<commit_message>
added daftar pustaka for bab 2, use case bab 3 done, analisis kebutuhan non fungsional NB : blm smua diatur formatnya
</commit_message>
<xml_diff>
--- a/Bab 2 Edit.docx
+++ b/Bab 2 Edit.docx
@@ -126,7 +126,43 @@
           <w:sz w:val="24"/>
           <w:szCs w:val="24"/>
         </w:rPr>
-        <w:t>Menurut Mustakini (2009:34), sistem (system) dapat didefiniskan dengan pendekatan prosedur dan dengan pendekatan komponen. Dengan pendekatan prosedur, sistem dapat didefinisikan sebagai kumpulan dari prosedur-prosedur yang mempunyai tujuan tertentu. Contoh sistem yang didefinisikan dengan pendekatan ini adalah sistem akuntansi. Sistem ini didefinisikan sebagai kumpulan dari prosedur-prosedur penerimaan kas, pengeluaran kas, penjualan, pembelian dan buku besar.</w:t>
+        <w:t>Menurut Mustakini (2009:34</w:t>
+      </w:r>
+      <w:proofErr w:type="gramStart"/>
+      <w:r>
+        <w:rPr>
+          <w:rFonts w:ascii="Times New Roman" w:hAnsi="Times New Roman" w:cs="Times New Roman"/>
+          <w:sz w:val="24"/>
+          <w:szCs w:val="24"/>
+        </w:rPr>
+        <w:t>)</w:t>
+      </w:r>
+      <w:r>
+        <w:rPr>
+          <w:rFonts w:ascii="Times New Roman" w:hAnsi="Times New Roman" w:cs="Times New Roman"/>
+          <w:sz w:val="24"/>
+          <w:szCs w:val="24"/>
+          <w:vertAlign w:val="superscript"/>
+        </w:rPr>
+        <w:t>[</w:t>
+      </w:r>
+      <w:proofErr w:type="gramEnd"/>
+      <w:r>
+        <w:rPr>
+          <w:rFonts w:ascii="Times New Roman" w:hAnsi="Times New Roman" w:cs="Times New Roman"/>
+          <w:sz w:val="24"/>
+          <w:szCs w:val="24"/>
+          <w:vertAlign w:val="superscript"/>
+        </w:rPr>
+        <w:t>1]</w:t>
+      </w:r>
+      <w:r>
+        <w:rPr>
+          <w:rFonts w:ascii="Times New Roman" w:hAnsi="Times New Roman" w:cs="Times New Roman"/>
+          <w:sz w:val="24"/>
+          <w:szCs w:val="24"/>
+        </w:rPr>
+        <w:t>, sistem (system) dapat didefiniskan dengan pendekatan prosedur dan dengan pendekatan komponen. Dengan pendekatan prosedur, sistem dapat didefinisikan sebagai kumpulan dari prosedur-prosedur yang mempunyai tujuan tertentu. Contoh sistem yang didefinisikan dengan pendekatan ini adalah sistem akuntansi. Sistem ini didefinisikan sebagai kumpulan dari prosedur-prosedur penerimaan kas, pengeluaran kas, penjualan, pembelian dan buku besar.</w:t>
       </w:r>
     </w:p>
     <w:p>
@@ -146,7 +182,43 @@
           <w:sz w:val="24"/>
           <w:szCs w:val="24"/>
         </w:rPr>
-        <w:t>Menurut Yustini (2012:5), sistem adalah kumpulan elemen yang saling berhubungan dan berinteraksi dalam satu kesatuan untuk menjalankan proses pencapaian suatu tujuan utama.</w:t>
+        <w:t>Menurut Yustini (2012:5</w:t>
+      </w:r>
+      <w:proofErr w:type="gramStart"/>
+      <w:r>
+        <w:rPr>
+          <w:rFonts w:ascii="Times New Roman" w:hAnsi="Times New Roman" w:cs="Times New Roman"/>
+          <w:sz w:val="24"/>
+          <w:szCs w:val="24"/>
+        </w:rPr>
+        <w:t>)</w:t>
+      </w:r>
+      <w:r>
+        <w:rPr>
+          <w:rFonts w:ascii="Times New Roman" w:hAnsi="Times New Roman" w:cs="Times New Roman"/>
+          <w:sz w:val="24"/>
+          <w:szCs w:val="24"/>
+          <w:vertAlign w:val="superscript"/>
+        </w:rPr>
+        <w:t>[</w:t>
+      </w:r>
+      <w:proofErr w:type="gramEnd"/>
+      <w:r>
+        <w:rPr>
+          <w:rFonts w:ascii="Times New Roman" w:hAnsi="Times New Roman" w:cs="Times New Roman"/>
+          <w:sz w:val="24"/>
+          <w:szCs w:val="24"/>
+          <w:vertAlign w:val="superscript"/>
+        </w:rPr>
+        <w:t>2]</w:t>
+      </w:r>
+      <w:r>
+        <w:rPr>
+          <w:rFonts w:ascii="Times New Roman" w:hAnsi="Times New Roman" w:cs="Times New Roman"/>
+          <w:sz w:val="24"/>
+          <w:szCs w:val="24"/>
+        </w:rPr>
+        <w:t>, sistem adalah kumpulan elemen yang saling berhubungan dan berinteraksi dalam satu kesatuan untuk menjalankan proses pencapaian suatu tujuan utama.</w:t>
       </w:r>
     </w:p>
     <w:p>
@@ -242,7 +314,43 @@
           <w:sz w:val="24"/>
           <w:szCs w:val="24"/>
         </w:rPr>
-        <w:t>Menurut Mustakini (2009:54), suatu sistem mempunyai karakte</w:t>
+        <w:t>Menurut Mustakini (2009:54</w:t>
+      </w:r>
+      <w:proofErr w:type="gramStart"/>
+      <w:r>
+        <w:rPr>
+          <w:rFonts w:ascii="Times New Roman" w:hAnsi="Times New Roman" w:cs="Times New Roman"/>
+          <w:sz w:val="24"/>
+          <w:szCs w:val="24"/>
+        </w:rPr>
+        <w:t>)</w:t>
+      </w:r>
+      <w:r>
+        <w:rPr>
+          <w:rFonts w:ascii="Times New Roman" w:hAnsi="Times New Roman" w:cs="Times New Roman"/>
+          <w:sz w:val="24"/>
+          <w:szCs w:val="24"/>
+          <w:vertAlign w:val="superscript"/>
+        </w:rPr>
+        <w:t>[</w:t>
+      </w:r>
+      <w:proofErr w:type="gramEnd"/>
+      <w:r>
+        <w:rPr>
+          <w:rFonts w:ascii="Times New Roman" w:hAnsi="Times New Roman" w:cs="Times New Roman"/>
+          <w:sz w:val="24"/>
+          <w:szCs w:val="24"/>
+          <w:vertAlign w:val="superscript"/>
+        </w:rPr>
+        <w:t>3]</w:t>
+      </w:r>
+      <w:r>
+        <w:rPr>
+          <w:rFonts w:ascii="Times New Roman" w:hAnsi="Times New Roman" w:cs="Times New Roman"/>
+          <w:sz w:val="24"/>
+          <w:szCs w:val="24"/>
+        </w:rPr>
+        <w:t>, suatu sistem mempunyai karakte</w:t>
       </w:r>
       <w:r>
         <w:rPr>
@@ -593,7 +701,43 @@
           <w:sz w:val="24"/>
           <w:szCs w:val="24"/>
         </w:rPr>
-        <w:t>Menurut Mustakini (2009:53), suatu sistem dapat diklasifikasikan sebagai sistem abstrak (abstract system), lawan sistem fisik (physical system), sistem alamiah (natural system), lawan sistem buatan manusia (human made system), sistem pasti (deterministic system), lawan sistem probabilistik (probobalistic system) dan sistem tertutup (closed system) melawan sistem terbuka (open system).</w:t>
+        <w:t>Menurut Mustakini (2009:53</w:t>
+      </w:r>
+      <w:proofErr w:type="gramStart"/>
+      <w:r>
+        <w:rPr>
+          <w:rFonts w:ascii="Times New Roman" w:hAnsi="Times New Roman" w:cs="Times New Roman"/>
+          <w:sz w:val="24"/>
+          <w:szCs w:val="24"/>
+        </w:rPr>
+        <w:t>)</w:t>
+      </w:r>
+      <w:r>
+        <w:rPr>
+          <w:rFonts w:ascii="Times New Roman" w:hAnsi="Times New Roman" w:cs="Times New Roman"/>
+          <w:sz w:val="24"/>
+          <w:szCs w:val="24"/>
+          <w:vertAlign w:val="superscript"/>
+        </w:rPr>
+        <w:t>[</w:t>
+      </w:r>
+      <w:proofErr w:type="gramEnd"/>
+      <w:r>
+        <w:rPr>
+          <w:rFonts w:ascii="Times New Roman" w:hAnsi="Times New Roman" w:cs="Times New Roman"/>
+          <w:sz w:val="24"/>
+          <w:szCs w:val="24"/>
+          <w:vertAlign w:val="superscript"/>
+        </w:rPr>
+        <w:t>4]</w:t>
+      </w:r>
+      <w:r>
+        <w:rPr>
+          <w:rFonts w:ascii="Times New Roman" w:hAnsi="Times New Roman" w:cs="Times New Roman"/>
+          <w:sz w:val="24"/>
+          <w:szCs w:val="24"/>
+        </w:rPr>
+        <w:t>, suatu sistem dapat diklasifikasikan sebagai sistem abstrak (abstract system), lawan sistem fisik (physical system), sistem alamiah (natural system), lawan sistem buatan manusia (human made system), sistem pasti (deterministic system), lawan sistem probabilistik (probobalistic system) dan sistem tertutup (closed system) melawan sistem terbuka (open system).</w:t>
       </w:r>
     </w:p>
     <w:p>
@@ -895,6 +1039,15 @@
         </w:rPr>
         <w:t>Analisa sistem dapat didefinisikan sebagai penguraian suatu sistem informasi yang utuh kedalam bagian-bagian komponennya termasuk untuk mengidentifikasikan dan mengevaluasi permasalahan-permasalahan, kesempatan-kesempatan dan hambatan-hambatan yang terjadi dan kebutuhan-kebutuhan yang di harapkan sehinggga dapat di usulkan perbaikan-perbaikanya. (Jogianto, 2009:129)</w:t>
       </w:r>
+      <w:r>
+        <w:rPr>
+          <w:rFonts w:ascii="Times New Roman" w:hAnsi="Times New Roman" w:cs="Times New Roman"/>
+          <w:sz w:val="24"/>
+          <w:szCs w:val="24"/>
+          <w:vertAlign w:val="superscript"/>
+        </w:rPr>
+        <w:t>[5]</w:t>
+      </w:r>
     </w:p>
     <w:p>
       <w:pPr>
@@ -935,6 +1088,15 @@
         </w:rPr>
         <w:t>/mengganti output yang sedang digunakan, untuk mencapai tujuan yang sama dengan seperangkat input yang lain (bisa jadi lebih sederhana dan lebih interaktif) atau melakukan beberapa perbaikan serupa. (Mulyato, 2009:125)</w:t>
       </w:r>
+      <w:r>
+        <w:rPr>
+          <w:rFonts w:ascii="Times New Roman" w:hAnsi="Times New Roman" w:cs="Times New Roman"/>
+          <w:sz w:val="24"/>
+          <w:szCs w:val="24"/>
+          <w:vertAlign w:val="superscript"/>
+        </w:rPr>
+        <w:t>[6]</w:t>
+      </w:r>
     </w:p>
     <w:p>
       <w:pPr>
@@ -1075,6 +1237,15 @@
         </w:rPr>
         <w:t xml:space="preserve"> menjadi tahap yang paling sulit jika client tidak bias mengidentifkasi kebutuhanya atau tertutup terhadap pihak luar yang ingin mengetahui detail-detail proses bisnisnya. (Mulyanto, 2009:126)</w:t>
       </w:r>
+      <w:r>
+        <w:rPr>
+          <w:rFonts w:ascii="Times New Roman" w:hAnsi="Times New Roman" w:cs="Times New Roman"/>
+          <w:sz w:val="24"/>
+          <w:szCs w:val="24"/>
+          <w:vertAlign w:val="superscript"/>
+        </w:rPr>
+        <w:t>[6]</w:t>
+      </w:r>
     </w:p>
     <w:p>
       <w:pPr>
@@ -1094,7 +1265,25 @@
           <w:sz w:val="24"/>
           <w:szCs w:val="24"/>
         </w:rPr>
-        <w:t>Di dalam tahap analis sistem terdapat langkah-langkah dasar yang harus di lakukan oleh analis sistem yaitu sebagai berikut:</w:t>
+        <w:t xml:space="preserve">Di dalam tahap analis sistem terdapat langkah-langkah dasar yang harus di </w:t>
+      </w:r>
+      <w:proofErr w:type="gramStart"/>
+      <w:r>
+        <w:rPr>
+          <w:rFonts w:ascii="Times New Roman" w:hAnsi="Times New Roman" w:cs="Times New Roman"/>
+          <w:sz w:val="24"/>
+          <w:szCs w:val="24"/>
+        </w:rPr>
+        <w:t>lakukan</w:t>
+      </w:r>
+      <w:proofErr w:type="gramEnd"/>
+      <w:r>
+        <w:rPr>
+          <w:rFonts w:ascii="Times New Roman" w:hAnsi="Times New Roman" w:cs="Times New Roman"/>
+          <w:sz w:val="24"/>
+          <w:szCs w:val="24"/>
+        </w:rPr>
+        <w:t xml:space="preserve"> oleh analis sistem yaitu sebagai berikut:</w:t>
       </w:r>
     </w:p>
     <w:p>
@@ -1438,7 +1627,43 @@
           <w:sz w:val="24"/>
           <w:szCs w:val="24"/>
         </w:rPr>
-        <w:t>Menurut Kristiantio (2008:61), pera</w:t>
+        <w:t>Menurut Kristiantio (2008:61</w:t>
+      </w:r>
+      <w:proofErr w:type="gramStart"/>
+      <w:r>
+        <w:rPr>
+          <w:rFonts w:ascii="Times New Roman" w:hAnsi="Times New Roman" w:cs="Times New Roman"/>
+          <w:sz w:val="24"/>
+          <w:szCs w:val="24"/>
+        </w:rPr>
+        <w:t>)</w:t>
+      </w:r>
+      <w:r>
+        <w:rPr>
+          <w:rFonts w:ascii="Times New Roman" w:hAnsi="Times New Roman" w:cs="Times New Roman"/>
+          <w:sz w:val="24"/>
+          <w:szCs w:val="24"/>
+          <w:vertAlign w:val="superscript"/>
+        </w:rPr>
+        <w:t>[</w:t>
+      </w:r>
+      <w:proofErr w:type="gramEnd"/>
+      <w:r>
+        <w:rPr>
+          <w:rFonts w:ascii="Times New Roman" w:hAnsi="Times New Roman" w:cs="Times New Roman"/>
+          <w:sz w:val="24"/>
+          <w:szCs w:val="24"/>
+          <w:vertAlign w:val="superscript"/>
+        </w:rPr>
+        <w:t>7]</w:t>
+      </w:r>
+      <w:r>
+        <w:rPr>
+          <w:rFonts w:ascii="Times New Roman" w:hAnsi="Times New Roman" w:cs="Times New Roman"/>
+          <w:sz w:val="24"/>
+          <w:szCs w:val="24"/>
+        </w:rPr>
+        <w:t>, pera</w:t>
       </w:r>
       <w:r>
         <w:rPr>
@@ -1619,7 +1844,43 @@
           <w:sz w:val="24"/>
           <w:szCs w:val="24"/>
         </w:rPr>
-        <w:t>Menurut Kusrini (2007:79-80), sasaran yang harus dicapai dalam perancangan sistem diantara lain:</w:t>
+        <w:t>Menurut Kusrini (2007:79-80</w:t>
+      </w:r>
+      <w:proofErr w:type="gramStart"/>
+      <w:r>
+        <w:rPr>
+          <w:rFonts w:ascii="Times New Roman" w:hAnsi="Times New Roman" w:cs="Times New Roman"/>
+          <w:sz w:val="24"/>
+          <w:szCs w:val="24"/>
+        </w:rPr>
+        <w:t>)</w:t>
+      </w:r>
+      <w:r>
+        <w:rPr>
+          <w:rFonts w:ascii="Times New Roman" w:hAnsi="Times New Roman" w:cs="Times New Roman"/>
+          <w:sz w:val="24"/>
+          <w:szCs w:val="24"/>
+          <w:vertAlign w:val="superscript"/>
+        </w:rPr>
+        <w:t>[</w:t>
+      </w:r>
+      <w:proofErr w:type="gramEnd"/>
+      <w:r>
+        <w:rPr>
+          <w:rFonts w:ascii="Times New Roman" w:hAnsi="Times New Roman" w:cs="Times New Roman"/>
+          <w:sz w:val="24"/>
+          <w:szCs w:val="24"/>
+          <w:vertAlign w:val="superscript"/>
+        </w:rPr>
+        <w:t>8]</w:t>
+      </w:r>
+      <w:r>
+        <w:rPr>
+          <w:rFonts w:ascii="Times New Roman" w:hAnsi="Times New Roman" w:cs="Times New Roman"/>
+          <w:sz w:val="24"/>
+          <w:szCs w:val="24"/>
+        </w:rPr>
+        <w:t>, sasaran yang harus dicapai dalam perancangan sistem diantara lain:</w:t>
       </w:r>
     </w:p>
     <w:p>
@@ -1806,7 +2067,43 @@
           <w:sz w:val="24"/>
           <w:szCs w:val="24"/>
         </w:rPr>
-        <w:t>Sumber informasi adalah data. Data merupakan bentuk jamak dari bentuk tunggal datum. Menurut Mc Leod dalam bukunya Yakub (Yakub, 2012:5), data adalah deskripsi kenyataan yang menggambarkan adanya suatu kejadian (event), data terdiri dari fakta (fact) dan angka yang secara relatif tidak berarti bagi pemakai”. Data dapat berbentuk nilai yang terformat, teks, citra, audio, dan video</w:t>
+        <w:t>Sumber informasi adalah data. Data merupakan bentuk jamak dari bentuk tunggal datum. Menurut Mc Leod dalam bukunya Yakub (Yakub, 2012:5</w:t>
+      </w:r>
+      <w:proofErr w:type="gramStart"/>
+      <w:r>
+        <w:rPr>
+          <w:rFonts w:ascii="Times New Roman" w:hAnsi="Times New Roman" w:cs="Times New Roman"/>
+          <w:sz w:val="24"/>
+          <w:szCs w:val="24"/>
+        </w:rPr>
+        <w:t>)</w:t>
+      </w:r>
+      <w:r>
+        <w:rPr>
+          <w:rFonts w:ascii="Times New Roman" w:hAnsi="Times New Roman" w:cs="Times New Roman"/>
+          <w:sz w:val="24"/>
+          <w:szCs w:val="24"/>
+          <w:vertAlign w:val="superscript"/>
+        </w:rPr>
+        <w:t>[</w:t>
+      </w:r>
+      <w:proofErr w:type="gramEnd"/>
+      <w:r>
+        <w:rPr>
+          <w:rFonts w:ascii="Times New Roman" w:hAnsi="Times New Roman" w:cs="Times New Roman"/>
+          <w:sz w:val="24"/>
+          <w:szCs w:val="24"/>
+          <w:vertAlign w:val="superscript"/>
+        </w:rPr>
+        <w:t>9]</w:t>
+      </w:r>
+      <w:r>
+        <w:rPr>
+          <w:rFonts w:ascii="Times New Roman" w:hAnsi="Times New Roman" w:cs="Times New Roman"/>
+          <w:sz w:val="24"/>
+          <w:szCs w:val="24"/>
+        </w:rPr>
+        <w:t>, data adalah deskripsi kenyataan yang menggambarkan adanya suatu kejadian (event), data terdiri dari fakta (fact) dan angka yang secara relatif tidak berarti bagi pemakai”. Data dapat berbentuk nilai yang terformat, teks, citra, audio, dan video</w:t>
       </w:r>
     </w:p>
     <w:p>
@@ -2036,7 +2333,43 @@
           <w:sz w:val="24"/>
           <w:szCs w:val="24"/>
         </w:rPr>
-        <w:t>Menurut Yustini (2012:14), informasi adalah kumpulan data yang diolah menjadi bentuk yang lebih berguna dan lebih berarti bagi yang menerima.</w:t>
+        <w:t>Menurut Yustini (2012:14</w:t>
+      </w:r>
+      <w:proofErr w:type="gramStart"/>
+      <w:r>
+        <w:rPr>
+          <w:rFonts w:ascii="Times New Roman" w:hAnsi="Times New Roman" w:cs="Times New Roman"/>
+          <w:sz w:val="24"/>
+          <w:szCs w:val="24"/>
+        </w:rPr>
+        <w:t>)</w:t>
+      </w:r>
+      <w:r>
+        <w:rPr>
+          <w:rFonts w:ascii="Times New Roman" w:hAnsi="Times New Roman" w:cs="Times New Roman"/>
+          <w:sz w:val="24"/>
+          <w:szCs w:val="24"/>
+          <w:vertAlign w:val="superscript"/>
+        </w:rPr>
+        <w:t>[</w:t>
+      </w:r>
+      <w:proofErr w:type="gramEnd"/>
+      <w:r>
+        <w:rPr>
+          <w:rFonts w:ascii="Times New Roman" w:hAnsi="Times New Roman" w:cs="Times New Roman"/>
+          <w:sz w:val="24"/>
+          <w:szCs w:val="24"/>
+          <w:vertAlign w:val="superscript"/>
+        </w:rPr>
+        <w:t>10]</w:t>
+      </w:r>
+      <w:r>
+        <w:rPr>
+          <w:rFonts w:ascii="Times New Roman" w:hAnsi="Times New Roman" w:cs="Times New Roman"/>
+          <w:sz w:val="24"/>
+          <w:szCs w:val="24"/>
+        </w:rPr>
+        <w:t>, informasi adalah kumpulan data yang diolah menjadi bentuk yang lebih berguna dan lebih berarti bagi yang menerima.</w:t>
       </w:r>
     </w:p>
     <w:p>
@@ -2057,7 +2390,7 @@
           <w:sz w:val="24"/>
           <w:szCs w:val="24"/>
         </w:rPr>
-        <w:t xml:space="preserve">Menurut Sutarman (2012:14), informasi adalah kumpulan fakta (data) yang diorganisasikan dengan </w:t>
+        <w:t>Menurut Sutarman (2012:14</w:t>
       </w:r>
       <w:proofErr w:type="gramStart"/>
       <w:r>
@@ -2066,7 +2399,16 @@
           <w:sz w:val="24"/>
           <w:szCs w:val="24"/>
         </w:rPr>
-        <w:t>cara</w:t>
+        <w:t>)</w:t>
+      </w:r>
+      <w:r>
+        <w:rPr>
+          <w:rFonts w:ascii="Times New Roman" w:hAnsi="Times New Roman" w:cs="Times New Roman"/>
+          <w:sz w:val="24"/>
+          <w:szCs w:val="24"/>
+          <w:vertAlign w:val="superscript"/>
+        </w:rPr>
+        <w:t>[</w:t>
       </w:r>
       <w:proofErr w:type="gramEnd"/>
       <w:r>
@@ -2074,8 +2416,17 @@
           <w:rFonts w:ascii="Times New Roman" w:hAnsi="Times New Roman" w:cs="Times New Roman"/>
           <w:sz w:val="24"/>
           <w:szCs w:val="24"/>
-        </w:rPr>
-        <w:t xml:space="preserve"> tertentu sehingga mereka mempunyai arti bagi si penerima.</w:t>
+          <w:vertAlign w:val="superscript"/>
+        </w:rPr>
+        <w:t>11]</w:t>
+      </w:r>
+      <w:r>
+        <w:rPr>
+          <w:rFonts w:ascii="Times New Roman" w:hAnsi="Times New Roman" w:cs="Times New Roman"/>
+          <w:sz w:val="24"/>
+          <w:szCs w:val="24"/>
+        </w:rPr>
+        <w:t>, informasi adalah kumpulan fakta (data) yang diorganisasikan dengan cara tertentu sehingga mereka mempunyai arti bagi si penerima.</w:t>
       </w:r>
     </w:p>
     <w:p>
@@ -2201,7 +2552,43 @@
           <w:sz w:val="24"/>
           <w:szCs w:val="24"/>
         </w:rPr>
-        <w:t>Kualitas suatu informasi tergantung dari 3 hal, yaitu informasi harus akurat, tepat waktu, dan relevan. Penjelasan tentang kualitas informasi tersebut dipaparkan di bawah ini menurut Tata Sutabri (2012:43):</w:t>
+        <w:t>Kualitas suatu informasi tergantung dari 3 hal, yaitu informasi harus akurat, tepat waktu, dan relevan. Penjelasan tentang kualitas informasi tersebut dipaparkan di bawah ini menurut Tata Sutabri (2012:43</w:t>
+      </w:r>
+      <w:proofErr w:type="gramStart"/>
+      <w:r>
+        <w:rPr>
+          <w:rFonts w:ascii="Times New Roman" w:hAnsi="Times New Roman" w:cs="Times New Roman"/>
+          <w:sz w:val="24"/>
+          <w:szCs w:val="24"/>
+        </w:rPr>
+        <w:t>)</w:t>
+      </w:r>
+      <w:r>
+        <w:rPr>
+          <w:rFonts w:ascii="Times New Roman" w:hAnsi="Times New Roman" w:cs="Times New Roman"/>
+          <w:sz w:val="24"/>
+          <w:szCs w:val="24"/>
+          <w:vertAlign w:val="superscript"/>
+        </w:rPr>
+        <w:t>[</w:t>
+      </w:r>
+      <w:proofErr w:type="gramEnd"/>
+      <w:r>
+        <w:rPr>
+          <w:rFonts w:ascii="Times New Roman" w:hAnsi="Times New Roman" w:cs="Times New Roman"/>
+          <w:sz w:val="24"/>
+          <w:szCs w:val="24"/>
+          <w:vertAlign w:val="superscript"/>
+        </w:rPr>
+        <w:t>12]</w:t>
+      </w:r>
+      <w:r>
+        <w:rPr>
+          <w:rFonts w:ascii="Times New Roman" w:hAnsi="Times New Roman" w:cs="Times New Roman"/>
+          <w:sz w:val="24"/>
+          <w:szCs w:val="24"/>
+        </w:rPr>
+        <w:t>:</w:t>
       </w:r>
     </w:p>
     <w:p>
@@ -2377,7 +2764,6 @@
       <w:r>
         <w:rPr>
           <w:noProof/>
-          <w:lang w:val="en-GB" w:eastAsia="en-GB"/>
         </w:rPr>
         <w:drawing>
           <wp:inline distT="0" distB="0" distL="0" distR="0" wp14:anchorId="0B86AA48" wp14:editId="483F4ACC">
@@ -2428,8 +2814,6 @@
           </wp:inline>
         </w:drawing>
       </w:r>
-      <w:bookmarkStart w:id="0" w:name="_GoBack"/>
-      <w:bookmarkEnd w:id="0"/>
     </w:p>
     <w:p>
       <w:pPr>
@@ -2507,7 +2891,24 @@
           <w:sz w:val="24"/>
           <w:szCs w:val="24"/>
         </w:rPr>
-        <w:t>Mulyanto,  2009:247).</w:t>
+        <w:t>Mulyanto,  2009:247)</w:t>
+      </w:r>
+      <w:r>
+        <w:rPr>
+          <w:rFonts w:ascii="Times New Roman" w:hAnsi="Times New Roman" w:cs="Times New Roman"/>
+          <w:sz w:val="24"/>
+          <w:szCs w:val="24"/>
+          <w:vertAlign w:val="superscript"/>
+        </w:rPr>
+        <w:t>[13]</w:t>
+      </w:r>
+      <w:r>
+        <w:rPr>
+          <w:rFonts w:ascii="Times New Roman" w:hAnsi="Times New Roman" w:cs="Times New Roman"/>
+          <w:sz w:val="24"/>
+          <w:szCs w:val="24"/>
+        </w:rPr>
+        <w:t>.</w:t>
       </w:r>
     </w:p>
     <w:p>
@@ -2596,7 +2997,43 @@
           <w:szCs w:val="24"/>
         </w:rPr>
         <w:lastRenderedPageBreak/>
-        <w:t>Sistem informasi didefinisikan Robert A. Leitch dan K. Roscoe Davis (Jogiyanto, HM., 1999), “Sistem informasi adalah suatu sistem di dalam suatu organisasi yang mempertemukan kebutuhan pengolahan transaksi harian, mendukung operasi bersifat manajerial dan kegiatan strategi dari suatu organisasi dan menyediakan pihak luar tertentu dengan laporan-laporan yang diperlukan.”</w:t>
+        <w:t>Sistem informasi didefinisikan Robert A. Leitch dan K. Roscoe Davis (Jogiyanto, HM., 1999</w:t>
+      </w:r>
+      <w:proofErr w:type="gramStart"/>
+      <w:r>
+        <w:rPr>
+          <w:rFonts w:ascii="Times New Roman" w:hAnsi="Times New Roman" w:cs="Times New Roman"/>
+          <w:sz w:val="24"/>
+          <w:szCs w:val="24"/>
+        </w:rPr>
+        <w:t>)</w:t>
+      </w:r>
+      <w:r>
+        <w:rPr>
+          <w:rFonts w:ascii="Times New Roman" w:hAnsi="Times New Roman" w:cs="Times New Roman"/>
+          <w:sz w:val="24"/>
+          <w:szCs w:val="24"/>
+          <w:vertAlign w:val="superscript"/>
+        </w:rPr>
+        <w:t>[</w:t>
+      </w:r>
+      <w:proofErr w:type="gramEnd"/>
+      <w:r>
+        <w:rPr>
+          <w:rFonts w:ascii="Times New Roman" w:hAnsi="Times New Roman" w:cs="Times New Roman"/>
+          <w:sz w:val="24"/>
+          <w:szCs w:val="24"/>
+          <w:vertAlign w:val="superscript"/>
+        </w:rPr>
+        <w:t>14]</w:t>
+      </w:r>
+      <w:r>
+        <w:rPr>
+          <w:rFonts w:ascii="Times New Roman" w:hAnsi="Times New Roman" w:cs="Times New Roman"/>
+          <w:sz w:val="24"/>
+          <w:szCs w:val="24"/>
+        </w:rPr>
+        <w:t>, “Sistem informasi adalah suatu sistem di dalam suatu organisasi yang mempertemukan kebutuhan pengolahan transaksi harian, mendukung operasi bersifat manajerial dan kegiatan strategi dari suatu organisasi dan menyediakan pihak luar tertentu dengan laporan-laporan yang diperlukan.”</w:t>
       </w:r>
     </w:p>
     <w:p>
@@ -2732,6 +3169,24 @@
         </w:rPr>
         <w:t xml:space="preserve"> 42-52)</w:t>
       </w:r>
+      <w:r>
+        <w:rPr>
+          <w:rFonts w:ascii="Times New Roman" w:hAnsi="Times New Roman" w:cs="Times New Roman"/>
+          <w:sz w:val="24"/>
+          <w:szCs w:val="24"/>
+          <w:vertAlign w:val="superscript"/>
+        </w:rPr>
+        <w:t>[15</w:t>
+      </w:r>
+      <w:r>
+        <w:rPr>
+          <w:rFonts w:ascii="Times New Roman" w:hAnsi="Times New Roman" w:cs="Times New Roman"/>
+          <w:sz w:val="24"/>
+          <w:szCs w:val="24"/>
+          <w:vertAlign w:val="superscript"/>
+        </w:rPr>
+        <w:t>]</w:t>
+      </w:r>
     </w:p>
     <w:p>
       <w:pPr>
@@ -2767,7 +3222,6 @@
       <w:r>
         <w:rPr>
           <w:noProof/>
-          <w:lang w:val="en-GB" w:eastAsia="en-GB"/>
         </w:rPr>
         <w:drawing>
           <wp:inline distT="0" distB="0" distL="0" distR="0" wp14:anchorId="3F254841" wp14:editId="1451BEC8">
@@ -3303,7 +3757,62 @@
           <w:szCs w:val="24"/>
         </w:rPr>
         <w:lastRenderedPageBreak/>
-        <w:t>Manajemen informasi merupakan segala kegiatan yang berkaitan dengan pemerolehan informasi, penggunaan informasi seefektif mungkin, dan juga pembuangan terhadap informasi (yang tidak berguna) pada waktu yang tepat (McLeod, 1998). Sistem informasi manajemen mempunyai pengertian sebagai suatu metode formal untuk menyediakan informasi yang akurat dan tepat waktu bagi manajemen, yang diperlukan untuk mempermudah proses pengambilan keputusan dan memungkinkan fungsi-fungsi perencanaan, pengendalian dan operasional organisasi yang bersangkutan dapat dilakukan secara efektif. (Stoner JAF., 1991). Definisi sistem informasi manajemen, istilah yang umum dikenal orang adalah sebuah sistem manusia/mesin yang terpadu (integrated) untuk menyajikan informasi guna mendukung fungsi operasi, manajemen, dan pengambilan keputusan dalam sebuah organisasi. Sistem ini menggunakan perangkat keras (hardware) dan perangkat lunak (software) komputer, prosedur pedoman, model manajemen dan keputusan, dan sebuah “database”.</w:t>
+        <w:t>Manajemen informasi merupakan segala kegiatan yang berkaitan dengan pemerolehan informasi, penggunaan informasi seefektif mungkin, dan juga pembuangan terhadap informasi (yang tidak berguna) pada waktu yang tepat (McLeod, 1998</w:t>
+      </w:r>
+      <w:proofErr w:type="gramStart"/>
+      <w:r>
+        <w:rPr>
+          <w:rFonts w:ascii="Times New Roman" w:hAnsi="Times New Roman" w:cs="Times New Roman"/>
+          <w:sz w:val="24"/>
+          <w:szCs w:val="24"/>
+        </w:rPr>
+        <w:t>)</w:t>
+      </w:r>
+      <w:r>
+        <w:rPr>
+          <w:rFonts w:ascii="Times New Roman" w:hAnsi="Times New Roman" w:cs="Times New Roman"/>
+          <w:sz w:val="24"/>
+          <w:szCs w:val="24"/>
+          <w:vertAlign w:val="superscript"/>
+        </w:rPr>
+        <w:t>[</w:t>
+      </w:r>
+      <w:proofErr w:type="gramEnd"/>
+      <w:r>
+        <w:rPr>
+          <w:rFonts w:ascii="Times New Roman" w:hAnsi="Times New Roman" w:cs="Times New Roman"/>
+          <w:sz w:val="24"/>
+          <w:szCs w:val="24"/>
+          <w:vertAlign w:val="superscript"/>
+        </w:rPr>
+        <w:t>16]</w:t>
+      </w:r>
+      <w:r>
+        <w:rPr>
+          <w:rFonts w:ascii="Times New Roman" w:hAnsi="Times New Roman" w:cs="Times New Roman"/>
+          <w:sz w:val="24"/>
+          <w:szCs w:val="24"/>
+        </w:rPr>
+        <w:t>. Sistem informasi manajemen mempunyai pengertian sebagai suatu metode formal untuk menyediakan informasi yang akurat dan tepat waktu bagi manajemen, yang diperlukan untuk mempermudah proses pengambilan keputusan dan memungkinkan fungsi-fungsi perencanaan, pengendalian dan operasional organisasi yang bersangkutan dapat dilakukan secara efektif. (Stoner JAF., 1991)</w:t>
+      </w:r>
+      <w:bookmarkStart w:id="0" w:name="_GoBack"/>
+      <w:r>
+        <w:rPr>
+          <w:rFonts w:ascii="Times New Roman" w:hAnsi="Times New Roman" w:cs="Times New Roman"/>
+          <w:sz w:val="24"/>
+          <w:szCs w:val="24"/>
+          <w:vertAlign w:val="superscript"/>
+        </w:rPr>
+        <w:t>[17]</w:t>
+      </w:r>
+      <w:bookmarkEnd w:id="0"/>
+      <w:r>
+        <w:rPr>
+          <w:rFonts w:ascii="Times New Roman" w:hAnsi="Times New Roman" w:cs="Times New Roman"/>
+          <w:sz w:val="24"/>
+          <w:szCs w:val="24"/>
+        </w:rPr>
+        <w:t>. Definisi sistem informasi manajemen, istilah yang umum dikenal orang adalah sebuah sistem manusia/mesin yang terpadu (integrated) untuk menyajikan informasi guna mendukung fungsi operasi, manajemen, dan pengambilan keputusan dalam sebuah organisasi. Sistem ini menggunakan perangkat keras (hardware) dan perangkat lunak (software) komputer, prosedur pedoman, model manajemen dan keputusan, dan sebuah “database”.</w:t>
       </w:r>
     </w:p>
     <w:p>
@@ -3541,7 +4050,6 @@
           <w:rFonts w:ascii="Times New Roman" w:hAnsi="Times New Roman" w:cs="Times New Roman"/>
           <w:b/>
           <w:noProof/>
-          <w:lang w:val="en-GB" w:eastAsia="en-GB"/>
         </w:rPr>
         <w:drawing>
           <wp:inline distT="0" distB="0" distL="0" distR="0" wp14:anchorId="1F10B7FB" wp14:editId="5F6EC9EF">
@@ -4229,7 +4737,6 @@
       <w:r>
         <w:rPr>
           <w:noProof/>
-          <w:lang w:val="en-GB" w:eastAsia="en-GB"/>
         </w:rPr>
         <w:lastRenderedPageBreak/>
         <w:drawing>
@@ -4400,7 +4907,6 @@
       <w:r>
         <w:rPr>
           <w:noProof/>
-          <w:lang w:val="en-GB" w:eastAsia="en-GB"/>
         </w:rPr>
         <w:drawing>
           <wp:inline distT="0" distB="0" distL="0" distR="0" wp14:anchorId="3EE3093D" wp14:editId="26E6392F">
@@ -4486,7 +4992,6 @@
       <w:r>
         <w:rPr>
           <w:noProof/>
-          <w:lang w:val="en-GB" w:eastAsia="en-GB"/>
         </w:rPr>
         <w:drawing>
           <wp:inline distT="0" distB="0" distL="0" distR="0" wp14:anchorId="692C999D" wp14:editId="6F0DF832">

</xml_diff>

<commit_message>
bab 1 2 3
</commit_message>
<xml_diff>
--- a/Bab 2 Edit.docx
+++ b/Bab 2 Edit.docx
@@ -58,227 +58,276 @@
     </w:p>
     <w:p>
       <w:pPr>
+        <w:spacing w:after="0" w:line="360" w:lineRule="auto"/>
+        <w:rPr>
+          <w:rFonts w:ascii="Times New Roman" w:hAnsi="Times New Roman" w:cs="Times New Roman"/>
+          <w:b/>
+          <w:sz w:val="24"/>
+          <w:szCs w:val="24"/>
+        </w:rPr>
+      </w:pPr>
+      <w:r>
+        <w:rPr>
+          <w:rFonts w:ascii="Times New Roman" w:hAnsi="Times New Roman" w:cs="Times New Roman"/>
+          <w:b/>
+          <w:sz w:val="24"/>
+          <w:szCs w:val="24"/>
+        </w:rPr>
+        <w:t>2.1</w:t>
+      </w:r>
+      <w:r>
+        <w:rPr>
+          <w:rFonts w:ascii="Times New Roman" w:hAnsi="Times New Roman" w:cs="Times New Roman"/>
+          <w:b/>
+          <w:sz w:val="24"/>
+          <w:szCs w:val="24"/>
+        </w:rPr>
+        <w:tab/>
+      </w:r>
+      <w:r>
+        <w:rPr>
+          <w:rFonts w:ascii="Times New Roman" w:hAnsi="Times New Roman" w:cs="Times New Roman"/>
+          <w:b/>
+          <w:sz w:val="24"/>
+          <w:szCs w:val="24"/>
+        </w:rPr>
+        <w:t>Konsep Dasar Sistem</w:t>
+      </w:r>
+    </w:p>
+    <w:p>
+      <w:pPr>
+        <w:pStyle w:val="ListParagraph"/>
+        <w:spacing w:after="0" w:line="360" w:lineRule="auto"/>
+        <w:ind w:left="0"/>
+        <w:jc w:val="both"/>
+        <w:rPr>
+          <w:rFonts w:ascii="Times New Roman" w:hAnsi="Times New Roman" w:cs="Times New Roman"/>
+          <w:b/>
+          <w:sz w:val="24"/>
+          <w:szCs w:val="24"/>
+        </w:rPr>
+      </w:pPr>
+      <w:r>
+        <w:rPr>
+          <w:rFonts w:ascii="Times New Roman" w:hAnsi="Times New Roman" w:cs="Times New Roman"/>
+          <w:b/>
+          <w:sz w:val="24"/>
+          <w:szCs w:val="24"/>
+        </w:rPr>
+        <w:t>2.1.1</w:t>
+      </w:r>
+      <w:r>
+        <w:rPr>
+          <w:rFonts w:ascii="Times New Roman" w:hAnsi="Times New Roman" w:cs="Times New Roman"/>
+          <w:b/>
+          <w:sz w:val="24"/>
+          <w:szCs w:val="24"/>
+        </w:rPr>
+        <w:tab/>
+      </w:r>
+      <w:r>
+        <w:rPr>
+          <w:rFonts w:ascii="Times New Roman" w:hAnsi="Times New Roman" w:cs="Times New Roman"/>
+          <w:b/>
+          <w:sz w:val="24"/>
+          <w:szCs w:val="24"/>
+        </w:rPr>
+        <w:t>Definisi Sistem</w:t>
+      </w:r>
+    </w:p>
+    <w:p>
+      <w:pPr>
+        <w:spacing w:after="0" w:line="360" w:lineRule="auto"/>
+        <w:ind w:firstLine="720"/>
+        <w:jc w:val="both"/>
+        <w:rPr>
+          <w:rFonts w:ascii="Times New Roman" w:hAnsi="Times New Roman" w:cs="Times New Roman"/>
+          <w:sz w:val="24"/>
+          <w:szCs w:val="24"/>
+        </w:rPr>
+      </w:pPr>
+      <w:r>
+        <w:rPr>
+          <w:rFonts w:ascii="Times New Roman" w:hAnsi="Times New Roman" w:cs="Times New Roman"/>
+          <w:sz w:val="24"/>
+          <w:szCs w:val="24"/>
+        </w:rPr>
+        <w:t>Menurut Mustakini (2009:34</w:t>
+      </w:r>
+      <w:proofErr w:type="gramStart"/>
+      <w:r>
+        <w:rPr>
+          <w:rFonts w:ascii="Times New Roman" w:hAnsi="Times New Roman" w:cs="Times New Roman"/>
+          <w:sz w:val="24"/>
+          <w:szCs w:val="24"/>
+        </w:rPr>
+        <w:t>)</w:t>
+      </w:r>
+      <w:r>
+        <w:rPr>
+          <w:rFonts w:ascii="Times New Roman" w:hAnsi="Times New Roman" w:cs="Times New Roman"/>
+          <w:sz w:val="24"/>
+          <w:szCs w:val="24"/>
+          <w:vertAlign w:val="superscript"/>
+        </w:rPr>
+        <w:t>[</w:t>
+      </w:r>
+      <w:proofErr w:type="gramEnd"/>
+      <w:r>
+        <w:rPr>
+          <w:rFonts w:ascii="Times New Roman" w:hAnsi="Times New Roman" w:cs="Times New Roman"/>
+          <w:sz w:val="24"/>
+          <w:szCs w:val="24"/>
+          <w:vertAlign w:val="superscript"/>
+        </w:rPr>
+        <w:t>1]</w:t>
+      </w:r>
+      <w:r>
+        <w:rPr>
+          <w:rFonts w:ascii="Times New Roman" w:hAnsi="Times New Roman" w:cs="Times New Roman"/>
+          <w:sz w:val="24"/>
+          <w:szCs w:val="24"/>
+        </w:rPr>
+        <w:t xml:space="preserve">, sistem </w:t>
+      </w:r>
+      <w:r>
+        <w:rPr>
+          <w:rFonts w:ascii="Times New Roman" w:hAnsi="Times New Roman" w:cs="Times New Roman"/>
+          <w:sz w:val="24"/>
+          <w:szCs w:val="24"/>
+        </w:rPr>
+        <w:t>dapat didefinis</w:t>
+      </w:r>
+      <w:r>
+        <w:rPr>
+          <w:rFonts w:ascii="Times New Roman" w:hAnsi="Times New Roman" w:cs="Times New Roman"/>
+          <w:sz w:val="24"/>
+          <w:szCs w:val="24"/>
+        </w:rPr>
+        <w:t>I</w:t>
+      </w:r>
+      <w:r>
+        <w:rPr>
+          <w:rFonts w:ascii="Times New Roman" w:hAnsi="Times New Roman" w:cs="Times New Roman"/>
+          <w:sz w:val="24"/>
+          <w:szCs w:val="24"/>
+        </w:rPr>
+        <w:t>kan dengan pendekatan prosedur dan dengan pendekatan komponen. Dengan pendekatan prosedur, sistem dapat didefinisikan sebagai kumpulan dari prosedur-prosedur yang mempunyai tujuan tertentu. Contoh sistem yang didefinisikan dengan pendekatan ini adalah sistem akuntansi. Sistem ini didefinisikan sebagai kumpulan dari prosedur-prosedur penerimaan kas, pengeluaran kas, penjualan, pembelian dan buku besar.</w:t>
+      </w:r>
+    </w:p>
+    <w:p>
+      <w:pPr>
+        <w:spacing w:after="0" w:line="360" w:lineRule="auto"/>
+        <w:ind w:firstLine="720"/>
+        <w:jc w:val="both"/>
+        <w:rPr>
+          <w:rFonts w:ascii="Times New Roman" w:hAnsi="Times New Roman" w:cs="Times New Roman"/>
+          <w:sz w:val="24"/>
+          <w:szCs w:val="24"/>
+        </w:rPr>
+      </w:pPr>
+      <w:r>
+        <w:rPr>
+          <w:rFonts w:ascii="Times New Roman" w:hAnsi="Times New Roman" w:cs="Times New Roman"/>
+          <w:sz w:val="24"/>
+          <w:szCs w:val="24"/>
+        </w:rPr>
+        <w:t>Menurut Yustini (2012:5</w:t>
+      </w:r>
+      <w:proofErr w:type="gramStart"/>
+      <w:r>
+        <w:rPr>
+          <w:rFonts w:ascii="Times New Roman" w:hAnsi="Times New Roman" w:cs="Times New Roman"/>
+          <w:sz w:val="24"/>
+          <w:szCs w:val="24"/>
+        </w:rPr>
+        <w:t>)</w:t>
+      </w:r>
+      <w:r>
+        <w:rPr>
+          <w:rFonts w:ascii="Times New Roman" w:hAnsi="Times New Roman" w:cs="Times New Roman"/>
+          <w:sz w:val="24"/>
+          <w:szCs w:val="24"/>
+          <w:vertAlign w:val="superscript"/>
+        </w:rPr>
+        <w:t>[</w:t>
+      </w:r>
+      <w:proofErr w:type="gramEnd"/>
+      <w:r>
+        <w:rPr>
+          <w:rFonts w:ascii="Times New Roman" w:hAnsi="Times New Roman" w:cs="Times New Roman"/>
+          <w:sz w:val="24"/>
+          <w:szCs w:val="24"/>
+          <w:vertAlign w:val="superscript"/>
+        </w:rPr>
+        <w:t>2]</w:t>
+      </w:r>
+      <w:r>
+        <w:rPr>
+          <w:rFonts w:ascii="Times New Roman" w:hAnsi="Times New Roman" w:cs="Times New Roman"/>
+          <w:sz w:val="24"/>
+          <w:szCs w:val="24"/>
+        </w:rPr>
+        <w:t>, sistem adalah kumpulan elemen yang saling berhubungan dan berinteraksi dalam satu kesatuan untuk menjalankan proses pencapaian suatu tujuan utama.</w:t>
+      </w:r>
+    </w:p>
+    <w:p>
+      <w:pPr>
+        <w:spacing w:after="0" w:line="360" w:lineRule="auto"/>
+        <w:ind w:firstLine="720"/>
+        <w:jc w:val="both"/>
+        <w:rPr>
+          <w:rFonts w:ascii="Times New Roman" w:hAnsi="Times New Roman" w:cs="Times New Roman"/>
+          <w:sz w:val="24"/>
+          <w:szCs w:val="24"/>
+        </w:rPr>
+      </w:pPr>
+      <w:r>
+        <w:rPr>
+          <w:rFonts w:ascii="Times New Roman" w:hAnsi="Times New Roman" w:cs="Times New Roman"/>
+          <w:sz w:val="24"/>
+          <w:szCs w:val="24"/>
+        </w:rPr>
+        <w:t xml:space="preserve">Berdasarkan pendapat para ahli yang dikemukakan di atas dapat disimpulkan bahawa sistem adalah suatu aturan yang digunakan untuk mengumpulkan atau mengelompokan elemen-elemen yang saling berhubungan satu </w:t>
+      </w:r>
+      <w:proofErr w:type="gramStart"/>
+      <w:r>
+        <w:rPr>
+          <w:rFonts w:ascii="Times New Roman" w:hAnsi="Times New Roman" w:cs="Times New Roman"/>
+          <w:sz w:val="24"/>
+          <w:szCs w:val="24"/>
+        </w:rPr>
+        <w:t>sama</w:t>
+      </w:r>
+      <w:proofErr w:type="gramEnd"/>
+      <w:r>
+        <w:rPr>
+          <w:rFonts w:ascii="Times New Roman" w:hAnsi="Times New Roman" w:cs="Times New Roman"/>
+          <w:sz w:val="24"/>
+          <w:szCs w:val="24"/>
+        </w:rPr>
+        <w:t xml:space="preserve"> lain sehingga terjadi proses input dan output guna mencapai tujuan utama.</w:t>
+      </w:r>
+    </w:p>
+    <w:p>
+      <w:pPr>
+        <w:pStyle w:val="ListParagraph"/>
+        <w:spacing w:after="0" w:line="360" w:lineRule="auto"/>
+        <w:ind w:left="0"/>
+        <w:jc w:val="both"/>
+        <w:rPr>
+          <w:rFonts w:ascii="Times New Roman" w:hAnsi="Times New Roman" w:cs="Times New Roman"/>
+        </w:rPr>
+      </w:pPr>
+    </w:p>
+    <w:p>
+      <w:pPr>
         <w:pStyle w:val="ListParagraph"/>
         <w:numPr>
-          <w:ilvl w:val="0"/>
-          <w:numId w:val="16"/>
+          <w:ilvl w:val="2"/>
+          <w:numId w:val="22"/>
         </w:numPr>
         <w:spacing w:after="0" w:line="360" w:lineRule="auto"/>
-        <w:ind w:left="0" w:firstLine="0"/>
-        <w:rPr>
-          <w:rFonts w:ascii="Times New Roman" w:hAnsi="Times New Roman" w:cs="Times New Roman"/>
-          <w:b/>
-          <w:sz w:val="24"/>
-          <w:szCs w:val="24"/>
-        </w:rPr>
-      </w:pPr>
-      <w:r>
-        <w:rPr>
-          <w:rFonts w:ascii="Times New Roman" w:hAnsi="Times New Roman" w:cs="Times New Roman"/>
-          <w:b/>
-          <w:sz w:val="24"/>
-          <w:szCs w:val="24"/>
-        </w:rPr>
-        <w:t>Konsep Dasar Sistem</w:t>
-      </w:r>
-    </w:p>
-    <w:p>
-      <w:pPr>
-        <w:pStyle w:val="ListParagraph"/>
-        <w:numPr>
-          <w:ilvl w:val="0"/>
-          <w:numId w:val="8"/>
-        </w:numPr>
-        <w:spacing w:after="0" w:line="360" w:lineRule="auto"/>
-        <w:ind w:left="0" w:firstLine="0"/>
-        <w:jc w:val="both"/>
-        <w:rPr>
-          <w:rFonts w:ascii="Times New Roman" w:hAnsi="Times New Roman" w:cs="Times New Roman"/>
-          <w:b/>
-          <w:sz w:val="24"/>
-          <w:szCs w:val="24"/>
-        </w:rPr>
-      </w:pPr>
-      <w:r>
-        <w:rPr>
-          <w:rFonts w:ascii="Times New Roman" w:hAnsi="Times New Roman" w:cs="Times New Roman"/>
-          <w:b/>
-          <w:sz w:val="24"/>
-          <w:szCs w:val="24"/>
-        </w:rPr>
-        <w:t>Definisi Sistem</w:t>
-      </w:r>
-    </w:p>
-    <w:p>
-      <w:pPr>
-        <w:spacing w:after="0" w:line="360" w:lineRule="auto"/>
-        <w:ind w:firstLine="720"/>
-        <w:jc w:val="both"/>
-        <w:rPr>
-          <w:rFonts w:ascii="Times New Roman" w:hAnsi="Times New Roman" w:cs="Times New Roman"/>
-          <w:sz w:val="24"/>
-          <w:szCs w:val="24"/>
-        </w:rPr>
-      </w:pPr>
-      <w:r>
-        <w:rPr>
-          <w:rFonts w:ascii="Times New Roman" w:hAnsi="Times New Roman" w:cs="Times New Roman"/>
-          <w:sz w:val="24"/>
-          <w:szCs w:val="24"/>
-        </w:rPr>
-        <w:t>Menurut Mustakini (2009:34</w:t>
-      </w:r>
-      <w:proofErr w:type="gramStart"/>
-      <w:r>
-        <w:rPr>
-          <w:rFonts w:ascii="Times New Roman" w:hAnsi="Times New Roman" w:cs="Times New Roman"/>
-          <w:sz w:val="24"/>
-          <w:szCs w:val="24"/>
-        </w:rPr>
-        <w:t>)</w:t>
-      </w:r>
-      <w:r>
-        <w:rPr>
-          <w:rFonts w:ascii="Times New Roman" w:hAnsi="Times New Roman" w:cs="Times New Roman"/>
-          <w:sz w:val="24"/>
-          <w:szCs w:val="24"/>
-          <w:vertAlign w:val="superscript"/>
-        </w:rPr>
-        <w:t>[</w:t>
-      </w:r>
-      <w:proofErr w:type="gramEnd"/>
-      <w:r>
-        <w:rPr>
-          <w:rFonts w:ascii="Times New Roman" w:hAnsi="Times New Roman" w:cs="Times New Roman"/>
-          <w:sz w:val="24"/>
-          <w:szCs w:val="24"/>
-          <w:vertAlign w:val="superscript"/>
-        </w:rPr>
-        <w:t>1]</w:t>
-      </w:r>
-      <w:r>
-        <w:rPr>
-          <w:rFonts w:ascii="Times New Roman" w:hAnsi="Times New Roman" w:cs="Times New Roman"/>
-          <w:sz w:val="24"/>
-          <w:szCs w:val="24"/>
-        </w:rPr>
-        <w:t>, sistem (system) dapat didefiniskan dengan pendekatan prosedur dan dengan pendekatan komponen. Dengan pendekatan prosedur, sistem dapat didefinisikan sebagai kumpulan dari prosedur-prosedur yang mempunyai tujuan tertentu. Contoh sistem yang didefinisikan dengan pendekatan ini adalah sistem akuntansi. Sistem ini didefinisikan sebagai kumpulan dari prosedur-prosedur penerimaan kas, pengeluaran kas, penjualan, pembelian dan buku besar.</w:t>
-      </w:r>
-    </w:p>
-    <w:p>
-      <w:pPr>
-        <w:spacing w:after="0" w:line="360" w:lineRule="auto"/>
-        <w:ind w:firstLine="720"/>
-        <w:jc w:val="both"/>
-        <w:rPr>
-          <w:rFonts w:ascii="Times New Roman" w:hAnsi="Times New Roman" w:cs="Times New Roman"/>
-          <w:sz w:val="24"/>
-          <w:szCs w:val="24"/>
-        </w:rPr>
-      </w:pPr>
-      <w:r>
-        <w:rPr>
-          <w:rFonts w:ascii="Times New Roman" w:hAnsi="Times New Roman" w:cs="Times New Roman"/>
-          <w:sz w:val="24"/>
-          <w:szCs w:val="24"/>
-        </w:rPr>
-        <w:t>Menurut Yustini (2012:5</w:t>
-      </w:r>
-      <w:proofErr w:type="gramStart"/>
-      <w:r>
-        <w:rPr>
-          <w:rFonts w:ascii="Times New Roman" w:hAnsi="Times New Roman" w:cs="Times New Roman"/>
-          <w:sz w:val="24"/>
-          <w:szCs w:val="24"/>
-        </w:rPr>
-        <w:t>)</w:t>
-      </w:r>
-      <w:r>
-        <w:rPr>
-          <w:rFonts w:ascii="Times New Roman" w:hAnsi="Times New Roman" w:cs="Times New Roman"/>
-          <w:sz w:val="24"/>
-          <w:szCs w:val="24"/>
-          <w:vertAlign w:val="superscript"/>
-        </w:rPr>
-        <w:t>[</w:t>
-      </w:r>
-      <w:proofErr w:type="gramEnd"/>
-      <w:r>
-        <w:rPr>
-          <w:rFonts w:ascii="Times New Roman" w:hAnsi="Times New Roman" w:cs="Times New Roman"/>
-          <w:sz w:val="24"/>
-          <w:szCs w:val="24"/>
-          <w:vertAlign w:val="superscript"/>
-        </w:rPr>
-        <w:t>2]</w:t>
-      </w:r>
-      <w:r>
-        <w:rPr>
-          <w:rFonts w:ascii="Times New Roman" w:hAnsi="Times New Roman" w:cs="Times New Roman"/>
-          <w:sz w:val="24"/>
-          <w:szCs w:val="24"/>
-        </w:rPr>
-        <w:t>, sistem adalah kumpulan elemen yang saling berhubungan dan berinteraksi dalam satu kesatuan untuk menjalankan proses pencapaian suatu tujuan utama.</w:t>
-      </w:r>
-    </w:p>
-    <w:p>
-      <w:pPr>
-        <w:spacing w:after="0" w:line="360" w:lineRule="auto"/>
-        <w:ind w:firstLine="720"/>
-        <w:jc w:val="both"/>
-        <w:rPr>
-          <w:rFonts w:ascii="Times New Roman" w:hAnsi="Times New Roman" w:cs="Times New Roman"/>
-          <w:sz w:val="24"/>
-          <w:szCs w:val="24"/>
-        </w:rPr>
-      </w:pPr>
-      <w:r>
-        <w:rPr>
-          <w:rFonts w:ascii="Times New Roman" w:hAnsi="Times New Roman" w:cs="Times New Roman"/>
-          <w:sz w:val="24"/>
-          <w:szCs w:val="24"/>
-        </w:rPr>
-        <w:t xml:space="preserve">Berdasarkan pendapat para ahli yang dikemukakan di atas dapat disimpulkan bahawa sistem adalah suatu aturan yang digunakan untuk mengumpulkan atau mengelompokan elemen-elemen yang saling berhubungan satu </w:t>
-      </w:r>
-      <w:proofErr w:type="gramStart"/>
-      <w:r>
-        <w:rPr>
-          <w:rFonts w:ascii="Times New Roman" w:hAnsi="Times New Roman" w:cs="Times New Roman"/>
-          <w:sz w:val="24"/>
-          <w:szCs w:val="24"/>
-        </w:rPr>
-        <w:t>sama</w:t>
-      </w:r>
-      <w:proofErr w:type="gramEnd"/>
-      <w:r>
-        <w:rPr>
-          <w:rFonts w:ascii="Times New Roman" w:hAnsi="Times New Roman" w:cs="Times New Roman"/>
-          <w:sz w:val="24"/>
-          <w:szCs w:val="24"/>
-        </w:rPr>
-        <w:t xml:space="preserve"> lain sehingga terjadi proses input dan output guna mencapai tujuan utama.</w:t>
-      </w:r>
-    </w:p>
-    <w:p>
-      <w:pPr>
-        <w:pStyle w:val="ListParagraph"/>
-        <w:spacing w:after="0" w:line="360" w:lineRule="auto"/>
-        <w:ind w:left="0"/>
-        <w:jc w:val="both"/>
-        <w:rPr>
-          <w:rFonts w:ascii="Times New Roman" w:hAnsi="Times New Roman" w:cs="Times New Roman"/>
-        </w:rPr>
-      </w:pPr>
-    </w:p>
-    <w:p>
-      <w:pPr>
-        <w:pStyle w:val="ListParagraph"/>
-        <w:numPr>
-          <w:ilvl w:val="0"/>
-          <w:numId w:val="8"/>
-        </w:numPr>
-        <w:spacing w:after="0" w:line="360" w:lineRule="auto"/>
-        <w:ind w:left="0" w:firstLine="0"/>
         <w:jc w:val="both"/>
         <w:rPr>
           <w:rFonts w:ascii="Times New Roman" w:hAnsi="Times New Roman" w:cs="Times New Roman"/>
@@ -436,6 +485,19 @@
     <w:p>
       <w:pPr>
         <w:pStyle w:val="ListParagraph"/>
+        <w:spacing w:after="0" w:line="360" w:lineRule="auto"/>
+        <w:ind w:left="709"/>
+        <w:jc w:val="both"/>
+        <w:rPr>
+          <w:rFonts w:ascii="Times New Roman" w:hAnsi="Times New Roman" w:cs="Times New Roman"/>
+          <w:sz w:val="24"/>
+          <w:szCs w:val="24"/>
+        </w:rPr>
+      </w:pPr>
+    </w:p>
+    <w:p>
+      <w:pPr>
+        <w:pStyle w:val="ListParagraph"/>
         <w:numPr>
           <w:ilvl w:val="0"/>
           <w:numId w:val="2"/>
@@ -455,6 +517,7 @@
           <w:sz w:val="24"/>
           <w:szCs w:val="24"/>
         </w:rPr>
+        <w:lastRenderedPageBreak/>
         <w:t>Suatu sistem mempunyai batas sistem (boundary).</w:t>
       </w:r>
     </w:p>
@@ -476,7 +539,6 @@
           <w:sz w:val="24"/>
           <w:szCs w:val="24"/>
         </w:rPr>
-        <w:lastRenderedPageBreak/>
         <w:t>B</w:t>
       </w:r>
       <w:r>
@@ -663,10 +725,9 @@
       <w:pPr>
         <w:pStyle w:val="ListParagraph"/>
         <w:numPr>
-          <w:ilvl w:val="0"/>
-          <w:numId w:val="8"/>
+          <w:ilvl w:val="2"/>
+          <w:numId w:val="22"/>
         </w:numPr>
-        <w:ind w:left="0" w:firstLine="0"/>
         <w:rPr>
           <w:rFonts w:ascii="Times New Roman" w:hAnsi="Times New Roman" w:cs="Times New Roman"/>
           <w:b/>
@@ -788,6 +849,18 @@
     <w:p>
       <w:pPr>
         <w:pStyle w:val="ListParagraph"/>
+        <w:spacing w:after="0" w:line="360" w:lineRule="auto"/>
+        <w:jc w:val="both"/>
+        <w:rPr>
+          <w:rFonts w:ascii="Times New Roman" w:hAnsi="Times New Roman" w:cs="Times New Roman"/>
+          <w:sz w:val="24"/>
+          <w:szCs w:val="24"/>
+        </w:rPr>
+      </w:pPr>
+    </w:p>
+    <w:p>
+      <w:pPr>
+        <w:pStyle w:val="ListParagraph"/>
         <w:numPr>
           <w:ilvl w:val="0"/>
           <w:numId w:val="3"/>
@@ -807,6 +880,7 @@
           <w:sz w:val="24"/>
           <w:szCs w:val="24"/>
         </w:rPr>
+        <w:lastRenderedPageBreak/>
         <w:t>Sistem alami (natural system) dan sistem buatan manusia (human made system)</w:t>
       </w:r>
     </w:p>
@@ -827,7 +901,6 @@
           <w:sz w:val="24"/>
           <w:szCs w:val="24"/>
         </w:rPr>
-        <w:lastRenderedPageBreak/>
         <w:t>Sistem alami adalah sistem yang keberadaannya terjadi secara alami/natural tanpa campuran tangan manusia. Sedangkan sistem buatan manusia adalah sebagai hasil kerja manusia. Contoh sistem alamiah adalah sistem tata surya yang terdiri dari atas sekumpulan planet, gugus bintang dan lainnya. Contoh sistem abstrak dapat berupa sistem komponen yang ada sebagai hasil karya teknologi yang dikembangkan manusia.</w:t>
       </w:r>
     </w:p>
@@ -961,13 +1034,7 @@
     </w:p>
     <w:p>
       <w:pPr>
-        <w:pStyle w:val="ListParagraph"/>
-        <w:numPr>
-          <w:ilvl w:val="0"/>
-          <w:numId w:val="16"/>
-        </w:numPr>
-        <w:spacing w:after="0" w:line="360" w:lineRule="auto"/>
-        <w:ind w:left="0" w:firstLine="0"/>
+        <w:spacing w:after="0" w:line="360" w:lineRule="auto"/>
         <w:jc w:val="both"/>
         <w:rPr>
           <w:rFonts w:ascii="Times New Roman" w:hAnsi="Times New Roman" w:cs="Times New Roman"/>
@@ -979,28 +1046,36 @@
       <w:r>
         <w:rPr>
           <w:rFonts w:ascii="Times New Roman" w:hAnsi="Times New Roman" w:cs="Times New Roman"/>
-        </w:rPr>
-        <w:t xml:space="preserve"> </w:t>
-      </w:r>
-      <w:r>
-        <w:rPr>
-          <w:rFonts w:ascii="Times New Roman" w:hAnsi="Times New Roman" w:cs="Times New Roman"/>
           <w:b/>
           <w:sz w:val="24"/>
           <w:szCs w:val="24"/>
         </w:rPr>
+        <w:t>2.2</w:t>
+      </w:r>
+      <w:r>
+        <w:rPr>
+          <w:rFonts w:ascii="Times New Roman" w:hAnsi="Times New Roman" w:cs="Times New Roman"/>
+          <w:b/>
+          <w:sz w:val="24"/>
+          <w:szCs w:val="24"/>
+        </w:rPr>
+        <w:tab/>
+      </w:r>
+      <w:r>
+        <w:rPr>
+          <w:rFonts w:ascii="Times New Roman" w:hAnsi="Times New Roman" w:cs="Times New Roman"/>
+          <w:b/>
+          <w:sz w:val="24"/>
+          <w:szCs w:val="24"/>
+        </w:rPr>
         <w:t>Konsep Dasar Analisa Sistem</w:t>
       </w:r>
     </w:p>
     <w:p>
       <w:pPr>
         <w:pStyle w:val="ListParagraph"/>
-        <w:numPr>
-          <w:ilvl w:val="0"/>
-          <w:numId w:val="9"/>
-        </w:numPr>
-        <w:spacing w:after="0" w:line="360" w:lineRule="auto"/>
-        <w:ind w:left="0" w:firstLine="0"/>
+        <w:spacing w:after="0" w:line="360" w:lineRule="auto"/>
+        <w:ind w:left="0"/>
         <w:jc w:val="both"/>
         <w:rPr>
           <w:rFonts w:ascii="Times New Roman" w:hAnsi="Times New Roman" w:cs="Times New Roman"/>
@@ -1009,6 +1084,24 @@
           <w:szCs w:val="24"/>
         </w:rPr>
       </w:pPr>
+      <w:r>
+        <w:rPr>
+          <w:rFonts w:ascii="Times New Roman" w:hAnsi="Times New Roman" w:cs="Times New Roman"/>
+          <w:b/>
+          <w:sz w:val="24"/>
+          <w:szCs w:val="24"/>
+        </w:rPr>
+        <w:t>2.2.1</w:t>
+      </w:r>
+      <w:r>
+        <w:rPr>
+          <w:rFonts w:ascii="Times New Roman" w:hAnsi="Times New Roman" w:cs="Times New Roman"/>
+          <w:b/>
+          <w:sz w:val="24"/>
+          <w:szCs w:val="24"/>
+        </w:rPr>
+        <w:tab/>
+      </w:r>
       <w:r>
         <w:rPr>
           <w:rFonts w:ascii="Times New Roman" w:hAnsi="Times New Roman" w:cs="Times New Roman"/>
@@ -1140,11 +1233,10 @@
       <w:pPr>
         <w:pStyle w:val="ListParagraph"/>
         <w:numPr>
-          <w:ilvl w:val="0"/>
-          <w:numId w:val="9"/>
+          <w:ilvl w:val="2"/>
+          <w:numId w:val="24"/>
         </w:numPr>
         <w:spacing w:after="0" w:line="360" w:lineRule="auto"/>
-        <w:ind w:left="0" w:firstLine="0"/>
         <w:jc w:val="both"/>
         <w:rPr>
           <w:rFonts w:ascii="Times New Roman" w:hAnsi="Times New Roman" w:cs="Times New Roman"/>
@@ -1265,25 +1357,7 @@
           <w:sz w:val="24"/>
           <w:szCs w:val="24"/>
         </w:rPr>
-        <w:t xml:space="preserve">Di dalam tahap analis sistem terdapat langkah-langkah dasar yang harus di </w:t>
-      </w:r>
-      <w:proofErr w:type="gramStart"/>
-      <w:r>
-        <w:rPr>
-          <w:rFonts w:ascii="Times New Roman" w:hAnsi="Times New Roman" w:cs="Times New Roman"/>
-          <w:sz w:val="24"/>
-          <w:szCs w:val="24"/>
-        </w:rPr>
-        <w:t>lakukan</w:t>
-      </w:r>
-      <w:proofErr w:type="gramEnd"/>
-      <w:r>
-        <w:rPr>
-          <w:rFonts w:ascii="Times New Roman" w:hAnsi="Times New Roman" w:cs="Times New Roman"/>
-          <w:sz w:val="24"/>
-          <w:szCs w:val="24"/>
-        </w:rPr>
-        <w:t xml:space="preserve"> oleh analis sistem yaitu sebagai berikut:</w:t>
+        <w:t>Di dalam tahap analis sistem terdapat langkah-langkah dasar yang harus di lakukan oleh analis sistem yaitu sebagai berikut:</w:t>
       </w:r>
     </w:p>
     <w:p>
@@ -1388,6 +1462,19 @@
     </w:p>
     <w:p>
       <w:pPr>
+        <w:pStyle w:val="ListParagraph"/>
+        <w:spacing w:after="0" w:line="360" w:lineRule="auto"/>
+        <w:ind w:left="0"/>
+        <w:jc w:val="both"/>
+        <w:rPr>
+          <w:rFonts w:ascii="Times New Roman" w:hAnsi="Times New Roman" w:cs="Times New Roman"/>
+          <w:sz w:val="24"/>
+          <w:szCs w:val="24"/>
+        </w:rPr>
+      </w:pPr>
+    </w:p>
+    <w:p>
+      <w:pPr>
         <w:rPr>
           <w:rFonts w:ascii="Times New Roman" w:hAnsi="Times New Roman" w:cs="Times New Roman"/>
           <w:sz w:val="24"/>
@@ -1399,11 +1486,10 @@
       <w:pPr>
         <w:pStyle w:val="ListParagraph"/>
         <w:numPr>
-          <w:ilvl w:val="0"/>
-          <w:numId w:val="9"/>
+          <w:ilvl w:val="2"/>
+          <w:numId w:val="24"/>
         </w:numPr>
         <w:spacing w:after="0" w:line="360" w:lineRule="auto"/>
-        <w:ind w:left="0" w:firstLine="0"/>
         <w:jc w:val="both"/>
         <w:rPr>
           <w:rFonts w:ascii="Times New Roman" w:hAnsi="Times New Roman" w:cs="Times New Roman"/>
@@ -1419,6 +1505,7 @@
           <w:sz w:val="24"/>
           <w:szCs w:val="24"/>
         </w:rPr>
+        <w:lastRenderedPageBreak/>
         <w:t>Fungsi Analis Sistem</w:t>
       </w:r>
     </w:p>
@@ -1426,21 +1513,20 @@
       <w:pPr>
         <w:pStyle w:val="ListParagraph"/>
         <w:spacing w:after="0" w:line="360" w:lineRule="auto"/>
-        <w:ind w:left="0"/>
-        <w:jc w:val="both"/>
-        <w:rPr>
-          <w:rFonts w:ascii="Times New Roman" w:hAnsi="Times New Roman" w:cs="Times New Roman"/>
-          <w:sz w:val="24"/>
-          <w:szCs w:val="24"/>
-        </w:rPr>
-      </w:pPr>
-      <w:r>
-        <w:rPr>
-          <w:rFonts w:ascii="Times New Roman" w:hAnsi="Times New Roman" w:cs="Times New Roman"/>
-          <w:sz w:val="24"/>
-          <w:szCs w:val="24"/>
-        </w:rPr>
-        <w:lastRenderedPageBreak/>
+        <w:ind w:left="0" w:firstLine="720"/>
+        <w:jc w:val="both"/>
+        <w:rPr>
+          <w:rFonts w:ascii="Times New Roman" w:hAnsi="Times New Roman" w:cs="Times New Roman"/>
+          <w:sz w:val="24"/>
+          <w:szCs w:val="24"/>
+        </w:rPr>
+      </w:pPr>
+      <w:r>
+        <w:rPr>
+          <w:rFonts w:ascii="Times New Roman" w:hAnsi="Times New Roman" w:cs="Times New Roman"/>
+          <w:sz w:val="24"/>
+          <w:szCs w:val="24"/>
+        </w:rPr>
         <w:t>Adapun fungsi analis sistem adalah sebagai berikut:</w:t>
       </w:r>
     </w:p>
@@ -1557,13 +1643,7 @@
     </w:p>
     <w:p>
       <w:pPr>
-        <w:pStyle w:val="ListParagraph"/>
-        <w:numPr>
-          <w:ilvl w:val="0"/>
-          <w:numId w:val="16"/>
-        </w:numPr>
-        <w:spacing w:after="0" w:line="360" w:lineRule="auto"/>
-        <w:ind w:left="0" w:firstLine="0"/>
+        <w:spacing w:after="0" w:line="360" w:lineRule="auto"/>
         <w:jc w:val="both"/>
         <w:rPr>
           <w:rFonts w:ascii="Times New Roman" w:hAnsi="Times New Roman" w:cs="Times New Roman"/>
@@ -1579,129 +1659,158 @@
           <w:sz w:val="24"/>
           <w:szCs w:val="24"/>
         </w:rPr>
+        <w:t>2.3</w:t>
+      </w:r>
+      <w:r>
+        <w:rPr>
+          <w:rFonts w:ascii="Times New Roman" w:hAnsi="Times New Roman" w:cs="Times New Roman"/>
+          <w:b/>
+          <w:sz w:val="24"/>
+          <w:szCs w:val="24"/>
+        </w:rPr>
+        <w:tab/>
+      </w:r>
+      <w:r>
+        <w:rPr>
+          <w:rFonts w:ascii="Times New Roman" w:hAnsi="Times New Roman" w:cs="Times New Roman"/>
+          <w:b/>
+          <w:sz w:val="24"/>
+          <w:szCs w:val="24"/>
+        </w:rPr>
         <w:t>Konsep Dasar Perancangan Sistem</w:t>
       </w:r>
+    </w:p>
+    <w:p>
+      <w:pPr>
+        <w:spacing w:after="0" w:line="360" w:lineRule="auto"/>
+        <w:jc w:val="both"/>
+        <w:rPr>
+          <w:rFonts w:ascii="Times New Roman" w:hAnsi="Times New Roman" w:cs="Times New Roman"/>
+          <w:b/>
+          <w:sz w:val="24"/>
+          <w:szCs w:val="24"/>
+        </w:rPr>
+      </w:pPr>
+      <w:r>
+        <w:rPr>
+          <w:rFonts w:ascii="Times New Roman" w:hAnsi="Times New Roman" w:cs="Times New Roman"/>
+          <w:b/>
+          <w:sz w:val="24"/>
+          <w:szCs w:val="24"/>
+        </w:rPr>
+        <w:t>2.3.1</w:t>
+      </w:r>
+      <w:r>
+        <w:rPr>
+          <w:rFonts w:ascii="Times New Roman" w:hAnsi="Times New Roman" w:cs="Times New Roman"/>
+          <w:b/>
+          <w:sz w:val="24"/>
+          <w:szCs w:val="24"/>
+        </w:rPr>
+        <w:tab/>
+      </w:r>
+      <w:r>
+        <w:rPr>
+          <w:rFonts w:ascii="Times New Roman" w:hAnsi="Times New Roman" w:cs="Times New Roman"/>
+          <w:b/>
+          <w:sz w:val="24"/>
+          <w:szCs w:val="24"/>
+        </w:rPr>
+        <w:t>Definisi Perancangan Sistem</w:t>
+      </w:r>
+    </w:p>
+    <w:p>
+      <w:pPr>
+        <w:pStyle w:val="ListParagraph"/>
+        <w:spacing w:after="0" w:line="360" w:lineRule="auto"/>
+        <w:ind w:left="0" w:firstLine="720"/>
+        <w:jc w:val="both"/>
+        <w:rPr>
+          <w:rFonts w:ascii="Times New Roman" w:hAnsi="Times New Roman" w:cs="Times New Roman"/>
+          <w:sz w:val="24"/>
+          <w:szCs w:val="24"/>
+        </w:rPr>
+      </w:pPr>
+      <w:r>
+        <w:rPr>
+          <w:rFonts w:ascii="Times New Roman" w:hAnsi="Times New Roman" w:cs="Times New Roman"/>
+          <w:sz w:val="24"/>
+          <w:szCs w:val="24"/>
+        </w:rPr>
+        <w:t>Menurut Kristiantio (2008:61</w:t>
+      </w:r>
+      <w:proofErr w:type="gramStart"/>
+      <w:r>
+        <w:rPr>
+          <w:rFonts w:ascii="Times New Roman" w:hAnsi="Times New Roman" w:cs="Times New Roman"/>
+          <w:sz w:val="24"/>
+          <w:szCs w:val="24"/>
+        </w:rPr>
+        <w:t>)</w:t>
+      </w:r>
+      <w:r>
+        <w:rPr>
+          <w:rFonts w:ascii="Times New Roman" w:hAnsi="Times New Roman" w:cs="Times New Roman"/>
+          <w:sz w:val="24"/>
+          <w:szCs w:val="24"/>
+          <w:vertAlign w:val="superscript"/>
+        </w:rPr>
+        <w:t>[</w:t>
+      </w:r>
+      <w:proofErr w:type="gramEnd"/>
+      <w:r>
+        <w:rPr>
+          <w:rFonts w:ascii="Times New Roman" w:hAnsi="Times New Roman" w:cs="Times New Roman"/>
+          <w:sz w:val="24"/>
+          <w:szCs w:val="24"/>
+          <w:vertAlign w:val="superscript"/>
+        </w:rPr>
+        <w:t>7]</w:t>
+      </w:r>
+      <w:r>
+        <w:rPr>
+          <w:rFonts w:ascii="Times New Roman" w:hAnsi="Times New Roman" w:cs="Times New Roman"/>
+          <w:sz w:val="24"/>
+          <w:szCs w:val="24"/>
+        </w:rPr>
+        <w:t>, pera</w:t>
+      </w:r>
+      <w:r>
+        <w:rPr>
+          <w:rFonts w:ascii="Times New Roman" w:hAnsi="Times New Roman" w:cs="Times New Roman"/>
+          <w:sz w:val="24"/>
+          <w:szCs w:val="24"/>
+        </w:rPr>
+        <w:t>n</w:t>
+      </w:r>
+      <w:r>
+        <w:rPr>
+          <w:rFonts w:ascii="Times New Roman" w:hAnsi="Times New Roman" w:cs="Times New Roman"/>
+          <w:sz w:val="24"/>
+          <w:szCs w:val="24"/>
+        </w:rPr>
+        <w:t>cangan sistem dapat di definisikan sebagai penguraian suatu sistem informasi yang utuh kedalam bagian-bagian komponennya termasuk untuk mengindentifikasikan dan mengevaluasi permasalahan-permasalahan, kesempatan-kesempatan dan hambatan-hambatan yang terjadi dan kebutuhan-kebutuhan yang di harapkan sehinggga dapat diusulkan perbaikan-perbaikanya.</w:t>
+      </w:r>
+    </w:p>
+    <w:p>
+      <w:pPr>
+        <w:pStyle w:val="ListParagraph"/>
+        <w:spacing w:after="0" w:line="360" w:lineRule="auto"/>
+        <w:ind w:left="0"/>
+        <w:jc w:val="both"/>
+        <w:rPr>
+          <w:rFonts w:ascii="Times New Roman" w:hAnsi="Times New Roman" w:cs="Times New Roman"/>
+        </w:rPr>
+      </w:pPr>
     </w:p>
     <w:p>
       <w:pPr>
         <w:pStyle w:val="ListParagraph"/>
         <w:numPr>
           <w:ilvl w:val="2"/>
-          <w:numId w:val="10"/>
+          <w:numId w:val="25"/>
         </w:numPr>
         <w:spacing w:after="0" w:line="360" w:lineRule="auto"/>
-        <w:ind w:left="567" w:firstLine="0"/>
-        <w:jc w:val="both"/>
-        <w:rPr>
-          <w:rFonts w:ascii="Times New Roman" w:hAnsi="Times New Roman" w:cs="Times New Roman"/>
-          <w:b/>
-          <w:sz w:val="24"/>
-          <w:szCs w:val="24"/>
-        </w:rPr>
-      </w:pPr>
-      <w:r>
-        <w:rPr>
-          <w:rFonts w:ascii="Times New Roman" w:hAnsi="Times New Roman" w:cs="Times New Roman"/>
-          <w:b/>
-          <w:sz w:val="24"/>
-          <w:szCs w:val="24"/>
-        </w:rPr>
-        <w:t>Definisi Perancangan Sistem</w:t>
-      </w:r>
-    </w:p>
-    <w:p>
-      <w:pPr>
-        <w:pStyle w:val="ListParagraph"/>
-        <w:spacing w:after="0" w:line="360" w:lineRule="auto"/>
-        <w:ind w:left="0" w:firstLine="720"/>
-        <w:jc w:val="both"/>
-        <w:rPr>
-          <w:rFonts w:ascii="Times New Roman" w:hAnsi="Times New Roman" w:cs="Times New Roman"/>
-          <w:sz w:val="24"/>
-          <w:szCs w:val="24"/>
-        </w:rPr>
-      </w:pPr>
-      <w:r>
-        <w:rPr>
-          <w:rFonts w:ascii="Times New Roman" w:hAnsi="Times New Roman" w:cs="Times New Roman"/>
-          <w:sz w:val="24"/>
-          <w:szCs w:val="24"/>
-        </w:rPr>
-        <w:t>Menurut Kristiantio (2008:61</w:t>
-      </w:r>
-      <w:proofErr w:type="gramStart"/>
-      <w:r>
-        <w:rPr>
-          <w:rFonts w:ascii="Times New Roman" w:hAnsi="Times New Roman" w:cs="Times New Roman"/>
-          <w:sz w:val="24"/>
-          <w:szCs w:val="24"/>
-        </w:rPr>
-        <w:t>)</w:t>
-      </w:r>
-      <w:r>
-        <w:rPr>
-          <w:rFonts w:ascii="Times New Roman" w:hAnsi="Times New Roman" w:cs="Times New Roman"/>
-          <w:sz w:val="24"/>
-          <w:szCs w:val="24"/>
-          <w:vertAlign w:val="superscript"/>
-        </w:rPr>
-        <w:t>[</w:t>
-      </w:r>
-      <w:proofErr w:type="gramEnd"/>
-      <w:r>
-        <w:rPr>
-          <w:rFonts w:ascii="Times New Roman" w:hAnsi="Times New Roman" w:cs="Times New Roman"/>
-          <w:sz w:val="24"/>
-          <w:szCs w:val="24"/>
-          <w:vertAlign w:val="superscript"/>
-        </w:rPr>
-        <w:t>7]</w:t>
-      </w:r>
-      <w:r>
-        <w:rPr>
-          <w:rFonts w:ascii="Times New Roman" w:hAnsi="Times New Roman" w:cs="Times New Roman"/>
-          <w:sz w:val="24"/>
-          <w:szCs w:val="24"/>
-        </w:rPr>
-        <w:t>, pera</w:t>
-      </w:r>
-      <w:r>
-        <w:rPr>
-          <w:rFonts w:ascii="Times New Roman" w:hAnsi="Times New Roman" w:cs="Times New Roman"/>
-          <w:sz w:val="24"/>
-          <w:szCs w:val="24"/>
-        </w:rPr>
-        <w:t>n</w:t>
-      </w:r>
-      <w:r>
-        <w:rPr>
-          <w:rFonts w:ascii="Times New Roman" w:hAnsi="Times New Roman" w:cs="Times New Roman"/>
-          <w:sz w:val="24"/>
-          <w:szCs w:val="24"/>
-        </w:rPr>
-        <w:t>cangan sistem dapat di definisikan sebagai penguraian suatu sistem informasi yang utuh kedalam bagian-bagian komponennya termasuk untuk mengindentifikasikan dan mengevaluasi permasalahan-permasalahan, kesempatan-kesempatan dan hambatan-hambatan yang terjadi dan kebutuhan-kebutuhan yang di harapkan sehinggga dapat diusulkan perbaikan-perbaikanya.</w:t>
-      </w:r>
-    </w:p>
-    <w:p>
-      <w:pPr>
-        <w:pStyle w:val="ListParagraph"/>
-        <w:spacing w:after="0" w:line="360" w:lineRule="auto"/>
-        <w:ind w:left="0"/>
-        <w:jc w:val="both"/>
-        <w:rPr>
-          <w:rFonts w:ascii="Times New Roman" w:hAnsi="Times New Roman" w:cs="Times New Roman"/>
-        </w:rPr>
-      </w:pPr>
-    </w:p>
-    <w:p>
-      <w:pPr>
-        <w:pStyle w:val="ListParagraph"/>
-        <w:numPr>
-          <w:ilvl w:val="2"/>
-          <w:numId w:val="10"/>
-        </w:numPr>
-        <w:spacing w:after="0" w:line="360" w:lineRule="auto"/>
-        <w:ind w:left="567" w:firstLine="0"/>
         <w:jc w:val="both"/>
         <w:rPr>
           <w:rFonts w:ascii="Times New Roman" w:hAnsi="Times New Roman" w:cs="Times New Roman"/>
@@ -1796,6 +1905,28 @@
         <w:jc w:val="both"/>
         <w:rPr>
           <w:rFonts w:ascii="Times New Roman" w:hAnsi="Times New Roman" w:cs="Times New Roman"/>
+          <w:sz w:val="24"/>
+          <w:szCs w:val="24"/>
+        </w:rPr>
+      </w:pPr>
+    </w:p>
+    <w:p>
+      <w:pPr>
+        <w:spacing w:after="0" w:line="360" w:lineRule="auto"/>
+        <w:jc w:val="both"/>
+        <w:rPr>
+          <w:rFonts w:ascii="Times New Roman" w:hAnsi="Times New Roman" w:cs="Times New Roman"/>
+          <w:sz w:val="24"/>
+          <w:szCs w:val="24"/>
+        </w:rPr>
+      </w:pPr>
+    </w:p>
+    <w:p>
+      <w:pPr>
+        <w:spacing w:after="0" w:line="360" w:lineRule="auto"/>
+        <w:jc w:val="both"/>
+        <w:rPr>
+          <w:rFonts w:ascii="Times New Roman" w:hAnsi="Times New Roman" w:cs="Times New Roman"/>
         </w:rPr>
       </w:pPr>
     </w:p>
@@ -1804,10 +1935,9 @@
         <w:pStyle w:val="ListParagraph"/>
         <w:numPr>
           <w:ilvl w:val="2"/>
-          <w:numId w:val="10"/>
+          <w:numId w:val="25"/>
         </w:numPr>
         <w:spacing w:after="0" w:line="360" w:lineRule="auto"/>
-        <w:ind w:left="567" w:firstLine="0"/>
         <w:jc w:val="both"/>
         <w:rPr>
           <w:rFonts w:ascii="Times New Roman" w:hAnsi="Times New Roman" w:cs="Times New Roman"/>
@@ -1823,6 +1953,7 @@
           <w:sz w:val="24"/>
           <w:szCs w:val="24"/>
         </w:rPr>
+        <w:lastRenderedPageBreak/>
         <w:t>Sasaran Yang Harus Dicapai Dalam Perancangan Sistem</w:t>
       </w:r>
     </w:p>
@@ -1905,7 +2036,6 @@
           <w:sz w:val="24"/>
           <w:szCs w:val="24"/>
         </w:rPr>
-        <w:lastRenderedPageBreak/>
         <w:t>Desain sistem harus berguna, mudah dipahami dan digunakan, data harus mudah ditangkap, metode harus mudah diterapkan, informasi mudah dihasilkan dan mudah pula dipahami.</w:t>
       </w:r>
     </w:p>
@@ -1997,13 +2127,176 @@
     </w:p>
     <w:p>
       <w:pPr>
+        <w:spacing w:after="0" w:line="360" w:lineRule="auto"/>
+        <w:jc w:val="both"/>
+        <w:rPr>
+          <w:rFonts w:ascii="Times New Roman" w:hAnsi="Times New Roman" w:cs="Times New Roman"/>
+          <w:b/>
+          <w:sz w:val="24"/>
+          <w:szCs w:val="24"/>
+        </w:rPr>
+      </w:pPr>
+      <w:r>
+        <w:rPr>
+          <w:rFonts w:ascii="Times New Roman" w:hAnsi="Times New Roman" w:cs="Times New Roman"/>
+          <w:b/>
+          <w:sz w:val="24"/>
+          <w:szCs w:val="24"/>
+        </w:rPr>
+        <w:t>2.4</w:t>
+      </w:r>
+      <w:r>
+        <w:rPr>
+          <w:rFonts w:ascii="Times New Roman" w:hAnsi="Times New Roman" w:cs="Times New Roman"/>
+          <w:b/>
+          <w:sz w:val="24"/>
+          <w:szCs w:val="24"/>
+        </w:rPr>
+        <w:tab/>
+      </w:r>
+      <w:r>
+        <w:rPr>
+          <w:rFonts w:ascii="Times New Roman" w:hAnsi="Times New Roman" w:cs="Times New Roman"/>
+          <w:b/>
+          <w:sz w:val="24"/>
+          <w:szCs w:val="24"/>
+        </w:rPr>
+        <w:t>Konsep Dasar Informasi</w:t>
+      </w:r>
+    </w:p>
+    <w:p>
+      <w:pPr>
+        <w:spacing w:after="0" w:line="360" w:lineRule="auto"/>
+        <w:jc w:val="both"/>
+        <w:rPr>
+          <w:rFonts w:ascii="Times New Roman" w:hAnsi="Times New Roman" w:cs="Times New Roman"/>
+          <w:b/>
+          <w:sz w:val="24"/>
+          <w:szCs w:val="24"/>
+        </w:rPr>
+      </w:pPr>
+      <w:r>
+        <w:rPr>
+          <w:rFonts w:ascii="Times New Roman" w:hAnsi="Times New Roman" w:cs="Times New Roman"/>
+          <w:b/>
+          <w:sz w:val="24"/>
+          <w:szCs w:val="24"/>
+        </w:rPr>
+        <w:t>2.4.1</w:t>
+      </w:r>
+      <w:r>
+        <w:rPr>
+          <w:rFonts w:ascii="Times New Roman" w:hAnsi="Times New Roman" w:cs="Times New Roman"/>
+          <w:b/>
+          <w:sz w:val="24"/>
+          <w:szCs w:val="24"/>
+        </w:rPr>
+        <w:tab/>
+      </w:r>
+      <w:r>
+        <w:rPr>
+          <w:rFonts w:ascii="Times New Roman" w:hAnsi="Times New Roman" w:cs="Times New Roman"/>
+          <w:b/>
+          <w:sz w:val="24"/>
+          <w:szCs w:val="24"/>
+        </w:rPr>
+        <w:t>Definisi Data</w:t>
+      </w:r>
+    </w:p>
+    <w:p>
+      <w:pPr>
+        <w:pStyle w:val="ListParagraph"/>
+        <w:spacing w:after="0" w:line="360" w:lineRule="auto"/>
+        <w:ind w:left="0" w:firstLine="720"/>
+        <w:jc w:val="both"/>
+        <w:rPr>
+          <w:rFonts w:ascii="Times New Roman" w:hAnsi="Times New Roman" w:cs="Times New Roman"/>
+          <w:sz w:val="24"/>
+          <w:szCs w:val="24"/>
+        </w:rPr>
+      </w:pPr>
+      <w:r>
+        <w:rPr>
+          <w:rFonts w:ascii="Times New Roman" w:hAnsi="Times New Roman" w:cs="Times New Roman"/>
+          <w:sz w:val="24"/>
+          <w:szCs w:val="24"/>
+        </w:rPr>
+        <w:t>Sumber informasi adalah data. Data merupakan bentuk jamak dari bentuk tunggal datum. Menurut Mc Leod dalam bukunya Yakub (Yakub, 2012:5</w:t>
+      </w:r>
+      <w:proofErr w:type="gramStart"/>
+      <w:r>
+        <w:rPr>
+          <w:rFonts w:ascii="Times New Roman" w:hAnsi="Times New Roman" w:cs="Times New Roman"/>
+          <w:sz w:val="24"/>
+          <w:szCs w:val="24"/>
+        </w:rPr>
+        <w:t>)</w:t>
+      </w:r>
+      <w:r>
+        <w:rPr>
+          <w:rFonts w:ascii="Times New Roman" w:hAnsi="Times New Roman" w:cs="Times New Roman"/>
+          <w:sz w:val="24"/>
+          <w:szCs w:val="24"/>
+          <w:vertAlign w:val="superscript"/>
+        </w:rPr>
+        <w:t>[</w:t>
+      </w:r>
+      <w:proofErr w:type="gramEnd"/>
+      <w:r>
+        <w:rPr>
+          <w:rFonts w:ascii="Times New Roman" w:hAnsi="Times New Roman" w:cs="Times New Roman"/>
+          <w:sz w:val="24"/>
+          <w:szCs w:val="24"/>
+          <w:vertAlign w:val="superscript"/>
+        </w:rPr>
+        <w:t>9]</w:t>
+      </w:r>
+      <w:r>
+        <w:rPr>
+          <w:rFonts w:ascii="Times New Roman" w:hAnsi="Times New Roman" w:cs="Times New Roman"/>
+          <w:sz w:val="24"/>
+          <w:szCs w:val="24"/>
+        </w:rPr>
+        <w:t>, data adalah deskripsi kenyataan yang menggambarkan adanya suatu kejadian (event), data terdiri dari fakta (fact) dan angka yang secara rel</w:t>
+      </w:r>
+      <w:r>
+        <w:rPr>
+          <w:rFonts w:ascii="Times New Roman" w:hAnsi="Times New Roman" w:cs="Times New Roman"/>
+          <w:sz w:val="24"/>
+          <w:szCs w:val="24"/>
+        </w:rPr>
+        <w:t>atif tidak berarti bagi pemakai</w:t>
+      </w:r>
+      <w:r>
+        <w:rPr>
+          <w:rFonts w:ascii="Times New Roman" w:hAnsi="Times New Roman" w:cs="Times New Roman"/>
+          <w:sz w:val="24"/>
+          <w:szCs w:val="24"/>
+        </w:rPr>
+        <w:t>. Data dapat berbentuk nilai yang terformat, teks, citra, audio, dan video</w:t>
+      </w:r>
+    </w:p>
+    <w:p>
+      <w:pPr>
+        <w:pStyle w:val="ListParagraph"/>
+        <w:spacing w:after="0" w:line="360" w:lineRule="auto"/>
+        <w:ind w:left="0"/>
+        <w:jc w:val="both"/>
+        <w:rPr>
+          <w:rFonts w:ascii="Times New Roman" w:hAnsi="Times New Roman" w:cs="Times New Roman"/>
+          <w:sz w:val="24"/>
+          <w:szCs w:val="24"/>
+        </w:rPr>
+      </w:pPr>
+    </w:p>
+    <w:p>
+      <w:pPr>
         <w:pStyle w:val="ListParagraph"/>
         <w:numPr>
-          <w:ilvl w:val="0"/>
-          <w:numId w:val="16"/>
+          <w:ilvl w:val="2"/>
+          <w:numId w:val="26"/>
         </w:numPr>
         <w:spacing w:after="0" w:line="360" w:lineRule="auto"/>
-        <w:ind w:left="0" w:firstLine="0"/>
         <w:jc w:val="both"/>
         <w:rPr>
           <w:rFonts w:ascii="Times New Roman" w:hAnsi="Times New Roman" w:cs="Times New Roman"/>
@@ -2019,34 +2312,7 @@
           <w:sz w:val="24"/>
           <w:szCs w:val="24"/>
         </w:rPr>
-        <w:t>Konsep Dasar Informasi</w:t>
-      </w:r>
-    </w:p>
-    <w:p>
-      <w:pPr>
-        <w:pStyle w:val="ListParagraph"/>
-        <w:numPr>
-          <w:ilvl w:val="0"/>
-          <w:numId w:val="11"/>
-        </w:numPr>
-        <w:spacing w:after="0" w:line="360" w:lineRule="auto"/>
-        <w:ind w:left="0" w:firstLine="0"/>
-        <w:jc w:val="both"/>
-        <w:rPr>
-          <w:rFonts w:ascii="Times New Roman" w:hAnsi="Times New Roman" w:cs="Times New Roman"/>
-          <w:b/>
-          <w:sz w:val="24"/>
-          <w:szCs w:val="24"/>
-        </w:rPr>
-      </w:pPr>
-      <w:r>
-        <w:rPr>
-          <w:rFonts w:ascii="Times New Roman" w:hAnsi="Times New Roman" w:cs="Times New Roman"/>
-          <w:b/>
-          <w:sz w:val="24"/>
-          <w:szCs w:val="24"/>
-        </w:rPr>
-        <w:t>Definisi Data</w:t>
+        <w:t>Definisi Informasi</w:t>
       </w:r>
     </w:p>
     <w:p>
@@ -2067,7 +2333,7 @@
           <w:sz w:val="24"/>
           <w:szCs w:val="24"/>
         </w:rPr>
-        <w:t>Sumber informasi adalah data. Data merupakan bentuk jamak dari bentuk tunggal datum. Menurut Mc Leod dalam bukunya Yakub (Yakub, 2012:5</w:t>
+        <w:t>Menurut Yustini (2012:14</w:t>
       </w:r>
       <w:proofErr w:type="gramStart"/>
       <w:r>
@@ -2095,65 +2361,36 @@
           <w:szCs w:val="24"/>
           <w:vertAlign w:val="superscript"/>
         </w:rPr>
-        <w:t>9]</w:t>
-      </w:r>
-      <w:r>
-        <w:rPr>
-          <w:rFonts w:ascii="Times New Roman" w:hAnsi="Times New Roman" w:cs="Times New Roman"/>
-          <w:sz w:val="24"/>
-          <w:szCs w:val="24"/>
-        </w:rPr>
-        <w:t>, data adalah deskripsi kenyataan yang menggambarkan adanya suatu kejadian (event), data terdiri dari fakta (fact) dan angka yang secara relatif tidak berarti bagi pemakai”. Data dapat berbentuk nilai yang terformat, teks, citra, audio, dan video</w:t>
-      </w:r>
-    </w:p>
-    <w:p>
-      <w:pPr>
-        <w:pStyle w:val="ListParagraph"/>
-        <w:numPr>
-          <w:ilvl w:val="3"/>
-          <w:numId w:val="10"/>
-        </w:numPr>
-        <w:spacing w:after="0" w:line="360" w:lineRule="auto"/>
-        <w:ind w:left="709" w:hanging="709"/>
-        <w:jc w:val="both"/>
-        <w:rPr>
-          <w:rFonts w:ascii="Times New Roman" w:hAnsi="Times New Roman" w:cs="Times New Roman"/>
-          <w:sz w:val="24"/>
-          <w:szCs w:val="24"/>
-        </w:rPr>
-      </w:pPr>
-      <w:r>
-        <w:rPr>
-          <w:rFonts w:ascii="Times New Roman" w:hAnsi="Times New Roman" w:cs="Times New Roman"/>
-          <w:sz w:val="24"/>
-          <w:szCs w:val="24"/>
-        </w:rPr>
-        <w:t>Mengembangkan ilmu pengetahuan dan teknologi, seni serta budaya yang relevan dengan perkembangan dan kebutuhan masyarakat pada zamannya.</w:t>
-      </w:r>
-    </w:p>
-    <w:p>
-      <w:pPr>
-        <w:pStyle w:val="ListParagraph"/>
-        <w:numPr>
-          <w:ilvl w:val="3"/>
-          <w:numId w:val="10"/>
-        </w:numPr>
-        <w:spacing w:after="0" w:line="360" w:lineRule="auto"/>
-        <w:ind w:left="709" w:hanging="709"/>
-        <w:jc w:val="both"/>
-        <w:rPr>
-          <w:rFonts w:ascii="Times New Roman" w:hAnsi="Times New Roman" w:cs="Times New Roman"/>
-          <w:sz w:val="24"/>
-          <w:szCs w:val="24"/>
-        </w:rPr>
-      </w:pPr>
-      <w:r>
-        <w:rPr>
-          <w:rFonts w:ascii="Times New Roman" w:hAnsi="Times New Roman" w:cs="Times New Roman"/>
-          <w:sz w:val="24"/>
-          <w:szCs w:val="24"/>
-        </w:rPr>
-        <w:t xml:space="preserve">Teks, adalah sederetan huruf, angka, dan simbol-simbol yang kombinasinya tidak tergantung pada masing-masing item secara individual misalnya, artikel </w:t>
+        <w:t>10]</w:t>
+      </w:r>
+      <w:r>
+        <w:rPr>
+          <w:rFonts w:ascii="Times New Roman" w:hAnsi="Times New Roman" w:cs="Times New Roman"/>
+          <w:sz w:val="24"/>
+          <w:szCs w:val="24"/>
+        </w:rPr>
+        <w:t>, informasi adalah kumpulan data yang diolah menjadi bentuk yang lebih berguna dan lebih berarti bagi yang menerima.</w:t>
+      </w:r>
+    </w:p>
+    <w:p>
+      <w:pPr>
+        <w:pStyle w:val="ListParagraph"/>
+        <w:spacing w:after="0" w:line="360" w:lineRule="auto"/>
+        <w:ind w:left="0" w:firstLine="720"/>
+        <w:jc w:val="both"/>
+        <w:rPr>
+          <w:rFonts w:ascii="Times New Roman" w:hAnsi="Times New Roman" w:cs="Times New Roman"/>
+          <w:sz w:val="24"/>
+          <w:szCs w:val="24"/>
+        </w:rPr>
+      </w:pPr>
+      <w:r>
+        <w:rPr>
+          <w:rFonts w:ascii="Times New Roman" w:hAnsi="Times New Roman" w:cs="Times New Roman"/>
+          <w:sz w:val="24"/>
+          <w:szCs w:val="24"/>
+        </w:rPr>
+        <w:t>Menurut Sutarman (2012:14</w:t>
       </w:r>
       <w:proofErr w:type="gramStart"/>
       <w:r>
@@ -2162,7 +2399,16 @@
           <w:sz w:val="24"/>
           <w:szCs w:val="24"/>
         </w:rPr>
-        <w:t>koran</w:t>
+        <w:t>)</w:t>
+      </w:r>
+      <w:r>
+        <w:rPr>
+          <w:rFonts w:ascii="Times New Roman" w:hAnsi="Times New Roman" w:cs="Times New Roman"/>
+          <w:sz w:val="24"/>
+          <w:szCs w:val="24"/>
+          <w:vertAlign w:val="superscript"/>
+        </w:rPr>
+        <w:t>[</w:t>
       </w:r>
       <w:proofErr w:type="gramEnd"/>
       <w:r>
@@ -2170,94 +2416,24 @@
           <w:rFonts w:ascii="Times New Roman" w:hAnsi="Times New Roman" w:cs="Times New Roman"/>
           <w:sz w:val="24"/>
           <w:szCs w:val="24"/>
-        </w:rPr>
-        <w:t>, majalah dan lain-lain.</w:t>
-      </w:r>
-    </w:p>
-    <w:p>
-      <w:pPr>
-        <w:pStyle w:val="ListParagraph"/>
-        <w:numPr>
-          <w:ilvl w:val="3"/>
-          <w:numId w:val="10"/>
-        </w:numPr>
-        <w:spacing w:after="0" w:line="360" w:lineRule="auto"/>
-        <w:ind w:left="709" w:hanging="709"/>
-        <w:jc w:val="both"/>
-        <w:rPr>
-          <w:rFonts w:ascii="Times New Roman" w:hAnsi="Times New Roman" w:cs="Times New Roman"/>
-          <w:sz w:val="24"/>
-          <w:szCs w:val="24"/>
-        </w:rPr>
-      </w:pPr>
-      <w:r>
-        <w:rPr>
-          <w:rFonts w:ascii="Times New Roman" w:hAnsi="Times New Roman" w:cs="Times New Roman"/>
-          <w:sz w:val="24"/>
-          <w:szCs w:val="24"/>
-        </w:rPr>
-        <w:t>Data yang terformat, adalah data dengan suatu format tertentu, misalnya data yang menyatakan tanggal atau jam, dan nilai mata uang.</w:t>
-      </w:r>
-    </w:p>
-    <w:p>
-      <w:pPr>
-        <w:pStyle w:val="ListParagraph"/>
-        <w:numPr>
-          <w:ilvl w:val="3"/>
-          <w:numId w:val="10"/>
-        </w:numPr>
-        <w:spacing w:after="0" w:line="360" w:lineRule="auto"/>
-        <w:ind w:left="709" w:hanging="709"/>
-        <w:jc w:val="both"/>
-        <w:rPr>
-          <w:rFonts w:ascii="Times New Roman" w:hAnsi="Times New Roman" w:cs="Times New Roman"/>
-          <w:sz w:val="24"/>
-          <w:szCs w:val="24"/>
-        </w:rPr>
-      </w:pPr>
-      <w:r>
-        <w:rPr>
-          <w:rFonts w:ascii="Times New Roman" w:hAnsi="Times New Roman" w:cs="Times New Roman"/>
-          <w:sz w:val="24"/>
-          <w:szCs w:val="24"/>
-        </w:rPr>
-        <w:t>Citra (image), adalah data dalam bentuk gambar, citra dapat berupa, grafik, foto, hasil rontgen, dan tanda tangan.</w:t>
-      </w:r>
-    </w:p>
-    <w:p>
-      <w:pPr>
-        <w:pStyle w:val="ListParagraph"/>
-        <w:numPr>
-          <w:ilvl w:val="3"/>
-          <w:numId w:val="10"/>
-        </w:numPr>
-        <w:spacing w:after="0" w:line="360" w:lineRule="auto"/>
-        <w:ind w:left="709" w:hanging="709"/>
-        <w:jc w:val="both"/>
-        <w:rPr>
-          <w:rFonts w:ascii="Times New Roman" w:hAnsi="Times New Roman" w:cs="Times New Roman"/>
-          <w:sz w:val="24"/>
-          <w:szCs w:val="24"/>
-        </w:rPr>
-      </w:pPr>
-      <w:r>
-        <w:rPr>
-          <w:rFonts w:ascii="Times New Roman" w:hAnsi="Times New Roman" w:cs="Times New Roman"/>
-          <w:sz w:val="24"/>
-          <w:szCs w:val="24"/>
-        </w:rPr>
-        <w:t>Audio, adalah data dalam bentuk suara misalnya, instrumen musik, suara orang, suara binatang, detak jantung, dan lain-lain.</w:t>
-      </w:r>
-    </w:p>
-    <w:p>
-      <w:pPr>
-        <w:pStyle w:val="ListParagraph"/>
-        <w:numPr>
-          <w:ilvl w:val="3"/>
-          <w:numId w:val="10"/>
-        </w:numPr>
-        <w:spacing w:after="0" w:line="360" w:lineRule="auto"/>
-        <w:ind w:left="709" w:hanging="709"/>
+          <w:vertAlign w:val="superscript"/>
+        </w:rPr>
+        <w:t>11]</w:t>
+      </w:r>
+      <w:r>
+        <w:rPr>
+          <w:rFonts w:ascii="Times New Roman" w:hAnsi="Times New Roman" w:cs="Times New Roman"/>
+          <w:sz w:val="24"/>
+          <w:szCs w:val="24"/>
+        </w:rPr>
+        <w:t>, informasi adalah kumpulan fakta (data) yang diorganisasikan dengan cara tertentu sehingga mereka mempunyai arti bagi si penerima.</w:t>
+      </w:r>
+    </w:p>
+    <w:p>
+      <w:pPr>
+        <w:pStyle w:val="ListParagraph"/>
+        <w:spacing w:after="0" w:line="360" w:lineRule="auto"/>
+        <w:ind w:left="0" w:firstLine="720"/>
         <w:jc w:val="both"/>
         <w:rPr>
           <w:rFonts w:ascii="Times New Roman" w:hAnsi="Times New Roman" w:cs="Times New Roman"/>
@@ -2272,181 +2448,6 @@
           <w:szCs w:val="24"/>
         </w:rPr>
         <w:lastRenderedPageBreak/>
-        <w:t>Video, adalah data dalam bentuk gambar yang bergerak dan dilengkapi dengan suara misalnya, suatu kejadian dan aktivitas-aktivitas dalam bentuk film.</w:t>
-      </w:r>
-    </w:p>
-    <w:p>
-      <w:pPr>
-        <w:pStyle w:val="ListParagraph"/>
-        <w:spacing w:after="0" w:line="360" w:lineRule="auto"/>
-        <w:ind w:left="0"/>
-        <w:jc w:val="both"/>
-        <w:rPr>
-          <w:rFonts w:ascii="Times New Roman" w:hAnsi="Times New Roman" w:cs="Times New Roman"/>
-          <w:sz w:val="24"/>
-          <w:szCs w:val="24"/>
-        </w:rPr>
-      </w:pPr>
-    </w:p>
-    <w:p>
-      <w:pPr>
-        <w:pStyle w:val="ListParagraph"/>
-        <w:numPr>
-          <w:ilvl w:val="0"/>
-          <w:numId w:val="11"/>
-        </w:numPr>
-        <w:spacing w:after="0" w:line="360" w:lineRule="auto"/>
-        <w:ind w:left="0" w:firstLine="0"/>
-        <w:jc w:val="both"/>
-        <w:rPr>
-          <w:rFonts w:ascii="Times New Roman" w:hAnsi="Times New Roman" w:cs="Times New Roman"/>
-          <w:b/>
-          <w:sz w:val="24"/>
-          <w:szCs w:val="24"/>
-        </w:rPr>
-      </w:pPr>
-      <w:r>
-        <w:rPr>
-          <w:rFonts w:ascii="Times New Roman" w:hAnsi="Times New Roman" w:cs="Times New Roman"/>
-          <w:b/>
-          <w:sz w:val="24"/>
-          <w:szCs w:val="24"/>
-        </w:rPr>
-        <w:t>Definisi Informasi</w:t>
-      </w:r>
-    </w:p>
-    <w:p>
-      <w:pPr>
-        <w:pStyle w:val="ListParagraph"/>
-        <w:spacing w:after="0" w:line="360" w:lineRule="auto"/>
-        <w:ind w:left="0" w:firstLine="720"/>
-        <w:jc w:val="both"/>
-        <w:rPr>
-          <w:rFonts w:ascii="Times New Roman" w:hAnsi="Times New Roman" w:cs="Times New Roman"/>
-          <w:sz w:val="24"/>
-          <w:szCs w:val="24"/>
-        </w:rPr>
-      </w:pPr>
-      <w:r>
-        <w:rPr>
-          <w:rFonts w:ascii="Times New Roman" w:hAnsi="Times New Roman" w:cs="Times New Roman"/>
-          <w:sz w:val="24"/>
-          <w:szCs w:val="24"/>
-        </w:rPr>
-        <w:t>Menurut Yustini (2012:14</w:t>
-      </w:r>
-      <w:proofErr w:type="gramStart"/>
-      <w:r>
-        <w:rPr>
-          <w:rFonts w:ascii="Times New Roman" w:hAnsi="Times New Roman" w:cs="Times New Roman"/>
-          <w:sz w:val="24"/>
-          <w:szCs w:val="24"/>
-        </w:rPr>
-        <w:t>)</w:t>
-      </w:r>
-      <w:r>
-        <w:rPr>
-          <w:rFonts w:ascii="Times New Roman" w:hAnsi="Times New Roman" w:cs="Times New Roman"/>
-          <w:sz w:val="24"/>
-          <w:szCs w:val="24"/>
-          <w:vertAlign w:val="superscript"/>
-        </w:rPr>
-        <w:t>[</w:t>
-      </w:r>
-      <w:proofErr w:type="gramEnd"/>
-      <w:r>
-        <w:rPr>
-          <w:rFonts w:ascii="Times New Roman" w:hAnsi="Times New Roman" w:cs="Times New Roman"/>
-          <w:sz w:val="24"/>
-          <w:szCs w:val="24"/>
-          <w:vertAlign w:val="superscript"/>
-        </w:rPr>
-        <w:t>10]</w:t>
-      </w:r>
-      <w:r>
-        <w:rPr>
-          <w:rFonts w:ascii="Times New Roman" w:hAnsi="Times New Roman" w:cs="Times New Roman"/>
-          <w:sz w:val="24"/>
-          <w:szCs w:val="24"/>
-        </w:rPr>
-        <w:t>, informasi adalah kumpulan data yang diolah menjadi bentuk yang lebih berguna dan lebih berarti bagi yang menerima.</w:t>
-      </w:r>
-    </w:p>
-    <w:p>
-      <w:pPr>
-        <w:pStyle w:val="ListParagraph"/>
-        <w:spacing w:after="0" w:line="360" w:lineRule="auto"/>
-        <w:ind w:left="0" w:firstLine="720"/>
-        <w:jc w:val="both"/>
-        <w:rPr>
-          <w:rFonts w:ascii="Times New Roman" w:hAnsi="Times New Roman" w:cs="Times New Roman"/>
-          <w:sz w:val="24"/>
-          <w:szCs w:val="24"/>
-        </w:rPr>
-      </w:pPr>
-      <w:r>
-        <w:rPr>
-          <w:rFonts w:ascii="Times New Roman" w:hAnsi="Times New Roman" w:cs="Times New Roman"/>
-          <w:sz w:val="24"/>
-          <w:szCs w:val="24"/>
-        </w:rPr>
-        <w:t>Menurut Sutarman (2012:14</w:t>
-      </w:r>
-      <w:proofErr w:type="gramStart"/>
-      <w:r>
-        <w:rPr>
-          <w:rFonts w:ascii="Times New Roman" w:hAnsi="Times New Roman" w:cs="Times New Roman"/>
-          <w:sz w:val="24"/>
-          <w:szCs w:val="24"/>
-        </w:rPr>
-        <w:t>)</w:t>
-      </w:r>
-      <w:r>
-        <w:rPr>
-          <w:rFonts w:ascii="Times New Roman" w:hAnsi="Times New Roman" w:cs="Times New Roman"/>
-          <w:sz w:val="24"/>
-          <w:szCs w:val="24"/>
-          <w:vertAlign w:val="superscript"/>
-        </w:rPr>
-        <w:t>[</w:t>
-      </w:r>
-      <w:proofErr w:type="gramEnd"/>
-      <w:r>
-        <w:rPr>
-          <w:rFonts w:ascii="Times New Roman" w:hAnsi="Times New Roman" w:cs="Times New Roman"/>
-          <w:sz w:val="24"/>
-          <w:szCs w:val="24"/>
-          <w:vertAlign w:val="superscript"/>
-        </w:rPr>
-        <w:t>11]</w:t>
-      </w:r>
-      <w:r>
-        <w:rPr>
-          <w:rFonts w:ascii="Times New Roman" w:hAnsi="Times New Roman" w:cs="Times New Roman"/>
-          <w:sz w:val="24"/>
-          <w:szCs w:val="24"/>
-        </w:rPr>
-        <w:t>, informasi adalah kumpulan fakta (data) yang diorganisasikan dengan cara tertentu sehingga mereka mempunyai arti bagi si penerima.</w:t>
-      </w:r>
-    </w:p>
-    <w:p>
-      <w:pPr>
-        <w:pStyle w:val="ListParagraph"/>
-        <w:spacing w:after="0" w:line="360" w:lineRule="auto"/>
-        <w:ind w:left="0" w:firstLine="720"/>
-        <w:jc w:val="both"/>
-        <w:rPr>
-          <w:rFonts w:ascii="Times New Roman" w:hAnsi="Times New Roman" w:cs="Times New Roman"/>
-          <w:sz w:val="24"/>
-          <w:szCs w:val="24"/>
-        </w:rPr>
-      </w:pPr>
-      <w:r>
-        <w:rPr>
-          <w:rFonts w:ascii="Times New Roman" w:hAnsi="Times New Roman" w:cs="Times New Roman"/>
-          <w:sz w:val="24"/>
-          <w:szCs w:val="24"/>
-        </w:rPr>
         <w:t xml:space="preserve">Tanpa suatu informasi, suatu sistem tidak </w:t>
       </w:r>
       <w:proofErr w:type="gramStart"/>
@@ -2658,7 +2659,7 @@
           <w:sz w:val="24"/>
           <w:szCs w:val="24"/>
         </w:rPr>
-        <w:t xml:space="preserve"> Tepat Waktu (Timelines)</w:t>
+        <w:t>Tepat Waktu (Timelines)</w:t>
       </w:r>
     </w:p>
     <w:p>
@@ -2696,16 +2697,7 @@
           <w:sz w:val="24"/>
           <w:szCs w:val="24"/>
         </w:rPr>
-        <w:t xml:space="preserve"> mempunyai nilai lagi karena informasi merupakan </w:t>
-      </w:r>
-      <w:r>
-        <w:rPr>
-          <w:rFonts w:ascii="Times New Roman" w:hAnsi="Times New Roman" w:cs="Times New Roman"/>
-          <w:sz w:val="24"/>
-          <w:szCs w:val="24"/>
-        </w:rPr>
-        <w:lastRenderedPageBreak/>
-        <w:t>suatu landasan dalam pengambilan keputusan. Bila pengambilan keputusan terlambat maka dapat berakibat fatal bagi organisasi.</w:t>
+        <w:t xml:space="preserve"> mempunyai nilai lagi karena informasi merupakan suatu landasan dalam pengambilan keputusan. Bila pengambilan keputusan terlambat maka dapat berakibat fatal bagi organisasi.</w:t>
       </w:r>
     </w:p>
     <w:p>
@@ -2757,6 +2749,7 @@
       <w:pPr>
         <w:spacing w:after="0" w:line="360" w:lineRule="auto"/>
         <w:ind w:firstLine="720"/>
+        <w:jc w:val="center"/>
         <w:rPr>
           <w:rFonts w:ascii="Times New Roman" w:hAnsi="Times New Roman" w:cs="Times New Roman"/>
         </w:rPr>
@@ -2765,6 +2758,7 @@
         <w:rPr>
           <w:noProof/>
         </w:rPr>
+        <w:lastRenderedPageBreak/>
         <w:drawing>
           <wp:inline distT="0" distB="0" distL="0" distR="0" wp14:anchorId="0B86AA48" wp14:editId="483F4ACC">
             <wp:extent cx="2584177" cy="1981200"/>
@@ -2819,6 +2813,7 @@
       <w:pPr>
         <w:spacing w:after="0" w:line="360" w:lineRule="auto"/>
         <w:ind w:firstLine="720"/>
+        <w:jc w:val="center"/>
         <w:rPr>
           <w:rFonts w:ascii="Times New Roman" w:hAnsi="Times New Roman" w:cs="Times New Roman"/>
           <w:sz w:val="24"/>
@@ -2923,13 +2918,7 @@
     </w:p>
     <w:p>
       <w:pPr>
-        <w:pStyle w:val="ListParagraph"/>
-        <w:numPr>
-          <w:ilvl w:val="0"/>
-          <w:numId w:val="16"/>
-        </w:numPr>
-        <w:spacing w:after="0" w:line="360" w:lineRule="auto"/>
-        <w:ind w:left="0" w:firstLine="0"/>
+        <w:spacing w:after="0" w:line="360" w:lineRule="auto"/>
         <w:jc w:val="both"/>
         <w:rPr>
           <w:rFonts w:ascii="Times New Roman" w:hAnsi="Times New Roman" w:cs="Times New Roman"/>
@@ -2945,21 +2934,178 @@
           <w:sz w:val="24"/>
           <w:szCs w:val="24"/>
         </w:rPr>
+        <w:t>2.5</w:t>
+      </w:r>
+      <w:r>
+        <w:rPr>
+          <w:rFonts w:ascii="Times New Roman" w:hAnsi="Times New Roman" w:cs="Times New Roman"/>
+          <w:b/>
+          <w:sz w:val="24"/>
+          <w:szCs w:val="24"/>
+        </w:rPr>
+        <w:tab/>
+      </w:r>
+      <w:r>
+        <w:rPr>
+          <w:rFonts w:ascii="Times New Roman" w:hAnsi="Times New Roman" w:cs="Times New Roman"/>
+          <w:b/>
+          <w:sz w:val="24"/>
+          <w:szCs w:val="24"/>
+        </w:rPr>
         <w:t>Konsep Sistem Informasi</w:t>
       </w:r>
+    </w:p>
+    <w:p>
+      <w:pPr>
+        <w:tabs>
+          <w:tab w:val="left" w:pos="720"/>
+        </w:tabs>
+        <w:spacing w:after="0" w:line="360" w:lineRule="auto"/>
+        <w:jc w:val="both"/>
+        <w:rPr>
+          <w:rFonts w:ascii="Times New Roman" w:hAnsi="Times New Roman" w:cs="Times New Roman"/>
+          <w:b/>
+          <w:sz w:val="24"/>
+          <w:szCs w:val="24"/>
+        </w:rPr>
+      </w:pPr>
+      <w:r>
+        <w:rPr>
+          <w:rFonts w:ascii="Times New Roman" w:hAnsi="Times New Roman" w:cs="Times New Roman"/>
+          <w:b/>
+          <w:sz w:val="24"/>
+          <w:szCs w:val="24"/>
+        </w:rPr>
+        <w:t>2.5.1</w:t>
+      </w:r>
+      <w:r>
+        <w:rPr>
+          <w:rFonts w:ascii="Times New Roman" w:hAnsi="Times New Roman" w:cs="Times New Roman"/>
+          <w:b/>
+          <w:sz w:val="24"/>
+          <w:szCs w:val="24"/>
+        </w:rPr>
+        <w:tab/>
+      </w:r>
+      <w:r>
+        <w:rPr>
+          <w:rFonts w:ascii="Times New Roman" w:hAnsi="Times New Roman" w:cs="Times New Roman"/>
+          <w:b/>
+          <w:sz w:val="24"/>
+          <w:szCs w:val="24"/>
+        </w:rPr>
+        <w:t>Definisi Sistem Informasi</w:t>
+      </w:r>
+    </w:p>
+    <w:p>
+      <w:pPr>
+        <w:pStyle w:val="ListParagraph"/>
+        <w:spacing w:after="0" w:line="360" w:lineRule="auto"/>
+        <w:ind w:left="0" w:firstLine="720"/>
+        <w:jc w:val="both"/>
+        <w:rPr>
+          <w:rFonts w:ascii="Times New Roman" w:hAnsi="Times New Roman" w:cs="Times New Roman"/>
+          <w:sz w:val="24"/>
+          <w:szCs w:val="24"/>
+        </w:rPr>
+      </w:pPr>
+      <w:r>
+        <w:rPr>
+          <w:rFonts w:ascii="Times New Roman" w:hAnsi="Times New Roman" w:cs="Times New Roman"/>
+          <w:sz w:val="24"/>
+          <w:szCs w:val="24"/>
+        </w:rPr>
+        <w:t>Sistem informasi didefinisikan Robert A. Leitch dan K. Roscoe Davis (Jogiyanto, HM., 1999</w:t>
+      </w:r>
+      <w:proofErr w:type="gramStart"/>
+      <w:r>
+        <w:rPr>
+          <w:rFonts w:ascii="Times New Roman" w:hAnsi="Times New Roman" w:cs="Times New Roman"/>
+          <w:sz w:val="24"/>
+          <w:szCs w:val="24"/>
+        </w:rPr>
+        <w:t>)</w:t>
+      </w:r>
+      <w:r>
+        <w:rPr>
+          <w:rFonts w:ascii="Times New Roman" w:hAnsi="Times New Roman" w:cs="Times New Roman"/>
+          <w:sz w:val="24"/>
+          <w:szCs w:val="24"/>
+          <w:vertAlign w:val="superscript"/>
+        </w:rPr>
+        <w:t>[</w:t>
+      </w:r>
+      <w:proofErr w:type="gramEnd"/>
+      <w:r>
+        <w:rPr>
+          <w:rFonts w:ascii="Times New Roman" w:hAnsi="Times New Roman" w:cs="Times New Roman"/>
+          <w:sz w:val="24"/>
+          <w:szCs w:val="24"/>
+          <w:vertAlign w:val="superscript"/>
+        </w:rPr>
+        <w:t>14]</w:t>
+      </w:r>
+      <w:r>
+        <w:rPr>
+          <w:rFonts w:ascii="Times New Roman" w:hAnsi="Times New Roman" w:cs="Times New Roman"/>
+          <w:sz w:val="24"/>
+          <w:szCs w:val="24"/>
+        </w:rPr>
+        <w:t>, “Sistem informasi adalah suatu sistem di dalam suatu organisasi yang mempertemukan kebutuhan pengolahan transaksi harian, mendukung operasi bersifat manajerial dan kegiatan strategi dari suatu organisasi dan menyediakan pihak luar tertentu dengan laporan-laporan yang diperlukan.”</w:t>
+      </w:r>
+    </w:p>
+    <w:p>
+      <w:pPr>
+        <w:pStyle w:val="ListParagraph"/>
+        <w:spacing w:after="0" w:line="360" w:lineRule="auto"/>
+        <w:ind w:left="0"/>
+        <w:jc w:val="both"/>
+        <w:rPr>
+          <w:rFonts w:ascii="Times New Roman" w:hAnsi="Times New Roman" w:cs="Times New Roman"/>
+        </w:rPr>
+      </w:pPr>
+    </w:p>
+    <w:p>
+      <w:pPr>
+        <w:pStyle w:val="ListParagraph"/>
+        <w:spacing w:after="0" w:line="360" w:lineRule="auto"/>
+        <w:ind w:left="0" w:firstLine="720"/>
+        <w:jc w:val="both"/>
+        <w:rPr>
+          <w:rFonts w:ascii="Times New Roman" w:hAnsi="Times New Roman" w:cs="Times New Roman"/>
+          <w:sz w:val="24"/>
+          <w:szCs w:val="24"/>
+        </w:rPr>
+      </w:pPr>
+      <w:r>
+        <w:rPr>
+          <w:rFonts w:ascii="Times New Roman" w:hAnsi="Times New Roman" w:cs="Times New Roman"/>
+          <w:sz w:val="24"/>
+          <w:szCs w:val="24"/>
+        </w:rPr>
+        <w:t>Secara umum sistem informasi dapat diartikan sebagai sebuah sistem berbasis komputer yang terintegrasi secara optimal dan dapat menyajikan berbagai jenis data yang akurat serta melakukan proses-proses yang terkait dengan sistem tersebut.</w:t>
+      </w:r>
+    </w:p>
+    <w:p>
+      <w:pPr>
+        <w:pStyle w:val="ListParagraph"/>
+        <w:spacing w:after="0" w:line="360" w:lineRule="auto"/>
+        <w:ind w:left="0"/>
+        <w:jc w:val="both"/>
+        <w:rPr>
+          <w:rFonts w:ascii="Times New Roman" w:hAnsi="Times New Roman" w:cs="Times New Roman"/>
+          <w:b/>
+        </w:rPr>
+      </w:pPr>
     </w:p>
     <w:p>
       <w:pPr>
         <w:pStyle w:val="ListParagraph"/>
         <w:numPr>
           <w:ilvl w:val="2"/>
-          <w:numId w:val="6"/>
+          <w:numId w:val="27"/>
         </w:numPr>
-        <w:tabs>
-          <w:tab w:val="left" w:pos="2250"/>
-        </w:tabs>
-        <w:spacing w:after="0" w:line="360" w:lineRule="auto"/>
-        <w:ind w:left="0" w:firstLine="0"/>
+        <w:spacing w:after="0" w:line="360" w:lineRule="auto"/>
         <w:jc w:val="both"/>
         <w:rPr>
           <w:rFonts w:ascii="Times New Roman" w:hAnsi="Times New Roman" w:cs="Times New Roman"/>
@@ -2975,7 +3121,109 @@
           <w:sz w:val="24"/>
           <w:szCs w:val="24"/>
         </w:rPr>
-        <w:t>Definisi Sistem Informasi</w:t>
+        <w:t>Komponen Sistem Informasi</w:t>
+      </w:r>
+    </w:p>
+    <w:p>
+      <w:pPr>
+        <w:pStyle w:val="ListParagraph"/>
+        <w:spacing w:after="0" w:line="360" w:lineRule="auto"/>
+        <w:ind w:left="0" w:firstLine="720"/>
+        <w:jc w:val="both"/>
+        <w:rPr>
+          <w:rFonts w:ascii="Times New Roman" w:hAnsi="Times New Roman" w:cs="Times New Roman"/>
+          <w:sz w:val="24"/>
+          <w:szCs w:val="24"/>
+        </w:rPr>
+      </w:pPr>
+      <w:r>
+        <w:rPr>
+          <w:rFonts w:ascii="Times New Roman" w:hAnsi="Times New Roman" w:cs="Times New Roman"/>
+          <w:sz w:val="24"/>
+          <w:szCs w:val="24"/>
+        </w:rPr>
+        <w:t>Sistem informasi mempunyai enam buah komponen, yaitu komponen masukan (input), komponen model, komponen keluaran (output), komponen teknologi, komponen basis data dan komponen kontrol atau pengendali</w:t>
+      </w:r>
+      <w:r>
+        <w:rPr>
+          <w:rFonts w:ascii="Times New Roman" w:hAnsi="Times New Roman" w:cs="Times New Roman"/>
+          <w:sz w:val="24"/>
+          <w:szCs w:val="24"/>
+        </w:rPr>
+        <w:t xml:space="preserve">an. </w:t>
+      </w:r>
+      <w:r>
+        <w:rPr>
+          <w:rFonts w:ascii="Times New Roman" w:hAnsi="Times New Roman" w:cs="Times New Roman"/>
+          <w:sz w:val="24"/>
+          <w:szCs w:val="24"/>
+        </w:rPr>
+        <w:t>(Jogiy</w:t>
+      </w:r>
+      <w:r>
+        <w:rPr>
+          <w:rFonts w:ascii="Times New Roman" w:hAnsi="Times New Roman" w:cs="Times New Roman"/>
+          <w:sz w:val="24"/>
+          <w:szCs w:val="24"/>
+        </w:rPr>
+        <w:t xml:space="preserve">anto, </w:t>
+      </w:r>
+      <w:proofErr w:type="gramStart"/>
+      <w:r>
+        <w:rPr>
+          <w:rFonts w:ascii="Times New Roman" w:hAnsi="Times New Roman" w:cs="Times New Roman"/>
+          <w:sz w:val="24"/>
+          <w:szCs w:val="24"/>
+        </w:rPr>
+        <w:t>2009 :</w:t>
+      </w:r>
+      <w:proofErr w:type="gramEnd"/>
+      <w:r>
+        <w:rPr>
+          <w:rFonts w:ascii="Times New Roman" w:hAnsi="Times New Roman" w:cs="Times New Roman"/>
+          <w:sz w:val="24"/>
+          <w:szCs w:val="24"/>
+        </w:rPr>
+        <w:t xml:space="preserve"> 42-52)</w:t>
+      </w:r>
+      <w:r>
+        <w:rPr>
+          <w:rFonts w:ascii="Times New Roman" w:hAnsi="Times New Roman" w:cs="Times New Roman"/>
+          <w:sz w:val="24"/>
+          <w:szCs w:val="24"/>
+          <w:vertAlign w:val="superscript"/>
+        </w:rPr>
+        <w:t>[15</w:t>
+      </w:r>
+      <w:r>
+        <w:rPr>
+          <w:rFonts w:ascii="Times New Roman" w:hAnsi="Times New Roman" w:cs="Times New Roman"/>
+          <w:sz w:val="24"/>
+          <w:szCs w:val="24"/>
+          <w:vertAlign w:val="superscript"/>
+        </w:rPr>
+        <w:t>]</w:t>
+      </w:r>
+    </w:p>
+    <w:p>
+      <w:pPr>
+        <w:pStyle w:val="ListParagraph"/>
+        <w:spacing w:after="0" w:line="360" w:lineRule="auto"/>
+        <w:ind w:left="0" w:firstLine="720"/>
+        <w:jc w:val="both"/>
+        <w:rPr>
+          <w:rFonts w:ascii="Times New Roman" w:hAnsi="Times New Roman" w:cs="Times New Roman"/>
+          <w:sz w:val="24"/>
+          <w:szCs w:val="24"/>
+        </w:rPr>
+      </w:pPr>
+      <w:r>
+        <w:rPr>
+          <w:rFonts w:ascii="Times New Roman" w:hAnsi="Times New Roman" w:cs="Times New Roman"/>
+          <w:sz w:val="24"/>
+          <w:szCs w:val="24"/>
+        </w:rPr>
+        <w:t>Sebagai suatu sistem, keenam komponen ini harus ada bersama-sama dan membentuk satu kesatuan. Jika satu atau lebih komponen tersebut tidak ada, maka sistem informasi tidak dapat melaksanakan fungsinya.</w:t>
       </w:r>
     </w:p>
     <w:p>
@@ -2983,238 +3231,7 @@
         <w:pStyle w:val="ListParagraph"/>
         <w:spacing w:after="0" w:line="360" w:lineRule="auto"/>
         <w:ind w:left="0"/>
-        <w:jc w:val="both"/>
-        <w:rPr>
-          <w:rFonts w:ascii="Times New Roman" w:hAnsi="Times New Roman" w:cs="Times New Roman"/>
-          <w:sz w:val="24"/>
-          <w:szCs w:val="24"/>
-        </w:rPr>
-      </w:pPr>
-      <w:r>
-        <w:rPr>
-          <w:rFonts w:ascii="Times New Roman" w:hAnsi="Times New Roman" w:cs="Times New Roman"/>
-          <w:sz w:val="24"/>
-          <w:szCs w:val="24"/>
-        </w:rPr>
-        <w:lastRenderedPageBreak/>
-        <w:t>Sistem informasi didefinisikan Robert A. Leitch dan K. Roscoe Davis (Jogiyanto, HM., 1999</w:t>
-      </w:r>
-      <w:proofErr w:type="gramStart"/>
-      <w:r>
-        <w:rPr>
-          <w:rFonts w:ascii="Times New Roman" w:hAnsi="Times New Roman" w:cs="Times New Roman"/>
-          <w:sz w:val="24"/>
-          <w:szCs w:val="24"/>
-        </w:rPr>
-        <w:t>)</w:t>
-      </w:r>
-      <w:r>
-        <w:rPr>
-          <w:rFonts w:ascii="Times New Roman" w:hAnsi="Times New Roman" w:cs="Times New Roman"/>
-          <w:sz w:val="24"/>
-          <w:szCs w:val="24"/>
-          <w:vertAlign w:val="superscript"/>
-        </w:rPr>
-        <w:t>[</w:t>
-      </w:r>
-      <w:proofErr w:type="gramEnd"/>
-      <w:r>
-        <w:rPr>
-          <w:rFonts w:ascii="Times New Roman" w:hAnsi="Times New Roman" w:cs="Times New Roman"/>
-          <w:sz w:val="24"/>
-          <w:szCs w:val="24"/>
-          <w:vertAlign w:val="superscript"/>
-        </w:rPr>
-        <w:t>14]</w:t>
-      </w:r>
-      <w:r>
-        <w:rPr>
-          <w:rFonts w:ascii="Times New Roman" w:hAnsi="Times New Roman" w:cs="Times New Roman"/>
-          <w:sz w:val="24"/>
-          <w:szCs w:val="24"/>
-        </w:rPr>
-        <w:t>, “Sistem informasi adalah suatu sistem di dalam suatu organisasi yang mempertemukan kebutuhan pengolahan transaksi harian, mendukung operasi bersifat manajerial dan kegiatan strategi dari suatu organisasi dan menyediakan pihak luar tertentu dengan laporan-laporan yang diperlukan.”</w:t>
-      </w:r>
-    </w:p>
-    <w:p>
-      <w:pPr>
-        <w:pStyle w:val="ListParagraph"/>
-        <w:spacing w:after="0" w:line="360" w:lineRule="auto"/>
-        <w:ind w:left="0"/>
-        <w:jc w:val="both"/>
-        <w:rPr>
-          <w:rFonts w:ascii="Times New Roman" w:hAnsi="Times New Roman" w:cs="Times New Roman"/>
-        </w:rPr>
-      </w:pPr>
-    </w:p>
-    <w:p>
-      <w:pPr>
-        <w:pStyle w:val="ListParagraph"/>
-        <w:spacing w:after="0" w:line="360" w:lineRule="auto"/>
-        <w:ind w:left="0"/>
-        <w:jc w:val="both"/>
-        <w:rPr>
-          <w:rFonts w:ascii="Times New Roman" w:hAnsi="Times New Roman" w:cs="Times New Roman"/>
-          <w:sz w:val="24"/>
-          <w:szCs w:val="24"/>
-        </w:rPr>
-      </w:pPr>
-      <w:r>
-        <w:rPr>
-          <w:rFonts w:ascii="Times New Roman" w:hAnsi="Times New Roman" w:cs="Times New Roman"/>
-          <w:sz w:val="24"/>
-          <w:szCs w:val="24"/>
-        </w:rPr>
-        <w:t>Secara umum sistem informasi dapat diartikan sebagai sebuah sistem berbasis komputer yang terintegrasi secara optimal dan dapat menyajikan berbagai jenis data yang akurat serta melakukan proses-proses yang terkait dengan sistem tersebut.</w:t>
-      </w:r>
-    </w:p>
-    <w:p>
-      <w:pPr>
-        <w:pStyle w:val="ListParagraph"/>
-        <w:spacing w:after="0" w:line="360" w:lineRule="auto"/>
-        <w:ind w:left="0"/>
-        <w:jc w:val="both"/>
-        <w:rPr>
-          <w:rFonts w:ascii="Times New Roman" w:hAnsi="Times New Roman" w:cs="Times New Roman"/>
-          <w:b/>
-        </w:rPr>
-      </w:pPr>
-    </w:p>
-    <w:p>
-      <w:pPr>
-        <w:pStyle w:val="ListParagraph"/>
-        <w:numPr>
-          <w:ilvl w:val="2"/>
-          <w:numId w:val="6"/>
-        </w:numPr>
-        <w:spacing w:after="0" w:line="360" w:lineRule="auto"/>
-        <w:ind w:left="0" w:firstLine="0"/>
-        <w:jc w:val="both"/>
-        <w:rPr>
-          <w:rFonts w:ascii="Times New Roman" w:hAnsi="Times New Roman" w:cs="Times New Roman"/>
-          <w:b/>
-          <w:sz w:val="24"/>
-          <w:szCs w:val="24"/>
-        </w:rPr>
-      </w:pPr>
-      <w:r>
-        <w:rPr>
-          <w:rFonts w:ascii="Times New Roman" w:hAnsi="Times New Roman" w:cs="Times New Roman"/>
-          <w:b/>
-          <w:sz w:val="24"/>
-          <w:szCs w:val="24"/>
-        </w:rPr>
-        <w:t>Komponen Sistem Informasi</w:t>
-      </w:r>
-    </w:p>
-    <w:p>
-      <w:pPr>
-        <w:pStyle w:val="ListParagraph"/>
-        <w:spacing w:after="0" w:line="360" w:lineRule="auto"/>
-        <w:ind w:left="0"/>
-        <w:jc w:val="both"/>
-        <w:rPr>
-          <w:rFonts w:ascii="Times New Roman" w:hAnsi="Times New Roman" w:cs="Times New Roman"/>
-          <w:sz w:val="24"/>
-          <w:szCs w:val="24"/>
-        </w:rPr>
-      </w:pPr>
-      <w:r>
-        <w:rPr>
-          <w:rFonts w:ascii="Times New Roman" w:hAnsi="Times New Roman" w:cs="Times New Roman"/>
-          <w:sz w:val="24"/>
-          <w:szCs w:val="24"/>
-        </w:rPr>
-        <w:t>Sistem informasi mempunyai enam buah komponen, yaitu komponen masukan (input), komponen model, komponen keluaran (output), komponen teknologi, komponen basis data dan komponen kontrol atau pengendali</w:t>
-      </w:r>
-      <w:r>
-        <w:rPr>
-          <w:rFonts w:ascii="Times New Roman" w:hAnsi="Times New Roman" w:cs="Times New Roman"/>
-          <w:sz w:val="24"/>
-          <w:szCs w:val="24"/>
-        </w:rPr>
-        <w:t xml:space="preserve">an. </w:t>
-      </w:r>
-      <w:r>
-        <w:rPr>
-          <w:rFonts w:ascii="Times New Roman" w:hAnsi="Times New Roman" w:cs="Times New Roman"/>
-          <w:sz w:val="24"/>
-          <w:szCs w:val="24"/>
-        </w:rPr>
-        <w:t>(Jogiy</w:t>
-      </w:r>
-      <w:r>
-        <w:rPr>
-          <w:rFonts w:ascii="Times New Roman" w:hAnsi="Times New Roman" w:cs="Times New Roman"/>
-          <w:sz w:val="24"/>
-          <w:szCs w:val="24"/>
-        </w:rPr>
-        <w:t xml:space="preserve">anto, </w:t>
-      </w:r>
-      <w:proofErr w:type="gramStart"/>
-      <w:r>
-        <w:rPr>
-          <w:rFonts w:ascii="Times New Roman" w:hAnsi="Times New Roman" w:cs="Times New Roman"/>
-          <w:sz w:val="24"/>
-          <w:szCs w:val="24"/>
-        </w:rPr>
-        <w:t>2009 :</w:t>
-      </w:r>
-      <w:proofErr w:type="gramEnd"/>
-      <w:r>
-        <w:rPr>
-          <w:rFonts w:ascii="Times New Roman" w:hAnsi="Times New Roman" w:cs="Times New Roman"/>
-          <w:sz w:val="24"/>
-          <w:szCs w:val="24"/>
-        </w:rPr>
-        <w:t xml:space="preserve"> 42-52)</w:t>
-      </w:r>
-      <w:r>
-        <w:rPr>
-          <w:rFonts w:ascii="Times New Roman" w:hAnsi="Times New Roman" w:cs="Times New Roman"/>
-          <w:sz w:val="24"/>
-          <w:szCs w:val="24"/>
-          <w:vertAlign w:val="superscript"/>
-        </w:rPr>
-        <w:t>[15</w:t>
-      </w:r>
-      <w:r>
-        <w:rPr>
-          <w:rFonts w:ascii="Times New Roman" w:hAnsi="Times New Roman" w:cs="Times New Roman"/>
-          <w:sz w:val="24"/>
-          <w:szCs w:val="24"/>
-          <w:vertAlign w:val="superscript"/>
-        </w:rPr>
-        <w:t>]</w:t>
-      </w:r>
-    </w:p>
-    <w:p>
-      <w:pPr>
-        <w:pStyle w:val="ListParagraph"/>
-        <w:spacing w:after="0" w:line="360" w:lineRule="auto"/>
-        <w:ind w:left="0"/>
-        <w:jc w:val="both"/>
-        <w:rPr>
-          <w:rFonts w:ascii="Times New Roman" w:hAnsi="Times New Roman" w:cs="Times New Roman"/>
-          <w:sz w:val="24"/>
-          <w:szCs w:val="24"/>
-        </w:rPr>
-      </w:pPr>
-      <w:r>
-        <w:rPr>
-          <w:rFonts w:ascii="Times New Roman" w:hAnsi="Times New Roman" w:cs="Times New Roman"/>
-          <w:sz w:val="24"/>
-          <w:szCs w:val="24"/>
-        </w:rPr>
-        <w:t>Sebagai suatu sistem, keenam komponen ini harus ada bersama-sama dan membentuk satu kesatuan. Jika satu atau lebih komponen tersebut tidak ada, maka sistem informasi tidak dapat melaksanakan fungsinya.</w:t>
-      </w:r>
-    </w:p>
-    <w:p>
-      <w:pPr>
-        <w:pStyle w:val="ListParagraph"/>
-        <w:spacing w:after="0" w:line="360" w:lineRule="auto"/>
-        <w:ind w:left="0"/>
-        <w:jc w:val="both"/>
+        <w:jc w:val="center"/>
         <w:rPr>
           <w:rFonts w:ascii="Times New Roman" w:hAnsi="Times New Roman" w:cs="Times New Roman"/>
         </w:rPr>
@@ -3278,7 +3295,7 @@
         <w:pStyle w:val="ListParagraph"/>
         <w:spacing w:after="0" w:line="360" w:lineRule="auto"/>
         <w:ind w:left="0"/>
-        <w:jc w:val="both"/>
+        <w:jc w:val="center"/>
         <w:rPr>
           <w:rFonts w:ascii="Times New Roman" w:hAnsi="Times New Roman" w:cs="Times New Roman"/>
           <w:sz w:val="24"/>
@@ -3313,8 +3330,61 @@
         <w:jc w:val="both"/>
         <w:rPr>
           <w:rFonts w:ascii="Times New Roman" w:hAnsi="Times New Roman" w:cs="Times New Roman"/>
-        </w:rPr>
-      </w:pPr>
+          <w:sz w:val="24"/>
+          <w:szCs w:val="24"/>
+        </w:rPr>
+      </w:pPr>
+      <w:r>
+        <w:rPr>
+          <w:rFonts w:ascii="Times New Roman" w:hAnsi="Times New Roman" w:cs="Times New Roman"/>
+          <w:sz w:val="24"/>
+          <w:szCs w:val="24"/>
+        </w:rPr>
+        <w:t xml:space="preserve">Berikut adalah penjelasan dari Gambar 2.2. </w:t>
+      </w:r>
+      <w:proofErr w:type="gramStart"/>
+      <w:r>
+        <w:rPr>
+          <w:rFonts w:ascii="Times New Roman" w:hAnsi="Times New Roman" w:cs="Times New Roman"/>
+          <w:sz w:val="24"/>
+          <w:szCs w:val="24"/>
+        </w:rPr>
+        <w:t>komponen</w:t>
+      </w:r>
+      <w:proofErr w:type="gramEnd"/>
+      <w:r>
+        <w:rPr>
+          <w:rFonts w:ascii="Times New Roman" w:hAnsi="Times New Roman" w:cs="Times New Roman"/>
+          <w:sz w:val="24"/>
+          <w:szCs w:val="24"/>
+        </w:rPr>
+        <w:t xml:space="preserve"> sistem informasi,diantaranya yaitu :</w:t>
+      </w:r>
+    </w:p>
+    <w:p>
+      <w:pPr>
+        <w:pStyle w:val="ListParagraph"/>
+        <w:numPr>
+          <w:ilvl w:val="0"/>
+          <w:numId w:val="28"/>
+        </w:numPr>
+        <w:spacing w:after="0" w:line="360" w:lineRule="auto"/>
+        <w:ind w:left="360"/>
+        <w:jc w:val="both"/>
+        <w:rPr>
+          <w:rFonts w:ascii="Times New Roman" w:hAnsi="Times New Roman" w:cs="Times New Roman"/>
+          <w:sz w:val="24"/>
+          <w:szCs w:val="24"/>
+        </w:rPr>
+      </w:pPr>
+      <w:r>
+        <w:rPr>
+          <w:rFonts w:ascii="Times New Roman" w:hAnsi="Times New Roman" w:cs="Times New Roman"/>
+          <w:sz w:val="24"/>
+          <w:szCs w:val="24"/>
+        </w:rPr>
+        <w:t>Komponen Masukan (input)</w:t>
+      </w:r>
     </w:p>
     <w:p>
       <w:pPr>
@@ -3334,34 +3404,74 @@
           <w:sz w:val="24"/>
           <w:szCs w:val="24"/>
         </w:rPr>
-        <w:lastRenderedPageBreak/>
-        <w:t xml:space="preserve">Berikut adalah penjelasan dari Gambar 2.2. </w:t>
-      </w:r>
-      <w:proofErr w:type="gramStart"/>
-      <w:r>
-        <w:rPr>
-          <w:rFonts w:ascii="Times New Roman" w:hAnsi="Times New Roman" w:cs="Times New Roman"/>
-          <w:sz w:val="24"/>
-          <w:szCs w:val="24"/>
-        </w:rPr>
-        <w:t>komponen</w:t>
-      </w:r>
-      <w:proofErr w:type="gramEnd"/>
-      <w:r>
-        <w:rPr>
-          <w:rFonts w:ascii="Times New Roman" w:hAnsi="Times New Roman" w:cs="Times New Roman"/>
-          <w:sz w:val="24"/>
-          <w:szCs w:val="24"/>
-        </w:rPr>
-        <w:t xml:space="preserve"> sistem informasi,diantaranya yaitu :</w:t>
-      </w:r>
+        <w:t>Input merupakan data yang masuk ke dalam sistem informasi. Komponen ini perlu ada karena merupakan bahan dasar dalam pengolahan informasi.</w:t>
+      </w:r>
+    </w:p>
+    <w:p>
+      <w:pPr>
+        <w:pStyle w:val="ListParagraph"/>
+        <w:numPr>
+          <w:ilvl w:val="0"/>
+          <w:numId w:val="28"/>
+        </w:numPr>
+        <w:spacing w:after="0" w:line="360" w:lineRule="auto"/>
+        <w:ind w:left="360"/>
+        <w:jc w:val="both"/>
+        <w:rPr>
+          <w:rFonts w:ascii="Times New Roman" w:hAnsi="Times New Roman" w:cs="Times New Roman"/>
+          <w:sz w:val="24"/>
+          <w:szCs w:val="24"/>
+        </w:rPr>
+      </w:pPr>
+      <w:r>
+        <w:rPr>
+          <w:rFonts w:ascii="Times New Roman" w:hAnsi="Times New Roman" w:cs="Times New Roman"/>
+          <w:sz w:val="24"/>
+          <w:szCs w:val="24"/>
+        </w:rPr>
+        <w:t>Komponen Model</w:t>
+      </w:r>
+    </w:p>
+    <w:p>
+      <w:pPr>
+        <w:pStyle w:val="ListParagraph"/>
+        <w:spacing w:after="0" w:line="360" w:lineRule="auto"/>
+        <w:ind w:left="0"/>
+        <w:jc w:val="both"/>
+        <w:rPr>
+          <w:rFonts w:ascii="Times New Roman" w:hAnsi="Times New Roman" w:cs="Times New Roman"/>
+          <w:sz w:val="24"/>
+          <w:szCs w:val="24"/>
+        </w:rPr>
+      </w:pPr>
+      <w:r>
+        <w:rPr>
+          <w:rFonts w:ascii="Times New Roman" w:hAnsi="Times New Roman" w:cs="Times New Roman"/>
+          <w:sz w:val="24"/>
+          <w:szCs w:val="24"/>
+        </w:rPr>
+        <w:t>Informasi yang dihasilkan oleh sistem informasi berasal dari data yang diambil dari basis data yang diolah lewat suatu model - model tertentu.</w:t>
+      </w:r>
+    </w:p>
+    <w:p>
+      <w:pPr>
+        <w:pStyle w:val="ListParagraph"/>
+        <w:spacing w:after="0" w:line="360" w:lineRule="auto"/>
+        <w:ind w:left="0"/>
+        <w:jc w:val="both"/>
+        <w:rPr>
+          <w:rFonts w:ascii="Times New Roman" w:hAnsi="Times New Roman" w:cs="Times New Roman"/>
+          <w:sz w:val="24"/>
+          <w:szCs w:val="24"/>
+        </w:rPr>
+      </w:pPr>
     </w:p>
     <w:p>
       <w:pPr>
         <w:pStyle w:val="ListParagraph"/>
         <w:numPr>
           <w:ilvl w:val="4"/>
-          <w:numId w:val="10"/>
+          <w:numId w:val="28"/>
         </w:numPr>
         <w:spacing w:after="0" w:line="360" w:lineRule="auto"/>
         <w:ind w:left="0" w:firstLine="0"/>
@@ -3378,7 +3488,8 @@
           <w:sz w:val="24"/>
           <w:szCs w:val="24"/>
         </w:rPr>
-        <w:t>Komponen Masukan (input)</w:t>
+        <w:lastRenderedPageBreak/>
+        <w:t>Komponen Keluaran (output)</w:t>
       </w:r>
     </w:p>
     <w:p>
@@ -3399,7 +3510,7 @@
           <w:sz w:val="24"/>
           <w:szCs w:val="24"/>
         </w:rPr>
-        <w:t>Input merupakan data yang masuk ke dalam sistem informasi. Komponen ini perlu ada karena merupakan bahan dasar dalam pengolahan informasi.</w:t>
+        <w:t>Produk dari sistem informasi adalah output berupa informasi yang berguna bagi para pemakainya. Output merupakan komponen yang harus ada di sistem informasi.</w:t>
       </w:r>
     </w:p>
     <w:p>
@@ -3407,7 +3518,7 @@
         <w:pStyle w:val="ListParagraph"/>
         <w:numPr>
           <w:ilvl w:val="4"/>
-          <w:numId w:val="10"/>
+          <w:numId w:val="28"/>
         </w:numPr>
         <w:spacing w:after="0" w:line="360" w:lineRule="auto"/>
         <w:ind w:left="0" w:firstLine="0"/>
@@ -3424,7 +3535,7 @@
           <w:sz w:val="24"/>
           <w:szCs w:val="24"/>
         </w:rPr>
-        <w:t>Komponen Model</w:t>
+        <w:t>Komponen Teknologi</w:t>
       </w:r>
     </w:p>
     <w:p>
@@ -3445,7 +3556,25 @@
           <w:sz w:val="24"/>
           <w:szCs w:val="24"/>
         </w:rPr>
-        <w:t>Informasi yang dihasilkan oleh sistem informasi berasal dari data yang diambil dari basis data yang diolah lewat suatu model - model tertentu.</w:t>
+        <w:t xml:space="preserve">Teknologi merupakan komponen sistem yang penting di sistem informasi. Tanpa adanya teknologi yang mendukung, maka sistem informasi tidak </w:t>
+      </w:r>
+      <w:proofErr w:type="gramStart"/>
+      <w:r>
+        <w:rPr>
+          <w:rFonts w:ascii="Times New Roman" w:hAnsi="Times New Roman" w:cs="Times New Roman"/>
+          <w:sz w:val="24"/>
+          <w:szCs w:val="24"/>
+        </w:rPr>
+        <w:t>akan</w:t>
+      </w:r>
+      <w:proofErr w:type="gramEnd"/>
+      <w:r>
+        <w:rPr>
+          <w:rFonts w:ascii="Times New Roman" w:hAnsi="Times New Roman" w:cs="Times New Roman"/>
+          <w:sz w:val="24"/>
+          <w:szCs w:val="24"/>
+        </w:rPr>
+        <w:t xml:space="preserve"> dapat menghasilkan informasi tepat pada waktunya</w:t>
       </w:r>
     </w:p>
     <w:p>
@@ -3453,7 +3582,7 @@
         <w:pStyle w:val="ListParagraph"/>
         <w:numPr>
           <w:ilvl w:val="4"/>
-          <w:numId w:val="10"/>
+          <w:numId w:val="28"/>
         </w:numPr>
         <w:spacing w:after="0" w:line="360" w:lineRule="auto"/>
         <w:ind w:left="0" w:firstLine="0"/>
@@ -3470,7 +3599,7 @@
           <w:sz w:val="24"/>
           <w:szCs w:val="24"/>
         </w:rPr>
-        <w:t>Komponen Keluaran (output)</w:t>
+        <w:t>Komponen Basis Data</w:t>
       </w:r>
     </w:p>
     <w:p>
@@ -3491,7 +3620,7 @@
           <w:sz w:val="24"/>
           <w:szCs w:val="24"/>
         </w:rPr>
-        <w:t>Produk dari sistem informasi adalah output berupa informasi yang berguna bagi para pemakainya. Output merupakan komponen yang harus ada di sistem informasi.</w:t>
+        <w:t>Basis data (database) merupakan kumpulan dari data yang saling berhubungan satu dengan yang lainnya, tersimpan di perangkat keras komputer, dan digunakan perangkat lunak untuk memanipulasinya. Data perlu disimpan didalam basis data untuk keperluan penyediaan informasi</w:t>
       </w:r>
     </w:p>
     <w:p>
@@ -3499,7 +3628,7 @@
         <w:pStyle w:val="ListParagraph"/>
         <w:numPr>
           <w:ilvl w:val="4"/>
-          <w:numId w:val="10"/>
+          <w:numId w:val="28"/>
         </w:numPr>
         <w:spacing w:after="0" w:line="360" w:lineRule="auto"/>
         <w:ind w:left="0" w:firstLine="0"/>
@@ -3516,7 +3645,7 @@
           <w:sz w:val="24"/>
           <w:szCs w:val="24"/>
         </w:rPr>
-        <w:t>Komponen Teknologi</w:t>
+        <w:t>Komponen Kontrol atau Pengendalian</w:t>
       </w:r>
     </w:p>
     <w:p>
@@ -3537,51 +3666,19 @@
           <w:sz w:val="24"/>
           <w:szCs w:val="24"/>
         </w:rPr>
-        <w:t xml:space="preserve">Teknologi merupakan komponen sistem yang penting di sistem informasi. Tanpa adanya teknologi yang mendukung, maka sistem informasi tidak </w:t>
-      </w:r>
-      <w:proofErr w:type="gramStart"/>
-      <w:r>
-        <w:rPr>
-          <w:rFonts w:ascii="Times New Roman" w:hAnsi="Times New Roman" w:cs="Times New Roman"/>
-          <w:sz w:val="24"/>
-          <w:szCs w:val="24"/>
-        </w:rPr>
-        <w:t>akan</w:t>
-      </w:r>
-      <w:proofErr w:type="gramEnd"/>
-      <w:r>
-        <w:rPr>
-          <w:rFonts w:ascii="Times New Roman" w:hAnsi="Times New Roman" w:cs="Times New Roman"/>
-          <w:sz w:val="24"/>
-          <w:szCs w:val="24"/>
-        </w:rPr>
-        <w:t xml:space="preserve"> dapat menghasilkan informasi tepat pada waktunya</w:t>
-      </w:r>
-    </w:p>
-    <w:p>
-      <w:pPr>
-        <w:pStyle w:val="ListParagraph"/>
-        <w:numPr>
-          <w:ilvl w:val="4"/>
-          <w:numId w:val="10"/>
-        </w:numPr>
-        <w:spacing w:after="0" w:line="360" w:lineRule="auto"/>
-        <w:ind w:left="0" w:firstLine="0"/>
-        <w:jc w:val="both"/>
-        <w:rPr>
-          <w:rFonts w:ascii="Times New Roman" w:hAnsi="Times New Roman" w:cs="Times New Roman"/>
-          <w:sz w:val="24"/>
-          <w:szCs w:val="24"/>
-        </w:rPr>
-      </w:pPr>
-      <w:r>
-        <w:rPr>
-          <w:rFonts w:ascii="Times New Roman" w:hAnsi="Times New Roman" w:cs="Times New Roman"/>
-          <w:sz w:val="24"/>
-          <w:szCs w:val="24"/>
-        </w:rPr>
-        <w:t>Komponen Basis Data</w:t>
-      </w:r>
+        <w:t>Komponen kontrol merupakan komponen yang penting dan harus ada di sistem informasi. Komponen kontrol ini digunakan untuk menjamin bahwa informasi yang dihasilkan oleh sistem informasi merupakan informasi yang kuat</w:t>
+      </w:r>
+    </w:p>
+    <w:p>
+      <w:pPr>
+        <w:spacing w:after="0" w:line="360" w:lineRule="auto"/>
+        <w:jc w:val="both"/>
+        <w:rPr>
+          <w:rFonts w:ascii="Times New Roman" w:hAnsi="Times New Roman" w:cs="Times New Roman"/>
+          <w:sz w:val="24"/>
+          <w:szCs w:val="24"/>
+        </w:rPr>
+      </w:pPr>
     </w:p>
     <w:p>
       <w:pPr>
@@ -3601,84 +3698,6 @@
           <w:sz w:val="24"/>
           <w:szCs w:val="24"/>
         </w:rPr>
-        <w:t>Basis data (database) merupakan kumpulan dari data yang saling berhubungan satu dengan yang lainnya, tersimpan di perangkat keras komputer, dan digunakan perangkat lunak untuk memanipulasinya. Data perlu disimpan didalam basis data untuk keperluan penyediaan informasi</w:t>
-      </w:r>
-    </w:p>
-    <w:p>
-      <w:pPr>
-        <w:pStyle w:val="ListParagraph"/>
-        <w:numPr>
-          <w:ilvl w:val="4"/>
-          <w:numId w:val="10"/>
-        </w:numPr>
-        <w:spacing w:after="0" w:line="360" w:lineRule="auto"/>
-        <w:ind w:left="0" w:firstLine="0"/>
-        <w:jc w:val="both"/>
-        <w:rPr>
-          <w:rFonts w:ascii="Times New Roman" w:hAnsi="Times New Roman" w:cs="Times New Roman"/>
-          <w:sz w:val="24"/>
-          <w:szCs w:val="24"/>
-        </w:rPr>
-      </w:pPr>
-      <w:r>
-        <w:rPr>
-          <w:rFonts w:ascii="Times New Roman" w:hAnsi="Times New Roman" w:cs="Times New Roman"/>
-          <w:sz w:val="24"/>
-          <w:szCs w:val="24"/>
-        </w:rPr>
-        <w:t>Komponen Kontrol atau Pengendalian</w:t>
-      </w:r>
-    </w:p>
-    <w:p>
-      <w:pPr>
-        <w:pStyle w:val="ListParagraph"/>
-        <w:spacing w:after="0" w:line="360" w:lineRule="auto"/>
-        <w:ind w:left="0"/>
-        <w:jc w:val="both"/>
-        <w:rPr>
-          <w:rFonts w:ascii="Times New Roman" w:hAnsi="Times New Roman" w:cs="Times New Roman"/>
-          <w:sz w:val="24"/>
-          <w:szCs w:val="24"/>
-        </w:rPr>
-      </w:pPr>
-      <w:r>
-        <w:rPr>
-          <w:rFonts w:ascii="Times New Roman" w:hAnsi="Times New Roman" w:cs="Times New Roman"/>
-          <w:sz w:val="24"/>
-          <w:szCs w:val="24"/>
-        </w:rPr>
-        <w:t>Komponen kontrol merupakan komponen yang penting dan harus ada di sistem informasi. Komponen kontrol ini digunakan untuk menjamin bahwa informasi yang dihasilkan oleh sistem informasi merupakan informasi yang kuat</w:t>
-      </w:r>
-    </w:p>
-    <w:p>
-      <w:pPr>
-        <w:spacing w:after="0" w:line="360" w:lineRule="auto"/>
-        <w:jc w:val="both"/>
-        <w:rPr>
-          <w:rFonts w:ascii="Times New Roman" w:hAnsi="Times New Roman" w:cs="Times New Roman"/>
-          <w:sz w:val="24"/>
-          <w:szCs w:val="24"/>
-        </w:rPr>
-      </w:pPr>
-    </w:p>
-    <w:p>
-      <w:pPr>
-        <w:pStyle w:val="ListParagraph"/>
-        <w:spacing w:after="0" w:line="360" w:lineRule="auto"/>
-        <w:ind w:left="0"/>
-        <w:jc w:val="both"/>
-        <w:rPr>
-          <w:rFonts w:ascii="Times New Roman" w:hAnsi="Times New Roman" w:cs="Times New Roman"/>
-          <w:sz w:val="24"/>
-          <w:szCs w:val="24"/>
-        </w:rPr>
-      </w:pPr>
-      <w:r>
-        <w:rPr>
-          <w:rFonts w:ascii="Times New Roman" w:hAnsi="Times New Roman" w:cs="Times New Roman"/>
-          <w:sz w:val="24"/>
-          <w:szCs w:val="24"/>
-        </w:rPr>
         <w:t>Sebagai suatu sistem, ke</w:t>
       </w:r>
       <w:r>
@@ -3696,185 +3715,6 @@
           <w:szCs w:val="24"/>
         </w:rPr>
         <w:t>masing saling berinteraksi satu dengan yang lainnya membentuk satu kesatuan untuk mencapai sasarannya.</w:t>
-      </w:r>
-    </w:p>
-    <w:p>
-      <w:pPr>
-        <w:spacing w:after="0" w:line="360" w:lineRule="auto"/>
-        <w:jc w:val="both"/>
-        <w:rPr>
-          <w:rFonts w:ascii="Times New Roman" w:hAnsi="Times New Roman" w:cs="Times New Roman"/>
-        </w:rPr>
-      </w:pPr>
-    </w:p>
-    <w:p>
-      <w:pPr>
-        <w:pStyle w:val="ListParagraph"/>
-        <w:numPr>
-          <w:ilvl w:val="0"/>
-          <w:numId w:val="16"/>
-        </w:numPr>
-        <w:spacing w:after="0" w:line="360" w:lineRule="auto"/>
-        <w:ind w:left="0" w:firstLine="0"/>
-        <w:jc w:val="both"/>
-        <w:rPr>
-          <w:rFonts w:ascii="Times New Roman" w:hAnsi="Times New Roman" w:cs="Times New Roman"/>
-          <w:b/>
-          <w:sz w:val="24"/>
-          <w:szCs w:val="24"/>
-        </w:rPr>
-      </w:pPr>
-      <w:r>
-        <w:rPr>
-          <w:rFonts w:ascii="Times New Roman" w:hAnsi="Times New Roman" w:cs="Times New Roman"/>
-        </w:rPr>
-        <w:t xml:space="preserve"> </w:t>
-      </w:r>
-      <w:r>
-        <w:rPr>
-          <w:rFonts w:ascii="Times New Roman" w:hAnsi="Times New Roman" w:cs="Times New Roman"/>
-          <w:b/>
-          <w:sz w:val="24"/>
-          <w:szCs w:val="24"/>
-        </w:rPr>
-        <w:t>Sistem Informasi Manajemen</w:t>
-      </w:r>
-    </w:p>
-    <w:p>
-      <w:pPr>
-        <w:spacing w:after="0" w:line="360" w:lineRule="auto"/>
-        <w:jc w:val="both"/>
-        <w:rPr>
-          <w:rFonts w:ascii="Times New Roman" w:hAnsi="Times New Roman" w:cs="Times New Roman"/>
-          <w:sz w:val="24"/>
-          <w:szCs w:val="24"/>
-        </w:rPr>
-      </w:pPr>
-      <w:r>
-        <w:rPr>
-          <w:rFonts w:ascii="Times New Roman" w:hAnsi="Times New Roman" w:cs="Times New Roman"/>
-          <w:sz w:val="24"/>
-          <w:szCs w:val="24"/>
-        </w:rPr>
-        <w:lastRenderedPageBreak/>
-        <w:t>Manajemen informasi merupakan segala kegiatan yang berkaitan dengan pemerolehan informasi, penggunaan informasi seefektif mungkin, dan juga pembuangan terhadap informasi (yang tidak berguna) pada waktu yang tepat (McLeod, 1998</w:t>
-      </w:r>
-      <w:proofErr w:type="gramStart"/>
-      <w:r>
-        <w:rPr>
-          <w:rFonts w:ascii="Times New Roman" w:hAnsi="Times New Roman" w:cs="Times New Roman"/>
-          <w:sz w:val="24"/>
-          <w:szCs w:val="24"/>
-        </w:rPr>
-        <w:t>)</w:t>
-      </w:r>
-      <w:r>
-        <w:rPr>
-          <w:rFonts w:ascii="Times New Roman" w:hAnsi="Times New Roman" w:cs="Times New Roman"/>
-          <w:sz w:val="24"/>
-          <w:szCs w:val="24"/>
-          <w:vertAlign w:val="superscript"/>
-        </w:rPr>
-        <w:t>[</w:t>
-      </w:r>
-      <w:proofErr w:type="gramEnd"/>
-      <w:r>
-        <w:rPr>
-          <w:rFonts w:ascii="Times New Roman" w:hAnsi="Times New Roman" w:cs="Times New Roman"/>
-          <w:sz w:val="24"/>
-          <w:szCs w:val="24"/>
-          <w:vertAlign w:val="superscript"/>
-        </w:rPr>
-        <w:t>16]</w:t>
-      </w:r>
-      <w:r>
-        <w:rPr>
-          <w:rFonts w:ascii="Times New Roman" w:hAnsi="Times New Roman" w:cs="Times New Roman"/>
-          <w:sz w:val="24"/>
-          <w:szCs w:val="24"/>
-        </w:rPr>
-        <w:t>. Sistem informasi manajemen mempunyai pengertian sebagai suatu metode formal untuk menyediakan informasi yang akurat dan tepat waktu bagi manajemen, yang diperlukan untuk mempermudah proses pengambilan keputusan dan memungkinkan fungsi-fungsi perencanaan, pengendalian dan operasional organisasi yang bersangkutan dapat dilakukan secara efektif. (Stoner JAF., 1991)</w:t>
-      </w:r>
-      <w:bookmarkStart w:id="0" w:name="_GoBack"/>
-      <w:r>
-        <w:rPr>
-          <w:rFonts w:ascii="Times New Roman" w:hAnsi="Times New Roman" w:cs="Times New Roman"/>
-          <w:sz w:val="24"/>
-          <w:szCs w:val="24"/>
-          <w:vertAlign w:val="superscript"/>
-        </w:rPr>
-        <w:t>[17]</w:t>
-      </w:r>
-      <w:bookmarkEnd w:id="0"/>
-      <w:r>
-        <w:rPr>
-          <w:rFonts w:ascii="Times New Roman" w:hAnsi="Times New Roman" w:cs="Times New Roman"/>
-          <w:sz w:val="24"/>
-          <w:szCs w:val="24"/>
-        </w:rPr>
-        <w:t>. Definisi sistem informasi manajemen, istilah yang umum dikenal orang adalah sebuah sistem manusia/mesin yang terpadu (integrated) untuk menyajikan informasi guna mendukung fungsi operasi, manajemen, dan pengambilan keputusan dalam sebuah organisasi. Sistem ini menggunakan perangkat keras (hardware) dan perangkat lunak (software) komputer, prosedur pedoman, model manajemen dan keputusan, dan sebuah “database”.</w:t>
-      </w:r>
-    </w:p>
-    <w:p>
-      <w:pPr>
-        <w:spacing w:after="0" w:line="360" w:lineRule="auto"/>
-        <w:jc w:val="both"/>
-        <w:rPr>
-          <w:rFonts w:ascii="Times New Roman" w:hAnsi="Times New Roman" w:cs="Times New Roman"/>
-        </w:rPr>
-      </w:pPr>
-    </w:p>
-    <w:p>
-      <w:pPr>
-        <w:spacing w:after="0" w:line="360" w:lineRule="auto"/>
-        <w:jc w:val="both"/>
-        <w:rPr>
-          <w:rFonts w:ascii="Times New Roman" w:hAnsi="Times New Roman" w:cs="Times New Roman"/>
-          <w:sz w:val="24"/>
-          <w:szCs w:val="24"/>
-        </w:rPr>
-      </w:pPr>
-      <w:r>
-        <w:rPr>
-          <w:rFonts w:ascii="Times New Roman" w:hAnsi="Times New Roman" w:cs="Times New Roman"/>
-          <w:sz w:val="24"/>
-          <w:szCs w:val="24"/>
-        </w:rPr>
-        <w:t xml:space="preserve">Menurut McLeod, sistem informasi manajemen sebagai suatu sistem berbasis komputer yang menyediakan informasi bagi beberapa pemakai dengan kebutuhan yang serupa. Para pemakai membentuk suatu entitas organisasi formal perusahaan atau sub unit dibawahnya. Informasi menjelaskan perusahaan mengenai </w:t>
-      </w:r>
-      <w:proofErr w:type="gramStart"/>
-      <w:r>
-        <w:rPr>
-          <w:rFonts w:ascii="Times New Roman" w:hAnsi="Times New Roman" w:cs="Times New Roman"/>
-          <w:sz w:val="24"/>
-          <w:szCs w:val="24"/>
-        </w:rPr>
-        <w:t>apa</w:t>
-      </w:r>
-      <w:proofErr w:type="gramEnd"/>
-      <w:r>
-        <w:rPr>
-          <w:rFonts w:ascii="Times New Roman" w:hAnsi="Times New Roman" w:cs="Times New Roman"/>
-          <w:sz w:val="24"/>
-          <w:szCs w:val="24"/>
-        </w:rPr>
-        <w:t xml:space="preserve"> yang telah terjadi dimasa lalu, apa yang sedang terjadi sekarang dan apa yang mungkin terjadi dimasa datang. Informasi tersedia dalam bentuk laporan periodik, laporan khusus, dan output dari model matematika. Informasi digunakan oleh manajer atau non manajer dalam perusahaan saat mereka membuat keputusan untuk memecahkan masalah. Sehingga dapat disimpulkan bahwa Sis</w:t>
-      </w:r>
-      <w:r>
-        <w:rPr>
-          <w:rFonts w:ascii="Times New Roman" w:hAnsi="Times New Roman" w:cs="Times New Roman"/>
-          <w:sz w:val="24"/>
-          <w:szCs w:val="24"/>
-        </w:rPr>
-        <w:t>tem Informasi Manajemen adalah s</w:t>
-      </w:r>
-      <w:r>
-        <w:rPr>
-          <w:rFonts w:ascii="Times New Roman" w:hAnsi="Times New Roman" w:cs="Times New Roman"/>
-          <w:sz w:val="24"/>
-          <w:szCs w:val="24"/>
-        </w:rPr>
-        <w:t>istem informasi yang mampu memberikan informasi yang canggih dan cepat kepada seluruh bagian untuk memanage suatu organisasi agar tetap eksis. Kecenderungan utama dalam sistem informasi adalah ke arah pengembangan kemampuan yang dimaksudkan untuk menampung penyesuaian terhadap perubahan organisasi yang cepat. Oleh sebab itu pimpinan harus membuat keputusan dengan cepat, dan terutama memperpendek waktu antara munculnya masalah manajemen dengan munculnya pemecahan yang memadai.</w:t>
       </w:r>
     </w:p>
     <w:p>
@@ -3891,13 +3731,198 @@
         <w:pStyle w:val="ListParagraph"/>
         <w:numPr>
           <w:ilvl w:val="1"/>
-          <w:numId w:val="17"/>
+          <w:numId w:val="27"/>
+        </w:numPr>
+        <w:spacing w:after="0" w:line="360" w:lineRule="auto"/>
+        <w:jc w:val="both"/>
+        <w:rPr>
+          <w:rFonts w:ascii="Times New Roman" w:hAnsi="Times New Roman" w:cs="Times New Roman"/>
+          <w:b/>
+          <w:sz w:val="24"/>
+          <w:szCs w:val="24"/>
+        </w:rPr>
+      </w:pPr>
+      <w:r>
+        <w:rPr>
+          <w:rFonts w:ascii="Times New Roman" w:hAnsi="Times New Roman" w:cs="Times New Roman"/>
+        </w:rPr>
+        <w:t xml:space="preserve"> </w:t>
+      </w:r>
+      <w:r>
+        <w:rPr>
+          <w:rFonts w:ascii="Times New Roman" w:hAnsi="Times New Roman" w:cs="Times New Roman"/>
+          <w:b/>
+          <w:sz w:val="24"/>
+          <w:szCs w:val="24"/>
+        </w:rPr>
+        <w:t>Sistem Informasi Manajemen</w:t>
+      </w:r>
+    </w:p>
+    <w:p>
+      <w:pPr>
+        <w:spacing w:after="0" w:line="360" w:lineRule="auto"/>
+        <w:ind w:firstLine="480"/>
+        <w:jc w:val="both"/>
+        <w:rPr>
+          <w:rFonts w:ascii="Times New Roman" w:hAnsi="Times New Roman" w:cs="Times New Roman"/>
+          <w:sz w:val="24"/>
+          <w:szCs w:val="24"/>
+        </w:rPr>
+      </w:pPr>
+      <w:r>
+        <w:rPr>
+          <w:rFonts w:ascii="Times New Roman" w:hAnsi="Times New Roman" w:cs="Times New Roman"/>
+          <w:sz w:val="24"/>
+          <w:szCs w:val="24"/>
+        </w:rPr>
+        <w:t>Manajemen informasi merupakan segala kegiatan yang berkaitan dengan pemerolehan informasi, penggunaan informasi seefektif mungkin, dan juga pembuangan terhadap informasi (yang tidak berguna) pada waktu yang tepat (McLeod, 1998</w:t>
+      </w:r>
+      <w:proofErr w:type="gramStart"/>
+      <w:r>
+        <w:rPr>
+          <w:rFonts w:ascii="Times New Roman" w:hAnsi="Times New Roman" w:cs="Times New Roman"/>
+          <w:sz w:val="24"/>
+          <w:szCs w:val="24"/>
+        </w:rPr>
+        <w:t>)</w:t>
+      </w:r>
+      <w:r>
+        <w:rPr>
+          <w:rFonts w:ascii="Times New Roman" w:hAnsi="Times New Roman" w:cs="Times New Roman"/>
+          <w:sz w:val="24"/>
+          <w:szCs w:val="24"/>
+          <w:vertAlign w:val="superscript"/>
+        </w:rPr>
+        <w:t>[</w:t>
+      </w:r>
+      <w:proofErr w:type="gramEnd"/>
+      <w:r>
+        <w:rPr>
+          <w:rFonts w:ascii="Times New Roman" w:hAnsi="Times New Roman" w:cs="Times New Roman"/>
+          <w:sz w:val="24"/>
+          <w:szCs w:val="24"/>
+          <w:vertAlign w:val="superscript"/>
+        </w:rPr>
+        <w:t>16]</w:t>
+      </w:r>
+      <w:r>
+        <w:rPr>
+          <w:rFonts w:ascii="Times New Roman" w:hAnsi="Times New Roman" w:cs="Times New Roman"/>
+          <w:sz w:val="24"/>
+          <w:szCs w:val="24"/>
+        </w:rPr>
+        <w:t>. Sistem informasi manajemen mempunyai pengertian sebagai suatu metode formal untuk menyediakan informasi yang akurat dan tepat waktu bagi manajemen, yang diperlukan untuk mempermudah proses pengambilan keputusan dan memungkinkan fungsi-fungsi perencanaan, pengendalian dan operasional organisasi yang bersangkutan dapat dilakukan secara efektif. (Stoner JAF., 1991)</w:t>
+      </w:r>
+      <w:r>
+        <w:rPr>
+          <w:rFonts w:ascii="Times New Roman" w:hAnsi="Times New Roman" w:cs="Times New Roman"/>
+          <w:sz w:val="24"/>
+          <w:szCs w:val="24"/>
+          <w:vertAlign w:val="superscript"/>
+        </w:rPr>
+        <w:t>[17]</w:t>
+      </w:r>
+      <w:r>
+        <w:rPr>
+          <w:rFonts w:ascii="Times New Roman" w:hAnsi="Times New Roman" w:cs="Times New Roman"/>
+          <w:sz w:val="24"/>
+          <w:szCs w:val="24"/>
+        </w:rPr>
+        <w:t xml:space="preserve">. Definisi </w:t>
+      </w:r>
+      <w:r>
+        <w:rPr>
+          <w:rFonts w:ascii="Times New Roman" w:hAnsi="Times New Roman" w:cs="Times New Roman"/>
+          <w:sz w:val="24"/>
+          <w:szCs w:val="24"/>
+        </w:rPr>
+        <w:lastRenderedPageBreak/>
+        <w:t>sistem informasi manajemen, istilah yang umum dikenal orang adalah sebuah sistem manusia/mesin yang terpadu (integrated) untuk menyajikan informasi guna mendukung fungsi operasi, manajemen, dan pengambilan keputusan dalam sebuah organisasi. Sistem ini menggunakan perangkat keras (hardware) dan perangkat lunak (software) komputer, prosedur pedoman, model manajemen dan keputusan, dan sebuah “database”.</w:t>
+      </w:r>
+    </w:p>
+    <w:p>
+      <w:pPr>
+        <w:spacing w:after="0" w:line="360" w:lineRule="auto"/>
+        <w:jc w:val="both"/>
+        <w:rPr>
+          <w:rFonts w:ascii="Times New Roman" w:hAnsi="Times New Roman" w:cs="Times New Roman"/>
+        </w:rPr>
+      </w:pPr>
+    </w:p>
+    <w:p>
+      <w:pPr>
+        <w:spacing w:after="0" w:line="360" w:lineRule="auto"/>
+        <w:ind w:firstLine="480"/>
+        <w:jc w:val="both"/>
+        <w:rPr>
+          <w:rFonts w:ascii="Times New Roman" w:hAnsi="Times New Roman" w:cs="Times New Roman"/>
+          <w:sz w:val="24"/>
+          <w:szCs w:val="24"/>
+        </w:rPr>
+      </w:pPr>
+      <w:r>
+        <w:rPr>
+          <w:rFonts w:ascii="Times New Roman" w:hAnsi="Times New Roman" w:cs="Times New Roman"/>
+          <w:sz w:val="24"/>
+          <w:szCs w:val="24"/>
+        </w:rPr>
+        <w:t xml:space="preserve">Menurut McLeod, sistem informasi manajemen sebagai suatu sistem berbasis komputer yang menyediakan informasi bagi beberapa pemakai dengan kebutuhan yang serupa. Para pemakai membentuk suatu entitas organisasi formal perusahaan atau sub unit dibawahnya. Informasi menjelaskan perusahaan mengenai </w:t>
+      </w:r>
+      <w:proofErr w:type="gramStart"/>
+      <w:r>
+        <w:rPr>
+          <w:rFonts w:ascii="Times New Roman" w:hAnsi="Times New Roman" w:cs="Times New Roman"/>
+          <w:sz w:val="24"/>
+          <w:szCs w:val="24"/>
+        </w:rPr>
+        <w:t>apa</w:t>
+      </w:r>
+      <w:proofErr w:type="gramEnd"/>
+      <w:r>
+        <w:rPr>
+          <w:rFonts w:ascii="Times New Roman" w:hAnsi="Times New Roman" w:cs="Times New Roman"/>
+          <w:sz w:val="24"/>
+          <w:szCs w:val="24"/>
+        </w:rPr>
+        <w:t xml:space="preserve"> yang telah terjadi dimasa lalu, apa yang sedang terjadi sekarang dan apa yang mungkin terjadi dimasa datang. Informasi tersedia dalam bentuk laporan periodik, laporan khusus, dan output dari model matematika. Informasi digunakan oleh manajer atau non manajer dalam perusahaan saat mereka membuat keputusan untuk memecahkan masalah. Sehingga dapat disimpulkan bahwa Sis</w:t>
+      </w:r>
+      <w:r>
+        <w:rPr>
+          <w:rFonts w:ascii="Times New Roman" w:hAnsi="Times New Roman" w:cs="Times New Roman"/>
+          <w:sz w:val="24"/>
+          <w:szCs w:val="24"/>
+        </w:rPr>
+        <w:t>tem Informasi Manajemen adalah s</w:t>
+      </w:r>
+      <w:r>
+        <w:rPr>
+          <w:rFonts w:ascii="Times New Roman" w:hAnsi="Times New Roman" w:cs="Times New Roman"/>
+          <w:sz w:val="24"/>
+          <w:szCs w:val="24"/>
+        </w:rPr>
+        <w:t>istem informasi yang mampu memberikan informasi yang canggih dan cepat kepada seluruh bagian untuk memanage suatu organisasi agar tetap eksis. Kecenderungan utama dalam sistem informasi adalah ke arah pengembangan kemampuan yang dimaksudkan untuk menampung penyesuaian terhadap perubahan organisasi yang cepat. Oleh sebab itu pimpinan harus membuat keputusan dengan cepat, dan terutama memperpendek waktu antara munculnya masalah manajemen dengan munculnya pemecahan yang memadai.</w:t>
+      </w:r>
+    </w:p>
+    <w:p>
+      <w:pPr>
+        <w:spacing w:after="0" w:line="360" w:lineRule="auto"/>
+        <w:jc w:val="both"/>
+        <w:rPr>
+          <w:rFonts w:ascii="Times New Roman" w:hAnsi="Times New Roman" w:cs="Times New Roman"/>
+        </w:rPr>
+      </w:pPr>
+    </w:p>
+    <w:p>
+      <w:pPr>
+        <w:pStyle w:val="ListParagraph"/>
+        <w:numPr>
+          <w:ilvl w:val="1"/>
+          <w:numId w:val="27"/>
         </w:numPr>
         <w:tabs>
           <w:tab w:val="left" w:pos="2250"/>
         </w:tabs>
         <w:spacing w:after="0" w:line="360" w:lineRule="auto"/>
-        <w:ind w:left="0" w:firstLine="0"/>
         <w:jc w:val="both"/>
         <w:rPr>
           <w:rFonts w:ascii="Times New Roman" w:hAnsi="Times New Roman" w:cs="Times New Roman"/>
@@ -3919,36 +3944,47 @@
     <w:p>
       <w:pPr>
         <w:spacing w:after="0" w:line="360" w:lineRule="auto"/>
-        <w:jc w:val="both"/>
-        <w:rPr>
-          <w:rFonts w:ascii="Times New Roman" w:hAnsi="Times New Roman" w:cs="Times New Roman"/>
-          <w:sz w:val="24"/>
-          <w:szCs w:val="24"/>
-        </w:rPr>
-      </w:pPr>
-      <w:r>
-        <w:rPr>
-          <w:rFonts w:ascii="Times New Roman" w:hAnsi="Times New Roman" w:cs="Times New Roman"/>
-          <w:sz w:val="24"/>
-          <w:szCs w:val="24"/>
-        </w:rPr>
-        <w:t>Penerimaan siswa baru merupakan salah satu proses yang ada di instansi pendidikan seperti sekolah yang berguna untuk menyaring calon siswa yang terpilih sesuai kriteria yang ditentukan oleh sekolah tersebut untuk menjadi siswa didiknya. Pada umumnya proses penerimaan siswa baru dilakukan melalui tahapan pendaftaran, tes seleksi, dan pengumuman penerimaan siswa. (Ramadhani, Nurul Azizah Yaoma., 2012).</w:t>
-      </w:r>
-    </w:p>
-    <w:p>
-      <w:pPr>
-        <w:spacing w:after="0" w:line="360" w:lineRule="auto"/>
-        <w:jc w:val="both"/>
-        <w:rPr>
-          <w:rFonts w:ascii="Times New Roman" w:hAnsi="Times New Roman" w:cs="Times New Roman"/>
-          <w:sz w:val="24"/>
-          <w:szCs w:val="24"/>
-        </w:rPr>
-      </w:pPr>
-    </w:p>
-    <w:p>
-      <w:pPr>
-        <w:spacing w:after="0" w:line="360" w:lineRule="auto"/>
+        <w:ind w:firstLine="480"/>
+        <w:jc w:val="both"/>
+        <w:rPr>
+          <w:rFonts w:ascii="Times New Roman" w:hAnsi="Times New Roman" w:cs="Times New Roman"/>
+          <w:sz w:val="24"/>
+          <w:szCs w:val="24"/>
+        </w:rPr>
+      </w:pPr>
+      <w:r>
+        <w:rPr>
+          <w:rFonts w:ascii="Times New Roman" w:hAnsi="Times New Roman" w:cs="Times New Roman"/>
+          <w:sz w:val="24"/>
+          <w:szCs w:val="24"/>
+        </w:rPr>
+        <w:t xml:space="preserve">Penerimaan siswa baru merupakan salah satu proses yang ada di instansi pendidikan seperti sekolah yang berguna untuk menyaring calon siswa yang terpilih sesuai kriteria yang ditentukan oleh sekolah tersebut untuk menjadi siswa didiknya. Pada umumnya proses penerimaan siswa baru dilakukan melalui tahapan pendaftaran, </w:t>
+      </w:r>
+      <w:r>
+        <w:rPr>
+          <w:rFonts w:ascii="Times New Roman" w:hAnsi="Times New Roman" w:cs="Times New Roman"/>
+          <w:sz w:val="24"/>
+          <w:szCs w:val="24"/>
+        </w:rPr>
+        <w:lastRenderedPageBreak/>
+        <w:t>tes seleksi, dan pengumuman penerimaan siswa. (Ramadhani, Nurul Azizah Yaoma., 2012).</w:t>
+      </w:r>
+    </w:p>
+    <w:p>
+      <w:pPr>
+        <w:spacing w:after="0" w:line="360" w:lineRule="auto"/>
+        <w:jc w:val="both"/>
+        <w:rPr>
+          <w:rFonts w:ascii="Times New Roman" w:hAnsi="Times New Roman" w:cs="Times New Roman"/>
+          <w:sz w:val="24"/>
+          <w:szCs w:val="24"/>
+        </w:rPr>
+      </w:pPr>
+    </w:p>
+    <w:p>
+      <w:pPr>
+        <w:spacing w:after="0" w:line="360" w:lineRule="auto"/>
+        <w:ind w:firstLine="480"/>
         <w:jc w:val="both"/>
         <w:rPr>
           <w:rFonts w:ascii="Times New Roman" w:hAnsi="Times New Roman" w:cs="Times New Roman"/>
@@ -3979,7 +4015,7 @@
         <w:pStyle w:val="ListParagraph"/>
         <w:numPr>
           <w:ilvl w:val="1"/>
-          <w:numId w:val="17"/>
+          <w:numId w:val="27"/>
         </w:numPr>
         <w:spacing w:after="0" w:line="360" w:lineRule="auto"/>
         <w:ind w:left="0" w:firstLine="0"/>
@@ -4106,7 +4142,7 @@
         <w:pStyle w:val="ListParagraph"/>
         <w:spacing w:after="0" w:line="360" w:lineRule="auto"/>
         <w:ind w:left="0"/>
-        <w:jc w:val="both"/>
+        <w:jc w:val="center"/>
         <w:rPr>
           <w:rFonts w:ascii="Times New Roman" w:hAnsi="Times New Roman" w:cs="Times New Roman"/>
           <w:b/>
@@ -4200,7 +4236,6 @@
           <w:sz w:val="24"/>
           <w:szCs w:val="24"/>
         </w:rPr>
-        <w:lastRenderedPageBreak/>
         <w:t>Secara umum tujuan penerapan SIAP PPDB Online, antara lain:</w:t>
       </w:r>
     </w:p>
@@ -4301,6 +4336,7 @@
           <w:sz w:val="24"/>
           <w:szCs w:val="24"/>
         </w:rPr>
+        <w:lastRenderedPageBreak/>
         <w:t>Menyediakan basis data sekolah yang akurat.</w:t>
       </w:r>
     </w:p>
@@ -4794,20 +4830,29 @@
         <w:pStyle w:val="ListParagraph"/>
         <w:spacing w:after="0" w:line="360" w:lineRule="auto"/>
         <w:ind w:left="0"/>
-        <w:jc w:val="both"/>
-        <w:rPr>
-          <w:rFonts w:ascii="Times New Roman" w:hAnsi="Times New Roman" w:cs="Times New Roman"/>
-          <w:sz w:val="24"/>
-          <w:szCs w:val="24"/>
-        </w:rPr>
-      </w:pPr>
-      <w:r>
-        <w:rPr>
-          <w:rFonts w:ascii="Times New Roman" w:hAnsi="Times New Roman" w:cs="Times New Roman"/>
-          <w:sz w:val="24"/>
-          <w:szCs w:val="24"/>
-        </w:rPr>
-        <w:t xml:space="preserve">Gambar 2.3 </w:t>
+        <w:jc w:val="center"/>
+        <w:rPr>
+          <w:rFonts w:ascii="Times New Roman" w:hAnsi="Times New Roman" w:cs="Times New Roman"/>
+          <w:sz w:val="24"/>
+          <w:szCs w:val="24"/>
+        </w:rPr>
+      </w:pPr>
+      <w:bookmarkStart w:id="0" w:name="_GoBack"/>
+      <w:r>
+        <w:rPr>
+          <w:rFonts w:ascii="Times New Roman" w:hAnsi="Times New Roman" w:cs="Times New Roman"/>
+          <w:sz w:val="24"/>
+          <w:szCs w:val="24"/>
+        </w:rPr>
+        <w:t>Gambar 2.4</w:t>
+      </w:r>
+      <w:r>
+        <w:rPr>
+          <w:rFonts w:ascii="Times New Roman" w:hAnsi="Times New Roman" w:cs="Times New Roman"/>
+          <w:sz w:val="24"/>
+          <w:szCs w:val="24"/>
+        </w:rPr>
+        <w:t xml:space="preserve"> </w:t>
       </w:r>
       <w:r>
         <w:rPr>
@@ -4826,6 +4871,7 @@
         <w:t>nterkoneksi SIAP PPDB Online</w:t>
       </w:r>
     </w:p>
+    <w:bookmarkEnd w:id="0"/>
     <w:p>
       <w:pPr>
         <w:rPr>
@@ -5062,6 +5108,354 @@
 <file path=word/numbering.xml><?xml version="1.0" encoding="utf-8"?>
 <w:numbering xmlns:wpc="http://schemas.microsoft.com/office/word/2010/wordprocessingCanvas" xmlns:mc="http://schemas.openxmlformats.org/markup-compatibility/2006" xmlns:o="urn:schemas-microsoft-com:office:office" xmlns:r="http://schemas.openxmlformats.org/officeDocument/2006/relationships" xmlns:m="http://schemas.openxmlformats.org/officeDocument/2006/math" xmlns:v="urn:schemas-microsoft-com:vml" xmlns:wp14="http://schemas.microsoft.com/office/word/2010/wordprocessingDrawing" xmlns:wp="http://schemas.openxmlformats.org/drawingml/2006/wordprocessingDrawing" xmlns:w10="urn:schemas-microsoft-com:office:word" xmlns:w="http://schemas.openxmlformats.org/wordprocessingml/2006/main" xmlns:w14="http://schemas.microsoft.com/office/word/2010/wordml" xmlns:w15="http://schemas.microsoft.com/office/word/2012/wordml" xmlns:wpg="http://schemas.microsoft.com/office/word/2010/wordprocessingGroup" xmlns:wpi="http://schemas.microsoft.com/office/word/2010/wordprocessingInk" xmlns:wne="http://schemas.microsoft.com/office/word/2006/wordml" xmlns:wps="http://schemas.microsoft.com/office/word/2010/wordprocessingShape" mc:Ignorable="w14 w15 wp14">
   <w:abstractNum w:abstractNumId="0">
+    <w:nsid w:val="084328DD"/>
+    <w:multiLevelType w:val="multilevel"/>
+    <w:tmpl w:val="9E5CD3FA"/>
+    <w:lvl w:ilvl="0">
+      <w:start w:val="2"/>
+      <w:numFmt w:val="decimal"/>
+      <w:lvlText w:val="%1"/>
+      <w:lvlJc w:val="left"/>
+      <w:pPr>
+        <w:ind w:left="480" w:hanging="480"/>
+      </w:pPr>
+      <w:rPr>
+        <w:rFonts w:hint="default"/>
+      </w:rPr>
+    </w:lvl>
+    <w:lvl w:ilvl="1">
+      <w:start w:val="4"/>
+      <w:numFmt w:val="decimal"/>
+      <w:lvlText w:val="%1.%2"/>
+      <w:lvlJc w:val="left"/>
+      <w:pPr>
+        <w:ind w:left="480" w:hanging="480"/>
+      </w:pPr>
+      <w:rPr>
+        <w:rFonts w:hint="default"/>
+      </w:rPr>
+    </w:lvl>
+    <w:lvl w:ilvl="2">
+      <w:start w:val="2"/>
+      <w:numFmt w:val="decimal"/>
+      <w:lvlText w:val="%1.%2.%3"/>
+      <w:lvlJc w:val="left"/>
+      <w:pPr>
+        <w:ind w:left="720" w:hanging="720"/>
+      </w:pPr>
+      <w:rPr>
+        <w:rFonts w:hint="default"/>
+      </w:rPr>
+    </w:lvl>
+    <w:lvl w:ilvl="3">
+      <w:start w:val="1"/>
+      <w:numFmt w:val="decimal"/>
+      <w:lvlText w:val="%1.%2.%3.%4"/>
+      <w:lvlJc w:val="left"/>
+      <w:pPr>
+        <w:ind w:left="720" w:hanging="720"/>
+      </w:pPr>
+      <w:rPr>
+        <w:rFonts w:hint="default"/>
+      </w:rPr>
+    </w:lvl>
+    <w:lvl w:ilvl="4">
+      <w:start w:val="1"/>
+      <w:numFmt w:val="decimal"/>
+      <w:lvlText w:val="%1.%2.%3.%4.%5"/>
+      <w:lvlJc w:val="left"/>
+      <w:pPr>
+        <w:ind w:left="1080" w:hanging="1080"/>
+      </w:pPr>
+      <w:rPr>
+        <w:rFonts w:hint="default"/>
+      </w:rPr>
+    </w:lvl>
+    <w:lvl w:ilvl="5">
+      <w:start w:val="1"/>
+      <w:numFmt w:val="decimal"/>
+      <w:lvlText w:val="%1.%2.%3.%4.%5.%6"/>
+      <w:lvlJc w:val="left"/>
+      <w:pPr>
+        <w:ind w:left="1080" w:hanging="1080"/>
+      </w:pPr>
+      <w:rPr>
+        <w:rFonts w:hint="default"/>
+      </w:rPr>
+    </w:lvl>
+    <w:lvl w:ilvl="6">
+      <w:start w:val="1"/>
+      <w:numFmt w:val="decimal"/>
+      <w:lvlText w:val="%1.%2.%3.%4.%5.%6.%7"/>
+      <w:lvlJc w:val="left"/>
+      <w:pPr>
+        <w:ind w:left="1440" w:hanging="1440"/>
+      </w:pPr>
+      <w:rPr>
+        <w:rFonts w:hint="default"/>
+      </w:rPr>
+    </w:lvl>
+    <w:lvl w:ilvl="7">
+      <w:start w:val="1"/>
+      <w:numFmt w:val="decimal"/>
+      <w:lvlText w:val="%1.%2.%3.%4.%5.%6.%7.%8"/>
+      <w:lvlJc w:val="left"/>
+      <w:pPr>
+        <w:ind w:left="1440" w:hanging="1440"/>
+      </w:pPr>
+      <w:rPr>
+        <w:rFonts w:hint="default"/>
+      </w:rPr>
+    </w:lvl>
+    <w:lvl w:ilvl="8">
+      <w:start w:val="1"/>
+      <w:numFmt w:val="decimal"/>
+      <w:lvlText w:val="%1.%2.%3.%4.%5.%6.%7.%8.%9"/>
+      <w:lvlJc w:val="left"/>
+      <w:pPr>
+        <w:ind w:left="1800" w:hanging="1800"/>
+      </w:pPr>
+      <w:rPr>
+        <w:rFonts w:hint="default"/>
+      </w:rPr>
+    </w:lvl>
+  </w:abstractNum>
+  <w:abstractNum w:abstractNumId="1">
+    <w:nsid w:val="095400D5"/>
+    <w:multiLevelType w:val="multilevel"/>
+    <w:tmpl w:val="47B68A34"/>
+    <w:lvl w:ilvl="0">
+      <w:start w:val="2"/>
+      <w:numFmt w:val="decimal"/>
+      <w:lvlText w:val="%1"/>
+      <w:lvlJc w:val="left"/>
+      <w:pPr>
+        <w:ind w:left="480" w:hanging="480"/>
+      </w:pPr>
+      <w:rPr>
+        <w:rFonts w:hint="default"/>
+        <w:b/>
+      </w:rPr>
+    </w:lvl>
+    <w:lvl w:ilvl="1">
+      <w:start w:val="3"/>
+      <w:numFmt w:val="decimal"/>
+      <w:lvlText w:val="%1.%2"/>
+      <w:lvlJc w:val="left"/>
+      <w:pPr>
+        <w:ind w:left="480" w:hanging="480"/>
+      </w:pPr>
+      <w:rPr>
+        <w:rFonts w:hint="default"/>
+        <w:b/>
+      </w:rPr>
+    </w:lvl>
+    <w:lvl w:ilvl="2">
+      <w:start w:val="2"/>
+      <w:numFmt w:val="decimal"/>
+      <w:lvlText w:val="%1.%2.%3"/>
+      <w:lvlJc w:val="left"/>
+      <w:pPr>
+        <w:ind w:left="720" w:hanging="720"/>
+      </w:pPr>
+      <w:rPr>
+        <w:rFonts w:hint="default"/>
+        <w:b/>
+      </w:rPr>
+    </w:lvl>
+    <w:lvl w:ilvl="3">
+      <w:start w:val="1"/>
+      <w:numFmt w:val="decimal"/>
+      <w:lvlText w:val="%1.%2.%3.%4"/>
+      <w:lvlJc w:val="left"/>
+      <w:pPr>
+        <w:ind w:left="720" w:hanging="720"/>
+      </w:pPr>
+      <w:rPr>
+        <w:rFonts w:hint="default"/>
+        <w:b/>
+      </w:rPr>
+    </w:lvl>
+    <w:lvl w:ilvl="4">
+      <w:start w:val="1"/>
+      <w:numFmt w:val="decimal"/>
+      <w:lvlText w:val="%1.%2.%3.%4.%5"/>
+      <w:lvlJc w:val="left"/>
+      <w:pPr>
+        <w:ind w:left="1080" w:hanging="1080"/>
+      </w:pPr>
+      <w:rPr>
+        <w:rFonts w:hint="default"/>
+        <w:b/>
+      </w:rPr>
+    </w:lvl>
+    <w:lvl w:ilvl="5">
+      <w:start w:val="1"/>
+      <w:numFmt w:val="decimal"/>
+      <w:lvlText w:val="%1.%2.%3.%4.%5.%6"/>
+      <w:lvlJc w:val="left"/>
+      <w:pPr>
+        <w:ind w:left="1080" w:hanging="1080"/>
+      </w:pPr>
+      <w:rPr>
+        <w:rFonts w:hint="default"/>
+        <w:b/>
+      </w:rPr>
+    </w:lvl>
+    <w:lvl w:ilvl="6">
+      <w:start w:val="1"/>
+      <w:numFmt w:val="decimal"/>
+      <w:lvlText w:val="%1.%2.%3.%4.%5.%6.%7"/>
+      <w:lvlJc w:val="left"/>
+      <w:pPr>
+        <w:ind w:left="1440" w:hanging="1440"/>
+      </w:pPr>
+      <w:rPr>
+        <w:rFonts w:hint="default"/>
+        <w:b/>
+      </w:rPr>
+    </w:lvl>
+    <w:lvl w:ilvl="7">
+      <w:start w:val="1"/>
+      <w:numFmt w:val="decimal"/>
+      <w:lvlText w:val="%1.%2.%3.%4.%5.%6.%7.%8"/>
+      <w:lvlJc w:val="left"/>
+      <w:pPr>
+        <w:ind w:left="1440" w:hanging="1440"/>
+      </w:pPr>
+      <w:rPr>
+        <w:rFonts w:hint="default"/>
+        <w:b/>
+      </w:rPr>
+    </w:lvl>
+    <w:lvl w:ilvl="8">
+      <w:start w:val="1"/>
+      <w:numFmt w:val="decimal"/>
+      <w:lvlText w:val="%1.%2.%3.%4.%5.%6.%7.%8.%9"/>
+      <w:lvlJc w:val="left"/>
+      <w:pPr>
+        <w:ind w:left="1800" w:hanging="1800"/>
+      </w:pPr>
+      <w:rPr>
+        <w:rFonts w:hint="default"/>
+        <w:b/>
+      </w:rPr>
+    </w:lvl>
+  </w:abstractNum>
+  <w:abstractNum w:abstractNumId="2">
+    <w:nsid w:val="0C804097"/>
+    <w:multiLevelType w:val="multilevel"/>
+    <w:tmpl w:val="1E866C6C"/>
+    <w:lvl w:ilvl="0">
+      <w:start w:val="2"/>
+      <w:numFmt w:val="decimal"/>
+      <w:lvlText w:val="%1"/>
+      <w:lvlJc w:val="left"/>
+      <w:pPr>
+        <w:ind w:left="480" w:hanging="480"/>
+      </w:pPr>
+      <w:rPr>
+        <w:rFonts w:hint="default"/>
+      </w:rPr>
+    </w:lvl>
+    <w:lvl w:ilvl="1">
+      <w:start w:val="1"/>
+      <w:numFmt w:val="decimal"/>
+      <w:lvlText w:val="%1.%2"/>
+      <w:lvlJc w:val="left"/>
+      <w:pPr>
+        <w:ind w:left="480" w:hanging="480"/>
+      </w:pPr>
+      <w:rPr>
+        <w:rFonts w:hint="default"/>
+      </w:rPr>
+    </w:lvl>
+    <w:lvl w:ilvl="2">
+      <w:start w:val="2"/>
+      <w:numFmt w:val="decimal"/>
+      <w:lvlText w:val="%1.%2.%3"/>
+      <w:lvlJc w:val="left"/>
+      <w:pPr>
+        <w:ind w:left="720" w:hanging="720"/>
+      </w:pPr>
+      <w:rPr>
+        <w:rFonts w:hint="default"/>
+      </w:rPr>
+    </w:lvl>
+    <w:lvl w:ilvl="3">
+      <w:start w:val="1"/>
+      <w:numFmt w:val="decimal"/>
+      <w:lvlText w:val="%1.%2.%3.%4"/>
+      <w:lvlJc w:val="left"/>
+      <w:pPr>
+        <w:ind w:left="720" w:hanging="720"/>
+      </w:pPr>
+      <w:rPr>
+        <w:rFonts w:hint="default"/>
+      </w:rPr>
+    </w:lvl>
+    <w:lvl w:ilvl="4">
+      <w:start w:val="1"/>
+      <w:numFmt w:val="decimal"/>
+      <w:lvlText w:val="%1.%2.%3.%4.%5"/>
+      <w:lvlJc w:val="left"/>
+      <w:pPr>
+        <w:ind w:left="1080" w:hanging="1080"/>
+      </w:pPr>
+      <w:rPr>
+        <w:rFonts w:hint="default"/>
+      </w:rPr>
+    </w:lvl>
+    <w:lvl w:ilvl="5">
+      <w:start w:val="1"/>
+      <w:numFmt w:val="decimal"/>
+      <w:lvlText w:val="%1.%2.%3.%4.%5.%6"/>
+      <w:lvlJc w:val="left"/>
+      <w:pPr>
+        <w:ind w:left="1080" w:hanging="1080"/>
+      </w:pPr>
+      <w:rPr>
+        <w:rFonts w:hint="default"/>
+      </w:rPr>
+    </w:lvl>
+    <w:lvl w:ilvl="6">
+      <w:start w:val="1"/>
+      <w:numFmt w:val="decimal"/>
+      <w:lvlText w:val="%1.%2.%3.%4.%5.%6.%7"/>
+      <w:lvlJc w:val="left"/>
+      <w:pPr>
+        <w:ind w:left="1440" w:hanging="1440"/>
+      </w:pPr>
+      <w:rPr>
+        <w:rFonts w:hint="default"/>
+      </w:rPr>
+    </w:lvl>
+    <w:lvl w:ilvl="7">
+      <w:start w:val="1"/>
+      <w:numFmt w:val="decimal"/>
+      <w:lvlText w:val="%1.%2.%3.%4.%5.%6.%7.%8"/>
+      <w:lvlJc w:val="left"/>
+      <w:pPr>
+        <w:ind w:left="1440" w:hanging="1440"/>
+      </w:pPr>
+      <w:rPr>
+        <w:rFonts w:hint="default"/>
+      </w:rPr>
+    </w:lvl>
+    <w:lvl w:ilvl="8">
+      <w:start w:val="1"/>
+      <w:numFmt w:val="decimal"/>
+      <w:lvlText w:val="%1.%2.%3.%4.%5.%6.%7.%8.%9"/>
+      <w:lvlJc w:val="left"/>
+      <w:pPr>
+        <w:ind w:left="1800" w:hanging="1800"/>
+      </w:pPr>
+      <w:rPr>
+        <w:rFonts w:hint="default"/>
+      </w:rPr>
+    </w:lvl>
+  </w:abstractNum>
+  <w:abstractNum w:abstractNumId="3">
     <w:nsid w:val="11D00E19"/>
     <w:multiLevelType w:val="hybridMultilevel"/>
     <w:tmpl w:val="B9767F72"/>
@@ -5174,7 +5568,7 @@
       </w:rPr>
     </w:lvl>
   </w:abstractNum>
-  <w:abstractNum w:abstractNumId="1">
+  <w:abstractNum w:abstractNumId="4">
     <w:nsid w:val="14E83E69"/>
     <w:multiLevelType w:val="hybridMultilevel"/>
     <w:tmpl w:val="6D8AB636"/>
@@ -5264,7 +5658,120 @@
       </w:pPr>
     </w:lvl>
   </w:abstractNum>
-  <w:abstractNum w:abstractNumId="2">
+  <w:abstractNum w:abstractNumId="5">
+    <w:nsid w:val="16CC33BA"/>
+    <w:multiLevelType w:val="multilevel"/>
+    <w:tmpl w:val="4D6A4C80"/>
+    <w:lvl w:ilvl="0">
+      <w:start w:val="2"/>
+      <w:numFmt w:val="decimal"/>
+      <w:lvlText w:val="%1"/>
+      <w:lvlJc w:val="left"/>
+      <w:pPr>
+        <w:ind w:left="360" w:hanging="360"/>
+      </w:pPr>
+      <w:rPr>
+        <w:rFonts w:hint="default"/>
+      </w:rPr>
+    </w:lvl>
+    <w:lvl w:ilvl="1">
+      <w:start w:val="1"/>
+      <w:numFmt w:val="decimal"/>
+      <w:lvlText w:val="%1.%2"/>
+      <w:lvlJc w:val="left"/>
+      <w:pPr>
+        <w:ind w:left="360" w:hanging="360"/>
+      </w:pPr>
+      <w:rPr>
+        <w:rFonts w:hint="default"/>
+      </w:rPr>
+    </w:lvl>
+    <w:lvl w:ilvl="2">
+      <w:start w:val="1"/>
+      <w:numFmt w:val="decimal"/>
+      <w:lvlText w:val="%1.%2.%3"/>
+      <w:lvlJc w:val="left"/>
+      <w:pPr>
+        <w:ind w:left="720" w:hanging="720"/>
+      </w:pPr>
+      <w:rPr>
+        <w:rFonts w:hint="default"/>
+      </w:rPr>
+    </w:lvl>
+    <w:lvl w:ilvl="3">
+      <w:start w:val="1"/>
+      <w:numFmt w:val="decimal"/>
+      <w:lvlText w:val="%1.%2.%3.%4"/>
+      <w:lvlJc w:val="left"/>
+      <w:pPr>
+        <w:ind w:left="720" w:hanging="720"/>
+      </w:pPr>
+      <w:rPr>
+        <w:rFonts w:hint="default"/>
+      </w:rPr>
+    </w:lvl>
+    <w:lvl w:ilvl="4">
+      <w:start w:val="1"/>
+      <w:numFmt w:val="decimal"/>
+      <w:lvlText w:val="%1.%2.%3.%4.%5"/>
+      <w:lvlJc w:val="left"/>
+      <w:pPr>
+        <w:ind w:left="1080" w:hanging="1080"/>
+      </w:pPr>
+      <w:rPr>
+        <w:rFonts w:hint="default"/>
+      </w:rPr>
+    </w:lvl>
+    <w:lvl w:ilvl="5">
+      <w:start w:val="1"/>
+      <w:numFmt w:val="decimal"/>
+      <w:lvlText w:val="%1.%2.%3.%4.%5.%6"/>
+      <w:lvlJc w:val="left"/>
+      <w:pPr>
+        <w:ind w:left="1080" w:hanging="1080"/>
+      </w:pPr>
+      <w:rPr>
+        <w:rFonts w:hint="default"/>
+      </w:rPr>
+    </w:lvl>
+    <w:lvl w:ilvl="6">
+      <w:start w:val="1"/>
+      <w:numFmt w:val="decimal"/>
+      <w:lvlText w:val="%1.%2.%3.%4.%5.%6.%7"/>
+      <w:lvlJc w:val="left"/>
+      <w:pPr>
+        <w:ind w:left="1440" w:hanging="1440"/>
+      </w:pPr>
+      <w:rPr>
+        <w:rFonts w:hint="default"/>
+      </w:rPr>
+    </w:lvl>
+    <w:lvl w:ilvl="7">
+      <w:start w:val="1"/>
+      <w:numFmt w:val="decimal"/>
+      <w:lvlText w:val="%1.%2.%3.%4.%5.%6.%7.%8"/>
+      <w:lvlJc w:val="left"/>
+      <w:pPr>
+        <w:ind w:left="1440" w:hanging="1440"/>
+      </w:pPr>
+      <w:rPr>
+        <w:rFonts w:hint="default"/>
+      </w:rPr>
+    </w:lvl>
+    <w:lvl w:ilvl="8">
+      <w:start w:val="1"/>
+      <w:numFmt w:val="decimal"/>
+      <w:lvlText w:val="%1.%2.%3.%4.%5.%6.%7.%8.%9"/>
+      <w:lvlJc w:val="left"/>
+      <w:pPr>
+        <w:ind w:left="1800" w:hanging="1800"/>
+      </w:pPr>
+      <w:rPr>
+        <w:rFonts w:hint="default"/>
+      </w:rPr>
+    </w:lvl>
+  </w:abstractNum>
+  <w:abstractNum w:abstractNumId="6">
     <w:nsid w:val="18F23480"/>
     <w:multiLevelType w:val="hybridMultilevel"/>
     <w:tmpl w:val="FCE6C12C"/>
@@ -5353,7 +5860,7 @@
       </w:pPr>
     </w:lvl>
   </w:abstractNum>
-  <w:abstractNum w:abstractNumId="3">
+  <w:abstractNum w:abstractNumId="7">
     <w:nsid w:val="19CB32F1"/>
     <w:multiLevelType w:val="hybridMultilevel"/>
     <w:tmpl w:val="178CA292"/>
@@ -5442,7 +5949,120 @@
       </w:pPr>
     </w:lvl>
   </w:abstractNum>
-  <w:abstractNum w:abstractNumId="4">
+  <w:abstractNum w:abstractNumId="8">
+    <w:nsid w:val="1C757708"/>
+    <w:multiLevelType w:val="multilevel"/>
+    <w:tmpl w:val="8090A7A0"/>
+    <w:lvl w:ilvl="0">
+      <w:start w:val="2"/>
+      <w:numFmt w:val="decimal"/>
+      <w:lvlText w:val="%1"/>
+      <w:lvlJc w:val="left"/>
+      <w:pPr>
+        <w:ind w:left="480" w:hanging="480"/>
+      </w:pPr>
+      <w:rPr>
+        <w:rFonts w:hint="default"/>
+      </w:rPr>
+    </w:lvl>
+    <w:lvl w:ilvl="1">
+      <w:start w:val="5"/>
+      <w:numFmt w:val="decimal"/>
+      <w:lvlText w:val="%1.%2"/>
+      <w:lvlJc w:val="left"/>
+      <w:pPr>
+        <w:ind w:left="480" w:hanging="480"/>
+      </w:pPr>
+      <w:rPr>
+        <w:rFonts w:hint="default"/>
+      </w:rPr>
+    </w:lvl>
+    <w:lvl w:ilvl="2">
+      <w:start w:val="2"/>
+      <w:numFmt w:val="decimal"/>
+      <w:lvlText w:val="%1.%2.%3"/>
+      <w:lvlJc w:val="left"/>
+      <w:pPr>
+        <w:ind w:left="720" w:hanging="720"/>
+      </w:pPr>
+      <w:rPr>
+        <w:rFonts w:hint="default"/>
+      </w:rPr>
+    </w:lvl>
+    <w:lvl w:ilvl="3">
+      <w:start w:val="1"/>
+      <w:numFmt w:val="decimal"/>
+      <w:lvlText w:val="%1.%2.%3.%4"/>
+      <w:lvlJc w:val="left"/>
+      <w:pPr>
+        <w:ind w:left="720" w:hanging="720"/>
+      </w:pPr>
+      <w:rPr>
+        <w:rFonts w:hint="default"/>
+      </w:rPr>
+    </w:lvl>
+    <w:lvl w:ilvl="4">
+      <w:start w:val="1"/>
+      <w:numFmt w:val="decimal"/>
+      <w:lvlText w:val="%1.%2.%3.%4.%5"/>
+      <w:lvlJc w:val="left"/>
+      <w:pPr>
+        <w:ind w:left="1080" w:hanging="1080"/>
+      </w:pPr>
+      <w:rPr>
+        <w:rFonts w:hint="default"/>
+      </w:rPr>
+    </w:lvl>
+    <w:lvl w:ilvl="5">
+      <w:start w:val="1"/>
+      <w:numFmt w:val="decimal"/>
+      <w:lvlText w:val="%1.%2.%3.%4.%5.%6"/>
+      <w:lvlJc w:val="left"/>
+      <w:pPr>
+        <w:ind w:left="1080" w:hanging="1080"/>
+      </w:pPr>
+      <w:rPr>
+        <w:rFonts w:hint="default"/>
+      </w:rPr>
+    </w:lvl>
+    <w:lvl w:ilvl="6">
+      <w:start w:val="1"/>
+      <w:numFmt w:val="decimal"/>
+      <w:lvlText w:val="%1.%2.%3.%4.%5.%6.%7"/>
+      <w:lvlJc w:val="left"/>
+      <w:pPr>
+        <w:ind w:left="1440" w:hanging="1440"/>
+      </w:pPr>
+      <w:rPr>
+        <w:rFonts w:hint="default"/>
+      </w:rPr>
+    </w:lvl>
+    <w:lvl w:ilvl="7">
+      <w:start w:val="1"/>
+      <w:numFmt w:val="decimal"/>
+      <w:lvlText w:val="%1.%2.%3.%4.%5.%6.%7.%8"/>
+      <w:lvlJc w:val="left"/>
+      <w:pPr>
+        <w:ind w:left="1440" w:hanging="1440"/>
+      </w:pPr>
+      <w:rPr>
+        <w:rFonts w:hint="default"/>
+      </w:rPr>
+    </w:lvl>
+    <w:lvl w:ilvl="8">
+      <w:start w:val="1"/>
+      <w:numFmt w:val="decimal"/>
+      <w:lvlText w:val="%1.%2.%3.%4.%5.%6.%7.%8.%9"/>
+      <w:lvlJc w:val="left"/>
+      <w:pPr>
+        <w:ind w:left="1800" w:hanging="1800"/>
+      </w:pPr>
+      <w:rPr>
+        <w:rFonts w:hint="default"/>
+      </w:rPr>
+    </w:lvl>
+  </w:abstractNum>
+  <w:abstractNum w:abstractNumId="9">
     <w:nsid w:val="1EC223C1"/>
     <w:multiLevelType w:val="hybridMultilevel"/>
     <w:tmpl w:val="34748DE8"/>
@@ -5531,7 +6151,7 @@
       </w:pPr>
     </w:lvl>
   </w:abstractNum>
-  <w:abstractNum w:abstractNumId="5">
+  <w:abstractNum w:abstractNumId="10">
     <w:nsid w:val="265A0E91"/>
     <w:multiLevelType w:val="hybridMultilevel"/>
     <w:tmpl w:val="1E621EF2"/>
@@ -5620,7 +6240,346 @@
       </w:pPr>
     </w:lvl>
   </w:abstractNum>
-  <w:abstractNum w:abstractNumId="6">
+  <w:abstractNum w:abstractNumId="11">
+    <w:nsid w:val="26C21F87"/>
+    <w:multiLevelType w:val="multilevel"/>
+    <w:tmpl w:val="458437BA"/>
+    <w:lvl w:ilvl="0">
+      <w:start w:val="2"/>
+      <w:numFmt w:val="decimal"/>
+      <w:lvlText w:val="%1"/>
+      <w:lvlJc w:val="left"/>
+      <w:pPr>
+        <w:ind w:left="360" w:hanging="360"/>
+      </w:pPr>
+      <w:rPr>
+        <w:rFonts w:hint="default"/>
+      </w:rPr>
+    </w:lvl>
+    <w:lvl w:ilvl="1">
+      <w:start w:val="1"/>
+      <w:numFmt w:val="decimal"/>
+      <w:lvlText w:val="%1.%2"/>
+      <w:lvlJc w:val="left"/>
+      <w:pPr>
+        <w:ind w:left="360" w:hanging="360"/>
+      </w:pPr>
+      <w:rPr>
+        <w:rFonts w:hint="default"/>
+      </w:rPr>
+    </w:lvl>
+    <w:lvl w:ilvl="2">
+      <w:start w:val="1"/>
+      <w:numFmt w:val="decimal"/>
+      <w:lvlText w:val="%1.%2.%3"/>
+      <w:lvlJc w:val="left"/>
+      <w:pPr>
+        <w:ind w:left="720" w:hanging="720"/>
+      </w:pPr>
+      <w:rPr>
+        <w:rFonts w:hint="default"/>
+      </w:rPr>
+    </w:lvl>
+    <w:lvl w:ilvl="3">
+      <w:start w:val="1"/>
+      <w:numFmt w:val="decimal"/>
+      <w:lvlText w:val="%1.%2.%3.%4"/>
+      <w:lvlJc w:val="left"/>
+      <w:pPr>
+        <w:ind w:left="720" w:hanging="720"/>
+      </w:pPr>
+      <w:rPr>
+        <w:rFonts w:hint="default"/>
+      </w:rPr>
+    </w:lvl>
+    <w:lvl w:ilvl="4">
+      <w:start w:val="1"/>
+      <w:numFmt w:val="decimal"/>
+      <w:lvlText w:val="%1.%2.%3.%4.%5"/>
+      <w:lvlJc w:val="left"/>
+      <w:pPr>
+        <w:ind w:left="1080" w:hanging="1080"/>
+      </w:pPr>
+      <w:rPr>
+        <w:rFonts w:hint="default"/>
+      </w:rPr>
+    </w:lvl>
+    <w:lvl w:ilvl="5">
+      <w:start w:val="1"/>
+      <w:numFmt w:val="decimal"/>
+      <w:lvlText w:val="%1.%2.%3.%4.%5.%6"/>
+      <w:lvlJc w:val="left"/>
+      <w:pPr>
+        <w:ind w:left="1080" w:hanging="1080"/>
+      </w:pPr>
+      <w:rPr>
+        <w:rFonts w:hint="default"/>
+      </w:rPr>
+    </w:lvl>
+    <w:lvl w:ilvl="6">
+      <w:start w:val="1"/>
+      <w:numFmt w:val="decimal"/>
+      <w:lvlText w:val="%1.%2.%3.%4.%5.%6.%7"/>
+      <w:lvlJc w:val="left"/>
+      <w:pPr>
+        <w:ind w:left="1440" w:hanging="1440"/>
+      </w:pPr>
+      <w:rPr>
+        <w:rFonts w:hint="default"/>
+      </w:rPr>
+    </w:lvl>
+    <w:lvl w:ilvl="7">
+      <w:start w:val="1"/>
+      <w:numFmt w:val="decimal"/>
+      <w:lvlText w:val="%1.%2.%3.%4.%5.%6.%7.%8"/>
+      <w:lvlJc w:val="left"/>
+      <w:pPr>
+        <w:ind w:left="1440" w:hanging="1440"/>
+      </w:pPr>
+      <w:rPr>
+        <w:rFonts w:hint="default"/>
+      </w:rPr>
+    </w:lvl>
+    <w:lvl w:ilvl="8">
+      <w:start w:val="1"/>
+      <w:numFmt w:val="decimal"/>
+      <w:lvlText w:val="%1.%2.%3.%4.%5.%6.%7.%8.%9"/>
+      <w:lvlJc w:val="left"/>
+      <w:pPr>
+        <w:ind w:left="1800" w:hanging="1800"/>
+      </w:pPr>
+      <w:rPr>
+        <w:rFonts w:hint="default"/>
+      </w:rPr>
+    </w:lvl>
+  </w:abstractNum>
+  <w:abstractNum w:abstractNumId="12">
+    <w:nsid w:val="2EB165FD"/>
+    <w:multiLevelType w:val="multilevel"/>
+    <w:tmpl w:val="E21CC74A"/>
+    <w:lvl w:ilvl="0">
+      <w:start w:val="2"/>
+      <w:numFmt w:val="decimal"/>
+      <w:lvlText w:val="%1"/>
+      <w:lvlJc w:val="left"/>
+      <w:pPr>
+        <w:ind w:left="360" w:hanging="360"/>
+      </w:pPr>
+      <w:rPr>
+        <w:rFonts w:hint="default"/>
+      </w:rPr>
+    </w:lvl>
+    <w:lvl w:ilvl="1">
+      <w:start w:val="1"/>
+      <w:numFmt w:val="decimal"/>
+      <w:lvlText w:val="%1.%2"/>
+      <w:lvlJc w:val="left"/>
+      <w:pPr>
+        <w:ind w:left="720" w:hanging="360"/>
+      </w:pPr>
+      <w:rPr>
+        <w:rFonts w:hint="default"/>
+      </w:rPr>
+    </w:lvl>
+    <w:lvl w:ilvl="2">
+      <w:start w:val="1"/>
+      <w:numFmt w:val="decimal"/>
+      <w:lvlText w:val="%1.%2.%3"/>
+      <w:lvlJc w:val="left"/>
+      <w:pPr>
+        <w:ind w:left="1440" w:hanging="720"/>
+      </w:pPr>
+      <w:rPr>
+        <w:rFonts w:hint="default"/>
+      </w:rPr>
+    </w:lvl>
+    <w:lvl w:ilvl="3">
+      <w:start w:val="1"/>
+      <w:numFmt w:val="decimal"/>
+      <w:lvlText w:val="%1.%2.%3.%4"/>
+      <w:lvlJc w:val="left"/>
+      <w:pPr>
+        <w:ind w:left="1800" w:hanging="720"/>
+      </w:pPr>
+      <w:rPr>
+        <w:rFonts w:hint="default"/>
+      </w:rPr>
+    </w:lvl>
+    <w:lvl w:ilvl="4">
+      <w:start w:val="1"/>
+      <w:numFmt w:val="decimal"/>
+      <w:lvlText w:val="%1.%2.%3.%4.%5"/>
+      <w:lvlJc w:val="left"/>
+      <w:pPr>
+        <w:ind w:left="2520" w:hanging="1080"/>
+      </w:pPr>
+      <w:rPr>
+        <w:rFonts w:hint="default"/>
+      </w:rPr>
+    </w:lvl>
+    <w:lvl w:ilvl="5">
+      <w:start w:val="1"/>
+      <w:numFmt w:val="decimal"/>
+      <w:lvlText w:val="%1.%2.%3.%4.%5.%6"/>
+      <w:lvlJc w:val="left"/>
+      <w:pPr>
+        <w:ind w:left="2880" w:hanging="1080"/>
+      </w:pPr>
+      <w:rPr>
+        <w:rFonts w:hint="default"/>
+      </w:rPr>
+    </w:lvl>
+    <w:lvl w:ilvl="6">
+      <w:start w:val="1"/>
+      <w:numFmt w:val="decimal"/>
+      <w:lvlText w:val="%1.%2.%3.%4.%5.%6.%7"/>
+      <w:lvlJc w:val="left"/>
+      <w:pPr>
+        <w:ind w:left="3600" w:hanging="1440"/>
+      </w:pPr>
+      <w:rPr>
+        <w:rFonts w:hint="default"/>
+      </w:rPr>
+    </w:lvl>
+    <w:lvl w:ilvl="7">
+      <w:start w:val="1"/>
+      <w:numFmt w:val="decimal"/>
+      <w:lvlText w:val="%1.%2.%3.%4.%5.%6.%7.%8"/>
+      <w:lvlJc w:val="left"/>
+      <w:pPr>
+        <w:ind w:left="3960" w:hanging="1440"/>
+      </w:pPr>
+      <w:rPr>
+        <w:rFonts w:hint="default"/>
+      </w:rPr>
+    </w:lvl>
+    <w:lvl w:ilvl="8">
+      <w:start w:val="1"/>
+      <w:numFmt w:val="decimal"/>
+      <w:lvlText w:val="%1.%2.%3.%4.%5.%6.%7.%8.%9"/>
+      <w:lvlJc w:val="left"/>
+      <w:pPr>
+        <w:ind w:left="4680" w:hanging="1800"/>
+      </w:pPr>
+      <w:rPr>
+        <w:rFonts w:hint="default"/>
+      </w:rPr>
+    </w:lvl>
+  </w:abstractNum>
+  <w:abstractNum w:abstractNumId="13">
+    <w:nsid w:val="2FED60AD"/>
+    <w:multiLevelType w:val="multilevel"/>
+    <w:tmpl w:val="188287C6"/>
+    <w:lvl w:ilvl="0">
+      <w:start w:val="2"/>
+      <w:numFmt w:val="decimal"/>
+      <w:lvlText w:val="%1"/>
+      <w:lvlJc w:val="left"/>
+      <w:pPr>
+        <w:ind w:left="360" w:hanging="360"/>
+      </w:pPr>
+      <w:rPr>
+        <w:rFonts w:hint="default"/>
+      </w:rPr>
+    </w:lvl>
+    <w:lvl w:ilvl="1">
+      <w:start w:val="1"/>
+      <w:numFmt w:val="decimal"/>
+      <w:lvlText w:val="%1.%2"/>
+      <w:lvlJc w:val="left"/>
+      <w:pPr>
+        <w:ind w:left="360" w:hanging="360"/>
+      </w:pPr>
+      <w:rPr>
+        <w:rFonts w:hint="default"/>
+      </w:rPr>
+    </w:lvl>
+    <w:lvl w:ilvl="2">
+      <w:start w:val="1"/>
+      <w:numFmt w:val="decimal"/>
+      <w:lvlText w:val="%1.%2.%3"/>
+      <w:lvlJc w:val="left"/>
+      <w:pPr>
+        <w:ind w:left="720" w:hanging="720"/>
+      </w:pPr>
+      <w:rPr>
+        <w:rFonts w:hint="default"/>
+      </w:rPr>
+    </w:lvl>
+    <w:lvl w:ilvl="3">
+      <w:start w:val="1"/>
+      <w:numFmt w:val="decimal"/>
+      <w:lvlText w:val="%1.%2.%3.%4"/>
+      <w:lvlJc w:val="left"/>
+      <w:pPr>
+        <w:ind w:left="720" w:hanging="720"/>
+      </w:pPr>
+      <w:rPr>
+        <w:rFonts w:hint="default"/>
+      </w:rPr>
+    </w:lvl>
+    <w:lvl w:ilvl="4">
+      <w:start w:val="1"/>
+      <w:numFmt w:val="decimal"/>
+      <w:lvlText w:val="%1.%2.%3.%4.%5"/>
+      <w:lvlJc w:val="left"/>
+      <w:pPr>
+        <w:ind w:left="1080" w:hanging="1080"/>
+      </w:pPr>
+      <w:rPr>
+        <w:rFonts w:hint="default"/>
+      </w:rPr>
+    </w:lvl>
+    <w:lvl w:ilvl="5">
+      <w:start w:val="1"/>
+      <w:numFmt w:val="decimal"/>
+      <w:lvlText w:val="%1.%2.%3.%4.%5.%6"/>
+      <w:lvlJc w:val="left"/>
+      <w:pPr>
+        <w:ind w:left="1080" w:hanging="1080"/>
+      </w:pPr>
+      <w:rPr>
+        <w:rFonts w:hint="default"/>
+      </w:rPr>
+    </w:lvl>
+    <w:lvl w:ilvl="6">
+      <w:start w:val="1"/>
+      <w:numFmt w:val="decimal"/>
+      <w:lvlText w:val="%1.%2.%3.%4.%5.%6.%7"/>
+      <w:lvlJc w:val="left"/>
+      <w:pPr>
+        <w:ind w:left="1440" w:hanging="1440"/>
+      </w:pPr>
+      <w:rPr>
+        <w:rFonts w:hint="default"/>
+      </w:rPr>
+    </w:lvl>
+    <w:lvl w:ilvl="7">
+      <w:start w:val="1"/>
+      <w:numFmt w:val="decimal"/>
+      <w:lvlText w:val="%1.%2.%3.%4.%5.%6.%7.%8"/>
+      <w:lvlJc w:val="left"/>
+      <w:pPr>
+        <w:ind w:left="1440" w:hanging="1440"/>
+      </w:pPr>
+      <w:rPr>
+        <w:rFonts w:hint="default"/>
+      </w:rPr>
+    </w:lvl>
+    <w:lvl w:ilvl="8">
+      <w:start w:val="1"/>
+      <w:numFmt w:val="decimal"/>
+      <w:lvlText w:val="%1.%2.%3.%4.%5.%6.%7.%8.%9"/>
+      <w:lvlJc w:val="left"/>
+      <w:pPr>
+        <w:ind w:left="1800" w:hanging="1800"/>
+      </w:pPr>
+      <w:rPr>
+        <w:rFonts w:hint="default"/>
+      </w:rPr>
+    </w:lvl>
+  </w:abstractNum>
+  <w:abstractNum w:abstractNumId="14">
     <w:nsid w:val="34456E4C"/>
     <w:multiLevelType w:val="hybridMultilevel"/>
     <w:tmpl w:val="139469BE"/>
@@ -5710,7 +6669,7 @@
       </w:pPr>
     </w:lvl>
   </w:abstractNum>
-  <w:abstractNum w:abstractNumId="7">
+  <w:abstractNum w:abstractNumId="15">
     <w:nsid w:val="3CE7252F"/>
     <w:multiLevelType w:val="hybridMultilevel"/>
     <w:tmpl w:val="8EC81026"/>
@@ -5800,7 +6759,7 @@
       </w:pPr>
     </w:lvl>
   </w:abstractNum>
-  <w:abstractNum w:abstractNumId="8">
+  <w:abstractNum w:abstractNumId="16">
     <w:nsid w:val="440D75E2"/>
     <w:multiLevelType w:val="hybridMultilevel"/>
     <w:tmpl w:val="05CEF3AC"/>
@@ -5889,7 +6848,7 @@
       </w:pPr>
     </w:lvl>
   </w:abstractNum>
-  <w:abstractNum w:abstractNumId="9">
+  <w:abstractNum w:abstractNumId="17">
     <w:nsid w:val="4E9317C7"/>
     <w:multiLevelType w:val="hybridMultilevel"/>
     <w:tmpl w:val="4D1A4A0C"/>
@@ -5989,7 +6948,7 @@
       </w:pPr>
     </w:lvl>
   </w:abstractNum>
-  <w:abstractNum w:abstractNumId="10">
+  <w:abstractNum w:abstractNumId="18">
     <w:nsid w:val="5243187C"/>
     <w:multiLevelType w:val="hybridMultilevel"/>
     <w:tmpl w:val="85F8DBA8"/>
@@ -6079,7 +7038,7 @@
       </w:pPr>
     </w:lvl>
   </w:abstractNum>
-  <w:abstractNum w:abstractNumId="11">
+  <w:abstractNum w:abstractNumId="19">
     <w:nsid w:val="52AB2EE5"/>
     <w:multiLevelType w:val="hybridMultilevel"/>
     <w:tmpl w:val="1E2E1A6E"/>
@@ -6168,7 +7127,7 @@
       </w:pPr>
     </w:lvl>
   </w:abstractNum>
-  <w:abstractNum w:abstractNumId="12">
+  <w:abstractNum w:abstractNumId="20">
     <w:nsid w:val="54807381"/>
     <w:multiLevelType w:val="multilevel"/>
     <w:tmpl w:val="65C0D3E2"/>
@@ -6289,7 +7248,7 @@
       </w:rPr>
     </w:lvl>
   </w:abstractNum>
-  <w:abstractNum w:abstractNumId="13">
+  <w:abstractNum w:abstractNumId="21">
     <w:nsid w:val="54BF77D7"/>
     <w:multiLevelType w:val="hybridMultilevel"/>
     <w:tmpl w:val="718A3C1E"/>
@@ -6378,7 +7337,7 @@
       </w:pPr>
     </w:lvl>
   </w:abstractNum>
-  <w:abstractNum w:abstractNumId="14">
+  <w:abstractNum w:abstractNumId="22">
     <w:nsid w:val="566234C5"/>
     <w:multiLevelType w:val="multilevel"/>
     <w:tmpl w:val="56F67F5C"/>
@@ -6491,7 +7450,233 @@
       </w:rPr>
     </w:lvl>
   </w:abstractNum>
-  <w:abstractNum w:abstractNumId="15">
+  <w:abstractNum w:abstractNumId="23">
+    <w:nsid w:val="57CB3F66"/>
+    <w:multiLevelType w:val="multilevel"/>
+    <w:tmpl w:val="D8EC5F6E"/>
+    <w:lvl w:ilvl="0">
+      <w:start w:val="2"/>
+      <w:numFmt w:val="decimal"/>
+      <w:lvlText w:val="%1"/>
+      <w:lvlJc w:val="left"/>
+      <w:pPr>
+        <w:ind w:left="480" w:hanging="480"/>
+      </w:pPr>
+      <w:rPr>
+        <w:rFonts w:hint="default"/>
+      </w:rPr>
+    </w:lvl>
+    <w:lvl w:ilvl="1">
+      <w:start w:val="2"/>
+      <w:numFmt w:val="decimal"/>
+      <w:lvlText w:val="%1.%2"/>
+      <w:lvlJc w:val="left"/>
+      <w:pPr>
+        <w:ind w:left="480" w:hanging="480"/>
+      </w:pPr>
+      <w:rPr>
+        <w:rFonts w:hint="default"/>
+      </w:rPr>
+    </w:lvl>
+    <w:lvl w:ilvl="2">
+      <w:start w:val="2"/>
+      <w:numFmt w:val="decimal"/>
+      <w:lvlText w:val="%1.%2.%3"/>
+      <w:lvlJc w:val="left"/>
+      <w:pPr>
+        <w:ind w:left="720" w:hanging="720"/>
+      </w:pPr>
+      <w:rPr>
+        <w:rFonts w:hint="default"/>
+      </w:rPr>
+    </w:lvl>
+    <w:lvl w:ilvl="3">
+      <w:start w:val="1"/>
+      <w:numFmt w:val="decimal"/>
+      <w:lvlText w:val="%1.%2.%3.%4"/>
+      <w:lvlJc w:val="left"/>
+      <w:pPr>
+        <w:ind w:left="720" w:hanging="720"/>
+      </w:pPr>
+      <w:rPr>
+        <w:rFonts w:hint="default"/>
+      </w:rPr>
+    </w:lvl>
+    <w:lvl w:ilvl="4">
+      <w:start w:val="1"/>
+      <w:numFmt w:val="decimal"/>
+      <w:lvlText w:val="%1.%2.%3.%4.%5"/>
+      <w:lvlJc w:val="left"/>
+      <w:pPr>
+        <w:ind w:left="1080" w:hanging="1080"/>
+      </w:pPr>
+      <w:rPr>
+        <w:rFonts w:hint="default"/>
+      </w:rPr>
+    </w:lvl>
+    <w:lvl w:ilvl="5">
+      <w:start w:val="1"/>
+      <w:numFmt w:val="decimal"/>
+      <w:lvlText w:val="%1.%2.%3.%4.%5.%6"/>
+      <w:lvlJc w:val="left"/>
+      <w:pPr>
+        <w:ind w:left="1080" w:hanging="1080"/>
+      </w:pPr>
+      <w:rPr>
+        <w:rFonts w:hint="default"/>
+      </w:rPr>
+    </w:lvl>
+    <w:lvl w:ilvl="6">
+      <w:start w:val="1"/>
+      <w:numFmt w:val="decimal"/>
+      <w:lvlText w:val="%1.%2.%3.%4.%5.%6.%7"/>
+      <w:lvlJc w:val="left"/>
+      <w:pPr>
+        <w:ind w:left="1440" w:hanging="1440"/>
+      </w:pPr>
+      <w:rPr>
+        <w:rFonts w:hint="default"/>
+      </w:rPr>
+    </w:lvl>
+    <w:lvl w:ilvl="7">
+      <w:start w:val="1"/>
+      <w:numFmt w:val="decimal"/>
+      <w:lvlText w:val="%1.%2.%3.%4.%5.%6.%7.%8"/>
+      <w:lvlJc w:val="left"/>
+      <w:pPr>
+        <w:ind w:left="1440" w:hanging="1440"/>
+      </w:pPr>
+      <w:rPr>
+        <w:rFonts w:hint="default"/>
+      </w:rPr>
+    </w:lvl>
+    <w:lvl w:ilvl="8">
+      <w:start w:val="1"/>
+      <w:numFmt w:val="decimal"/>
+      <w:lvlText w:val="%1.%2.%3.%4.%5.%6.%7.%8.%9"/>
+      <w:lvlJc w:val="left"/>
+      <w:pPr>
+        <w:ind w:left="1800" w:hanging="1800"/>
+      </w:pPr>
+      <w:rPr>
+        <w:rFonts w:hint="default"/>
+      </w:rPr>
+    </w:lvl>
+  </w:abstractNum>
+  <w:abstractNum w:abstractNumId="24">
+    <w:nsid w:val="627A3E21"/>
+    <w:multiLevelType w:val="multilevel"/>
+    <w:tmpl w:val="7D466766"/>
+    <w:lvl w:ilvl="0">
+      <w:start w:val="2"/>
+      <w:numFmt w:val="decimal"/>
+      <w:lvlText w:val="%1"/>
+      <w:lvlJc w:val="left"/>
+      <w:pPr>
+        <w:ind w:left="480" w:hanging="480"/>
+      </w:pPr>
+      <w:rPr>
+        <w:rFonts w:hint="default"/>
+      </w:rPr>
+    </w:lvl>
+    <w:lvl w:ilvl="1">
+      <w:start w:val="1"/>
+      <w:numFmt w:val="decimal"/>
+      <w:lvlText w:val="%1.%2"/>
+      <w:lvlJc w:val="left"/>
+      <w:pPr>
+        <w:ind w:left="480" w:hanging="480"/>
+      </w:pPr>
+      <w:rPr>
+        <w:rFonts w:hint="default"/>
+      </w:rPr>
+    </w:lvl>
+    <w:lvl w:ilvl="2">
+      <w:start w:val="2"/>
+      <w:numFmt w:val="decimal"/>
+      <w:lvlText w:val="%1.%2.%3"/>
+      <w:lvlJc w:val="left"/>
+      <w:pPr>
+        <w:ind w:left="720" w:hanging="720"/>
+      </w:pPr>
+      <w:rPr>
+        <w:rFonts w:hint="default"/>
+      </w:rPr>
+    </w:lvl>
+    <w:lvl w:ilvl="3">
+      <w:start w:val="1"/>
+      <w:numFmt w:val="decimal"/>
+      <w:lvlText w:val="%1.%2.%3.%4"/>
+      <w:lvlJc w:val="left"/>
+      <w:pPr>
+        <w:ind w:left="720" w:hanging="720"/>
+      </w:pPr>
+      <w:rPr>
+        <w:rFonts w:hint="default"/>
+      </w:rPr>
+    </w:lvl>
+    <w:lvl w:ilvl="4">
+      <w:start w:val="1"/>
+      <w:numFmt w:val="decimal"/>
+      <w:lvlText w:val="%1.%2.%3.%4.%5"/>
+      <w:lvlJc w:val="left"/>
+      <w:pPr>
+        <w:ind w:left="1080" w:hanging="1080"/>
+      </w:pPr>
+      <w:rPr>
+        <w:rFonts w:hint="default"/>
+      </w:rPr>
+    </w:lvl>
+    <w:lvl w:ilvl="5">
+      <w:start w:val="1"/>
+      <w:numFmt w:val="decimal"/>
+      <w:lvlText w:val="%1.%2.%3.%4.%5.%6"/>
+      <w:lvlJc w:val="left"/>
+      <w:pPr>
+        <w:ind w:left="1080" w:hanging="1080"/>
+      </w:pPr>
+      <w:rPr>
+        <w:rFonts w:hint="default"/>
+      </w:rPr>
+    </w:lvl>
+    <w:lvl w:ilvl="6">
+      <w:start w:val="1"/>
+      <w:numFmt w:val="decimal"/>
+      <w:lvlText w:val="%1.%2.%3.%4.%5.%6.%7"/>
+      <w:lvlJc w:val="left"/>
+      <w:pPr>
+        <w:ind w:left="1440" w:hanging="1440"/>
+      </w:pPr>
+      <w:rPr>
+        <w:rFonts w:hint="default"/>
+      </w:rPr>
+    </w:lvl>
+    <w:lvl w:ilvl="7">
+      <w:start w:val="1"/>
+      <w:numFmt w:val="decimal"/>
+      <w:lvlText w:val="%1.%2.%3.%4.%5.%6.%7.%8"/>
+      <w:lvlJc w:val="left"/>
+      <w:pPr>
+        <w:ind w:left="1440" w:hanging="1440"/>
+      </w:pPr>
+      <w:rPr>
+        <w:rFonts w:hint="default"/>
+      </w:rPr>
+    </w:lvl>
+    <w:lvl w:ilvl="8">
+      <w:start w:val="1"/>
+      <w:numFmt w:val="decimal"/>
+      <w:lvlText w:val="%1.%2.%3.%4.%5.%6.%7.%8.%9"/>
+      <w:lvlJc w:val="left"/>
+      <w:pPr>
+        <w:ind w:left="1800" w:hanging="1800"/>
+      </w:pPr>
+      <w:rPr>
+        <w:rFonts w:hint="default"/>
+      </w:rPr>
+    </w:lvl>
+  </w:abstractNum>
+  <w:abstractNum w:abstractNumId="25">
     <w:nsid w:val="6BC371FE"/>
     <w:multiLevelType w:val="hybridMultilevel"/>
     <w:tmpl w:val="4844E9CC"/>
@@ -6580,7 +7765,7 @@
       </w:pPr>
     </w:lvl>
   </w:abstractNum>
-  <w:abstractNum w:abstractNumId="16">
+  <w:abstractNum w:abstractNumId="26">
     <w:nsid w:val="723F3666"/>
     <w:multiLevelType w:val="hybridMultilevel"/>
     <w:tmpl w:val="C13CAFDE"/>
@@ -6669,56 +7854,178 @@
       </w:pPr>
     </w:lvl>
   </w:abstractNum>
+  <w:abstractNum w:abstractNumId="27">
+    <w:nsid w:val="7356046B"/>
+    <w:multiLevelType w:val="hybridMultilevel"/>
+    <w:tmpl w:val="C06C8494"/>
+    <w:lvl w:ilvl="0" w:tplc="0409000F">
+      <w:start w:val="1"/>
+      <w:numFmt w:val="decimal"/>
+      <w:lvlText w:val="%1."/>
+      <w:lvlJc w:val="left"/>
+      <w:pPr>
+        <w:ind w:left="5760" w:hanging="360"/>
+      </w:pPr>
+      <w:rPr>
+        <w:rFonts w:hint="default"/>
+      </w:rPr>
+    </w:lvl>
+    <w:lvl w:ilvl="1" w:tplc="04090019" w:tentative="1">
+      <w:start w:val="1"/>
+      <w:numFmt w:val="lowerLetter"/>
+      <w:lvlText w:val="%2."/>
+      <w:lvlJc w:val="left"/>
+      <w:pPr>
+        <w:ind w:left="6480" w:hanging="360"/>
+      </w:pPr>
+    </w:lvl>
+    <w:lvl w:ilvl="2" w:tplc="0409001B" w:tentative="1">
+      <w:start w:val="1"/>
+      <w:numFmt w:val="lowerRoman"/>
+      <w:lvlText w:val="%3."/>
+      <w:lvlJc w:val="right"/>
+      <w:pPr>
+        <w:ind w:left="7200" w:hanging="180"/>
+      </w:pPr>
+    </w:lvl>
+    <w:lvl w:ilvl="3" w:tplc="0409000F" w:tentative="1">
+      <w:start w:val="1"/>
+      <w:numFmt w:val="decimal"/>
+      <w:lvlText w:val="%4."/>
+      <w:lvlJc w:val="left"/>
+      <w:pPr>
+        <w:ind w:left="7920" w:hanging="360"/>
+      </w:pPr>
+    </w:lvl>
+    <w:lvl w:ilvl="4" w:tplc="04090019">
+      <w:start w:val="1"/>
+      <w:numFmt w:val="lowerLetter"/>
+      <w:lvlText w:val="%5."/>
+      <w:lvlJc w:val="left"/>
+      <w:pPr>
+        <w:ind w:left="8640" w:hanging="360"/>
+      </w:pPr>
+    </w:lvl>
+    <w:lvl w:ilvl="5" w:tplc="0409001B" w:tentative="1">
+      <w:start w:val="1"/>
+      <w:numFmt w:val="lowerRoman"/>
+      <w:lvlText w:val="%6."/>
+      <w:lvlJc w:val="right"/>
+      <w:pPr>
+        <w:ind w:left="9360" w:hanging="180"/>
+      </w:pPr>
+    </w:lvl>
+    <w:lvl w:ilvl="6" w:tplc="0409000F" w:tentative="1">
+      <w:start w:val="1"/>
+      <w:numFmt w:val="decimal"/>
+      <w:lvlText w:val="%7."/>
+      <w:lvlJc w:val="left"/>
+      <w:pPr>
+        <w:ind w:left="10080" w:hanging="360"/>
+      </w:pPr>
+    </w:lvl>
+    <w:lvl w:ilvl="7" w:tplc="04090019" w:tentative="1">
+      <w:start w:val="1"/>
+      <w:numFmt w:val="lowerLetter"/>
+      <w:lvlText w:val="%8."/>
+      <w:lvlJc w:val="left"/>
+      <w:pPr>
+        <w:ind w:left="10800" w:hanging="360"/>
+      </w:pPr>
+    </w:lvl>
+    <w:lvl w:ilvl="8" w:tplc="0409001B" w:tentative="1">
+      <w:start w:val="1"/>
+      <w:numFmt w:val="lowerRoman"/>
+      <w:lvlText w:val="%9."/>
+      <w:lvlJc w:val="right"/>
+      <w:pPr>
+        <w:ind w:left="11520" w:hanging="180"/>
+      </w:pPr>
+    </w:lvl>
+  </w:abstractNum>
   <w:num w:numId="1">
+    <w:abstractNumId w:val="15"/>
+  </w:num>
+  <w:num w:numId="2">
+    <w:abstractNumId w:val="25"/>
+  </w:num>
+  <w:num w:numId="3">
+    <w:abstractNumId w:val="16"/>
+  </w:num>
+  <w:num w:numId="4">
+    <w:abstractNumId w:val="21"/>
+  </w:num>
+  <w:num w:numId="5">
+    <w:abstractNumId w:val="9"/>
+  </w:num>
+  <w:num w:numId="6">
+    <w:abstractNumId w:val="20"/>
+  </w:num>
+  <w:num w:numId="7">
     <w:abstractNumId w:val="7"/>
   </w:num>
-  <w:num w:numId="2">
-    <w:abstractNumId w:val="15"/>
+  <w:num w:numId="8">
+    <w:abstractNumId w:val="14"/>
   </w:num>
-  <w:num w:numId="3">
+  <w:num w:numId="9">
+    <w:abstractNumId w:val="4"/>
+  </w:num>
+  <w:num w:numId="10">
+    <w:abstractNumId w:val="17"/>
+  </w:num>
+  <w:num w:numId="11">
+    <w:abstractNumId w:val="18"/>
+  </w:num>
+  <w:num w:numId="12">
+    <w:abstractNumId w:val="10"/>
+  </w:num>
+  <w:num w:numId="13">
+    <w:abstractNumId w:val="3"/>
+  </w:num>
+  <w:num w:numId="14">
+    <w:abstractNumId w:val="6"/>
+  </w:num>
+  <w:num w:numId="15">
+    <w:abstractNumId w:val="19"/>
+  </w:num>
+  <w:num w:numId="16">
+    <w:abstractNumId w:val="26"/>
+  </w:num>
+  <w:num w:numId="17">
+    <w:abstractNumId w:val="22"/>
+  </w:num>
+  <w:num w:numId="18">
+    <w:abstractNumId w:val="13"/>
+  </w:num>
+  <w:num w:numId="19">
+    <w:abstractNumId w:val="12"/>
+  </w:num>
+  <w:num w:numId="20">
+    <w:abstractNumId w:val="5"/>
+  </w:num>
+  <w:num w:numId="21">
+    <w:abstractNumId w:val="11"/>
+  </w:num>
+  <w:num w:numId="22">
+    <w:abstractNumId w:val="2"/>
+  </w:num>
+  <w:num w:numId="23">
+    <w:abstractNumId w:val="24"/>
+  </w:num>
+  <w:num w:numId="24">
+    <w:abstractNumId w:val="23"/>
+  </w:num>
+  <w:num w:numId="25">
+    <w:abstractNumId w:val="1"/>
+  </w:num>
+  <w:num w:numId="26">
+    <w:abstractNumId w:val="0"/>
+  </w:num>
+  <w:num w:numId="27">
     <w:abstractNumId w:val="8"/>
   </w:num>
-  <w:num w:numId="4">
-    <w:abstractNumId w:val="13"/>
-  </w:num>
-  <w:num w:numId="5">
-    <w:abstractNumId w:val="4"/>
-  </w:num>
-  <w:num w:numId="6">
-    <w:abstractNumId w:val="12"/>
-  </w:num>
-  <w:num w:numId="7">
-    <w:abstractNumId w:val="3"/>
-  </w:num>
-  <w:num w:numId="8">
-    <w:abstractNumId w:val="6"/>
-  </w:num>
-  <w:num w:numId="9">
-    <w:abstractNumId w:val="1"/>
-  </w:num>
-  <w:num w:numId="10">
-    <w:abstractNumId w:val="9"/>
-  </w:num>
-  <w:num w:numId="11">
-    <w:abstractNumId w:val="10"/>
-  </w:num>
-  <w:num w:numId="12">
-    <w:abstractNumId w:val="5"/>
-  </w:num>
-  <w:num w:numId="13">
-    <w:abstractNumId w:val="0"/>
-  </w:num>
-  <w:num w:numId="14">
-    <w:abstractNumId w:val="2"/>
-  </w:num>
-  <w:num w:numId="15">
-    <w:abstractNumId w:val="11"/>
-  </w:num>
-  <w:num w:numId="16">
-    <w:abstractNumId w:val="16"/>
-  </w:num>
-  <w:num w:numId="17">
-    <w:abstractNumId w:val="14"/>
+  <w:num w:numId="28">
+    <w:abstractNumId w:val="27"/>
   </w:num>
 </w:numbering>
 </file>

</xml_diff>